<commit_message>
Upload Report Docx and Pdf
</commit_message>
<xml_diff>
--- a/Report_TMS.docx
+++ b/Report_TMS.docx
@@ -139,6 +139,63 @@
           <w:rtl w:val="0"/>
         </w:rPr>
         <w:t xml:space="preserve"> Data Science, Università degli Studi Milano-Bicocca</w:t>
+      </w:r>
+    </w:p>
+    <w:p>
+      <w:pPr>
+        <w:jc w:val="left"/>
+        <w:rPr>
+          <w:sz w:val="18"/>
+          <w:szCs w:val="18"/>
+        </w:rPr>
+      </w:pPr>
+      <w:r>
+        <w:rPr>
+          <w:rtl w:val="0"/>
+        </w:rPr>
+      </w:r>
+    </w:p>
+    <w:p>
+      <w:pPr>
+        <w:jc w:val="left"/>
+        <w:rPr>
+          <w:sz w:val="18"/>
+          <w:szCs w:val="18"/>
+        </w:rPr>
+      </w:pPr>
+      <w:r>
+        <w:rPr>
+          <w:b w:val="1"/>
+          <w:sz w:val="18"/>
+          <w:szCs w:val="18"/>
+          <w:rtl w:val="0"/>
+        </w:rPr>
+        <w:t xml:space="preserve">GitHub Repository</w:t>
+      </w:r>
+      <w:r>
+        <w:rPr>
+          <w:sz w:val="18"/>
+          <w:szCs w:val="18"/>
+          <w:rtl w:val="0"/>
+        </w:rPr>
+        <w:t xml:space="preserve">: </w:t>
+      </w:r>
+      <w:hyperlink r:id="rId6">
+        <w:r>
+          <w:rPr>
+            <w:color w:val="1155cc"/>
+            <w:sz w:val="18"/>
+            <w:szCs w:val="18"/>
+            <w:u w:val="single"/>
+            <w:rtl w:val="0"/>
+          </w:rPr>
+          <w:t xml:space="preserve">https://github.com/alexcri90/LIAR_TextMining_Bicocca.git</w:t>
+        </w:r>
+      </w:hyperlink>
+      <w:r>
+        <w:rPr>
+          <w:rtl w:val="0"/>
+        </w:rPr>
       </w:r>
     </w:p>
     <w:p>
@@ -231,8 +288,8 @@
           <w:szCs w:val="18"/>
         </w:rPr>
         <w:sectPr>
-          <w:headerReference r:id="rId6" w:type="default"/>
-          <w:footerReference r:id="rId7" w:type="default"/>
+          <w:headerReference r:id="rId7" w:type="default"/>
+          <w:footerReference r:id="rId8" w:type="default"/>
           <w:pgSz w:h="16834" w:w="11909" w:orient="portrait"/>
           <w:pgMar w:bottom="850.3937007874016" w:top="850.3937007874016" w:left="850.3937007874016" w:right="850.3937007874016" w:header="283.46456692913387" w:footer="283.46456692913387"/>
           <w:pgNumType w:start="1"/>
@@ -551,55 +608,6 @@
               <w:vertAlign w:val="baseline"/>
             </w:rPr>
           </w:pPr>
-          <w:hyperlink w:anchor="_l9rlmtfjxsss">
-            <w:r>
-              <w:rPr>
-                <w:rFonts w:ascii="Arial" w:cs="Arial" w:eastAsia="Arial" w:hAnsi="Arial"/>
-                <w:b w:val="0"/>
-                <w:i w:val="0"/>
-                <w:smallCaps w:val="0"/>
-                <w:strike w:val="0"/>
-                <w:color w:val="1155cc"/>
-                <w:sz w:val="18"/>
-                <w:szCs w:val="18"/>
-                <w:u w:val="single"/>
-                <w:shd w:fill="auto" w:val="clear"/>
-                <w:vertAlign w:val="baseline"/>
-                <w:rtl w:val="0"/>
-              </w:rPr>
-              <w:t xml:space="preserve">1.3 Objectives</w:t>
-              <w:tab/>
-              <w:t xml:space="preserve">2</w:t>
-            </w:r>
-          </w:hyperlink>
-          <w:r>
-            <w:rPr>
-              <w:rtl w:val="0"/>
-            </w:rPr>
-          </w:r>
-        </w:p>
-        <w:p>
-          <w:pPr>
-            <w:widowControl w:val="0"/>
-            <w:tabs>
-              <w:tab w:val="right" w:leader="none" w:pos="12000"/>
-            </w:tabs>
-            <w:spacing w:before="60" w:line="240" w:lineRule="auto"/>
-            <w:ind w:left="360" w:firstLine="0"/>
-            <w:rPr>
-              <w:rFonts w:ascii="Arial" w:cs="Arial" w:eastAsia="Arial" w:hAnsi="Arial"/>
-              <w:b w:val="0"/>
-              <w:i w:val="0"/>
-              <w:smallCaps w:val="0"/>
-              <w:strike w:val="0"/>
-              <w:color w:val="1155cc"/>
-              <w:sz w:val="22"/>
-              <w:szCs w:val="22"/>
-              <w:u w:val="single"/>
-              <w:shd w:fill="auto" w:val="clear"/>
-              <w:vertAlign w:val="baseline"/>
-            </w:rPr>
-          </w:pPr>
           <w:hyperlink w:anchor="_ug9wyn6vm6hk">
             <w:r>
               <w:rPr>
@@ -616,7 +624,7 @@
                 <w:vertAlign w:val="baseline"/>
                 <w:rtl w:val="0"/>
               </w:rPr>
-              <w:t xml:space="preserve">1.4 Literature Review</w:t>
+              <w:t xml:space="preserve">1.3 Literature Review</w:t>
               <w:tab/>
               <w:t xml:space="preserve">2</w:t>
             </w:r>
@@ -665,7 +673,7 @@
                 <w:vertAlign w:val="baseline"/>
                 <w:rtl w:val="0"/>
               </w:rPr>
-              <w:t xml:space="preserve">1.4.1 Text Classification in Political Discourse</w:t>
+              <w:t xml:space="preserve">1.3.1 Text Classification in Political Discourse</w:t>
               <w:tab/>
               <w:t xml:space="preserve">2</w:t>
             </w:r>
@@ -714,7 +722,7 @@
                 <w:vertAlign w:val="baseline"/>
                 <w:rtl w:val="0"/>
               </w:rPr>
-              <w:t xml:space="preserve">1.4.2 Topic Modeling Techniques</w:t>
+              <w:t xml:space="preserve">1.3.2 Topic Modeling Techniques</w:t>
               <w:tab/>
               <w:t xml:space="preserve">3</w:t>
             </w:r>
@@ -764,7 +772,7 @@
               </w:rPr>
               <w:t xml:space="preserve">2. Methodology</w:t>
               <w:tab/>
-              <w:t xml:space="preserve">4</w:t>
+              <w:t xml:space="preserve">3</w:t>
             </w:r>
           </w:hyperlink>
           <w:r>
@@ -813,7 +821,7 @@
               </w:rPr>
               <w:t xml:space="preserve">2.1 Dataset Description</w:t>
               <w:tab/>
-              <w:t xml:space="preserve">4</w:t>
+              <w:t xml:space="preserve">3</w:t>
             </w:r>
           </w:hyperlink>
           <w:r>
@@ -1007,7 +1015,56 @@
                 <w:vertAlign w:val="baseline"/>
                 <w:rtl w:val="0"/>
               </w:rPr>
-              <w:t xml:space="preserve">2.3 Feature Engineering</w:t>
+              <w:t xml:space="preserve">2.3 Feature Engineering and Text Representation</w:t>
+              <w:tab/>
+              <w:t xml:space="preserve">7</w:t>
+            </w:r>
+          </w:hyperlink>
+          <w:r>
+            <w:rPr>
+              <w:rtl w:val="0"/>
+            </w:rPr>
+          </w:r>
+        </w:p>
+        <w:p>
+          <w:pPr>
+            <w:widowControl w:val="0"/>
+            <w:tabs>
+              <w:tab w:val="right" w:leader="none" w:pos="12000"/>
+            </w:tabs>
+            <w:spacing w:before="60" w:line="240" w:lineRule="auto"/>
+            <w:ind w:left="720" w:firstLine="0"/>
+            <w:rPr>
+              <w:rFonts w:ascii="Arial" w:cs="Arial" w:eastAsia="Arial" w:hAnsi="Arial"/>
+              <w:b w:val="0"/>
+              <w:i w:val="0"/>
+              <w:smallCaps w:val="0"/>
+              <w:strike w:val="0"/>
+              <w:color w:val="1155cc"/>
+              <w:sz w:val="22"/>
+              <w:szCs w:val="22"/>
+              <w:u w:val="single"/>
+              <w:shd w:fill="auto" w:val="clear"/>
+              <w:vertAlign w:val="baseline"/>
+            </w:rPr>
+          </w:pPr>
+          <w:hyperlink w:anchor="_43i8lm65jg7f">
+            <w:r>
+              <w:rPr>
+                <w:rFonts w:ascii="Arial" w:cs="Arial" w:eastAsia="Arial" w:hAnsi="Arial"/>
+                <w:b w:val="0"/>
+                <w:i w:val="0"/>
+                <w:smallCaps w:val="0"/>
+                <w:strike w:val="0"/>
+                <w:color w:val="1155cc"/>
+                <w:sz w:val="22"/>
+                <w:szCs w:val="22"/>
+                <w:u w:val="single"/>
+                <w:shd w:fill="auto" w:val="clear"/>
+                <w:vertAlign w:val="baseline"/>
+                <w:rtl w:val="0"/>
+              </w:rPr>
+              <w:t xml:space="preserve">2.3.1 The reason for choosing TF-IDF as Text Representation</w:t>
               <w:tab/>
               <w:t xml:space="preserve">7</w:t>
             </w:r>
@@ -1205,7 +1262,7 @@
               </w:rPr>
               <w:t xml:space="preserve">2.5 Topic Modeling</w:t>
               <w:tab/>
-              <w:t xml:space="preserve">7</w:t>
+              <w:t xml:space="preserve">8</w:t>
             </w:r>
           </w:hyperlink>
           <w:r>
@@ -1351,7 +1408,7 @@
               </w:rPr>
               <w:t xml:space="preserve">3. Results and Analysis</w:t>
               <w:tab/>
-              <w:t xml:space="preserve">8</w:t>
+              <w:t xml:space="preserve">9</w:t>
             </w:r>
           </w:hyperlink>
           <w:r>
@@ -1400,7 +1457,7 @@
               </w:rPr>
               <w:t xml:space="preserve">3.1 Text Classification Performance</w:t>
               <w:tab/>
-              <w:t xml:space="preserve">8</w:t>
+              <w:t xml:space="preserve">9</w:t>
             </w:r>
           </w:hyperlink>
           <w:r>
@@ -1449,7 +1506,7 @@
               </w:rPr>
               <w:t xml:space="preserve">3.1.1 Random Forest Classifier Results</w:t>
               <w:tab/>
-              <w:t xml:space="preserve">8</w:t>
+              <w:t xml:space="preserve">9</w:t>
             </w:r>
           </w:hyperlink>
           <w:r>
@@ -1498,7 +1555,7 @@
               </w:rPr>
               <w:t xml:space="preserve">3.1.2 RoBERTa Model Results</w:t>
               <w:tab/>
-              <w:t xml:space="preserve">9</w:t>
+              <w:t xml:space="preserve">10</w:t>
             </w:r>
           </w:hyperlink>
           <w:r>
@@ -1694,7 +1751,7 @@
               </w:rPr>
               <w:t xml:space="preserve">3.2.2 Topics in True Statements</w:t>
               <w:tab/>
-              <w:t xml:space="preserve">11</w:t>
+              <w:t xml:space="preserve">12</w:t>
             </w:r>
           </w:hyperlink>
           <w:r>
@@ -1759,6 +1816,55 @@
               <w:tab w:val="right" w:leader="none" w:pos="12000"/>
             </w:tabs>
             <w:spacing w:before="60" w:line="240" w:lineRule="auto"/>
+            <w:ind w:left="720" w:firstLine="0"/>
+            <w:rPr>
+              <w:rFonts w:ascii="Arial" w:cs="Arial" w:eastAsia="Arial" w:hAnsi="Arial"/>
+              <w:b w:val="0"/>
+              <w:i w:val="0"/>
+              <w:smallCaps w:val="0"/>
+              <w:strike w:val="0"/>
+              <w:color w:val="1155cc"/>
+              <w:sz w:val="22"/>
+              <w:szCs w:val="22"/>
+              <w:u w:val="single"/>
+              <w:shd w:fill="auto" w:val="clear"/>
+              <w:vertAlign w:val="baseline"/>
+            </w:rPr>
+          </w:pPr>
+          <w:hyperlink w:anchor="_ulex532r9ajr">
+            <w:r>
+              <w:rPr>
+                <w:rFonts w:ascii="Arial" w:cs="Arial" w:eastAsia="Arial" w:hAnsi="Arial"/>
+                <w:b w:val="0"/>
+                <w:i w:val="0"/>
+                <w:smallCaps w:val="0"/>
+                <w:strike w:val="0"/>
+                <w:color w:val="1155cc"/>
+                <w:sz w:val="22"/>
+                <w:szCs w:val="22"/>
+                <w:u w:val="single"/>
+                <w:shd w:fill="auto" w:val="clear"/>
+                <w:vertAlign w:val="baseline"/>
+                <w:rtl w:val="0"/>
+              </w:rPr>
+              <w:t xml:space="preserve">3.2.4 Perplexity and Coherence scores</w:t>
+              <w:tab/>
+              <w:t xml:space="preserve">13</w:t>
+            </w:r>
+          </w:hyperlink>
+          <w:r>
+            <w:rPr>
+              <w:rtl w:val="0"/>
+            </w:rPr>
+          </w:r>
+        </w:p>
+        <w:p>
+          <w:pPr>
+            <w:widowControl w:val="0"/>
+            <w:tabs>
+              <w:tab w:val="right" w:leader="none" w:pos="12000"/>
+            </w:tabs>
+            <w:spacing w:before="60" w:line="240" w:lineRule="auto"/>
             <w:rPr>
               <w:rFonts w:ascii="Arial" w:cs="Arial" w:eastAsia="Arial" w:hAnsi="Arial"/>
               <w:b w:val="0"/>
@@ -1791,7 +1897,7 @@
               </w:rPr>
               <w:t xml:space="preserve">4. Discussion</w:t>
               <w:tab/>
-              <w:t xml:space="preserve">13</w:t>
+              <w:t xml:space="preserve">14</w:t>
             </w:r>
           </w:hyperlink>
           <w:r>
@@ -1840,7 +1946,7 @@
               </w:rPr>
               <w:t xml:space="preserve">4.1 Interpretation of Classification Results</w:t>
               <w:tab/>
-              <w:t xml:space="preserve">13</w:t>
+              <w:t xml:space="preserve">14</w:t>
             </w:r>
           </w:hyperlink>
           <w:r>
@@ -1889,7 +1995,7 @@
               </w:rPr>
               <w:t xml:space="preserve">4.2 Interpretation of Topic Modeling Results</w:t>
               <w:tab/>
-              <w:t xml:space="preserve">14</w:t>
+              <w:t xml:space="preserve">15</w:t>
             </w:r>
           </w:hyperlink>
           <w:r>
@@ -1938,7 +2044,7 @@
               </w:rPr>
               <w:t xml:space="preserve">4.3 Implications for Political Discourse Analysis</w:t>
               <w:tab/>
-              <w:t xml:space="preserve">14</w:t>
+              <w:t xml:space="preserve">16</w:t>
             </w:r>
           </w:hyperlink>
           <w:r>
@@ -1986,7 +2092,7 @@
               </w:rPr>
               <w:t xml:space="preserve">5. Conclusions</w:t>
               <w:tab/>
-              <w:t xml:space="preserve">15</w:t>
+              <w:t xml:space="preserve">16</w:t>
             </w:r>
           </w:hyperlink>
           <w:r>
@@ -2035,7 +2141,7 @@
               </w:rPr>
               <w:t xml:space="preserve">5.1 Summary of Findings</w:t>
               <w:tab/>
-              <w:t xml:space="preserve">15</w:t>
+              <w:t xml:space="preserve">16</w:t>
             </w:r>
           </w:hyperlink>
           <w:r>
@@ -2084,7 +2190,7 @@
               </w:rPr>
               <w:t xml:space="preserve">5.2 Future Research Directions</w:t>
               <w:tab/>
-              <w:t xml:space="preserve">15</w:t>
+              <w:t xml:space="preserve">17</w:t>
             </w:r>
           </w:hyperlink>
           <w:r>
@@ -2132,7 +2238,7 @@
               </w:rPr>
               <w:t xml:space="preserve">6. References</w:t>
               <w:tab/>
-              <w:t xml:space="preserve">16</w:t>
+              <w:t xml:space="preserve">17</w:t>
             </w:r>
           </w:hyperlink>
           <w:r>
@@ -2285,99 +2391,7 @@
           <w:szCs w:val="18"/>
           <w:rtl w:val="0"/>
         </w:rPr>
-        <w:t xml:space="preserve">Despite the importance of verifying political statements, manual fact-checking is a time-consuming and resource-intensive process. Moreover, the sheer volume of political discourse makes it challenging to identify overarching themes and patterns in the topics discussed by public figures. This research addresses two primary challenges:</w:t>
-      </w:r>
-    </w:p>
-    <w:p>
-      <w:pPr>
-        <w:numPr>
-          <w:ilvl w:val="0"/>
-          <w:numId w:val="14"/>
-        </w:numPr>
-        <w:spacing w:after="0" w:afterAutospacing="0" w:before="240" w:lineRule="auto"/>
-        <w:ind w:left="720" w:hanging="360"/>
-        <w:jc w:val="both"/>
-        <w:rPr>
-          <w:rFonts w:ascii="Roboto Serif" w:cs="Roboto Serif" w:eastAsia="Roboto Serif" w:hAnsi="Roboto Serif"/>
-          <w:sz w:val="18"/>
-          <w:szCs w:val="18"/>
-        </w:rPr>
-      </w:pPr>
-      <w:r>
-        <w:rPr>
-          <w:rFonts w:ascii="Roboto Serif" w:cs="Roboto Serif" w:eastAsia="Roboto Serif" w:hAnsi="Roboto Serif"/>
-          <w:sz w:val="18"/>
-          <w:szCs w:val="18"/>
-          <w:rtl w:val="0"/>
-        </w:rPr>
-        <w:t xml:space="preserve">The need for an efficient and accurate method to automatically classify political statements as true or false.</w:t>
-      </w:r>
-    </w:p>
-    <w:p>
-      <w:pPr>
-        <w:numPr>
-          <w:ilvl w:val="0"/>
-          <w:numId w:val="14"/>
-        </w:numPr>
-        <w:spacing w:after="240" w:before="0" w:beforeAutospacing="0" w:lineRule="auto"/>
-        <w:ind w:left="720" w:hanging="360"/>
-        <w:jc w:val="both"/>
-        <w:rPr>
-          <w:rFonts w:ascii="Roboto Serif" w:cs="Roboto Serif" w:eastAsia="Roboto Serif" w:hAnsi="Roboto Serif"/>
-          <w:sz w:val="18"/>
-          <w:szCs w:val="18"/>
-        </w:rPr>
-      </w:pPr>
-      <w:r>
-        <w:rPr>
-          <w:rFonts w:ascii="Roboto Serif" w:cs="Roboto Serif" w:eastAsia="Roboto Serif" w:hAnsi="Roboto Serif"/>
-          <w:sz w:val="18"/>
-          <w:szCs w:val="18"/>
-          <w:rtl w:val="0"/>
-        </w:rPr>
-        <w:t xml:space="preserve">The requirement for a systematic approach to uncover and analyze the main topics present in political statements, differentiating between truthful and false claims.</w:t>
-      </w:r>
-    </w:p>
-    <w:p>
-      <w:pPr>
-        <w:pStyle w:val="Heading2"/>
-        <w:jc w:val="both"/>
-        <w:rPr>
-          <w:rFonts w:ascii="Roboto Serif" w:cs="Roboto Serif" w:eastAsia="Roboto Serif" w:hAnsi="Roboto Serif"/>
-          <w:sz w:val="28"/>
-          <w:szCs w:val="28"/>
-        </w:rPr>
-      </w:pPr>
-      <w:bookmarkStart w:colFirst="0" w:colLast="0" w:name="_l9rlmtfjxsss" w:id="5"/>
-      <w:bookmarkEnd w:id="5"/>
-      <w:r>
-        <w:rPr>
-          <w:rFonts w:ascii="Roboto Serif" w:cs="Roboto Serif" w:eastAsia="Roboto Serif" w:hAnsi="Roboto Serif"/>
-          <w:sz w:val="28"/>
-          <w:szCs w:val="28"/>
-          <w:rtl w:val="0"/>
-        </w:rPr>
-        <w:t xml:space="preserve">1.3 Objectives</w:t>
-      </w:r>
-    </w:p>
-    <w:p>
-      <w:pPr>
-        <w:spacing w:after="240" w:lineRule="auto"/>
-        <w:jc w:val="both"/>
-        <w:rPr>
-          <w:rFonts w:ascii="Roboto Serif" w:cs="Roboto Serif" w:eastAsia="Roboto Serif" w:hAnsi="Roboto Serif"/>
-          <w:sz w:val="18"/>
-          <w:szCs w:val="18"/>
-        </w:rPr>
-      </w:pPr>
-      <w:r>
-        <w:rPr>
-          <w:rFonts w:ascii="Roboto Serif" w:cs="Roboto Serif" w:eastAsia="Roboto Serif" w:hAnsi="Roboto Serif"/>
-          <w:sz w:val="18"/>
-          <w:szCs w:val="18"/>
-          <w:rtl w:val="0"/>
-        </w:rPr>
-        <w:t xml:space="preserve">The primary objectives of this study are:</w:t>
+        <w:t xml:space="preserve">Despite the importance of verifying political statements, manual fact-checking is a time-consuming and resource-intensive process. Moreover, the sheer volume of political discourse makes it challenging to identify overarching themes and patterns in the topics discussed by public figures. This research addresses two primary objective:</w:t>
       </w:r>
     </w:p>
     <w:p>
@@ -2440,8 +2454,8 @@
           <w:szCs w:val="28"/>
         </w:rPr>
       </w:pPr>
-      <w:bookmarkStart w:colFirst="0" w:colLast="0" w:name="_ug9wyn6vm6hk" w:id="6"/>
-      <w:bookmarkEnd w:id="6"/>
+      <w:bookmarkStart w:colFirst="0" w:colLast="0" w:name="_ug9wyn6vm6hk" w:id="5"/>
+      <w:bookmarkEnd w:id="5"/>
       <w:r>
         <w:rPr>
           <w:rFonts w:ascii="Roboto Serif" w:cs="Roboto Serif" w:eastAsia="Roboto Serif" w:hAnsi="Roboto Serif"/>
@@ -2449,7 +2463,7 @@
           <w:szCs w:val="28"/>
           <w:rtl w:val="0"/>
         </w:rPr>
-        <w:t xml:space="preserve">1.4 Literature Review </w:t>
+        <w:t xml:space="preserve">1.3 Literature Review </w:t>
       </w:r>
     </w:p>
     <w:p>
@@ -2481,8 +2495,8 @@
           <w:szCs w:val="24"/>
         </w:rPr>
       </w:pPr>
-      <w:bookmarkStart w:colFirst="0" w:colLast="0" w:name="_lxyva8wd1njh" w:id="7"/>
-      <w:bookmarkEnd w:id="7"/>
+      <w:bookmarkStart w:colFirst="0" w:colLast="0" w:name="_lxyva8wd1njh" w:id="6"/>
+      <w:bookmarkEnd w:id="6"/>
       <w:r>
         <w:rPr>
           <w:rFonts w:ascii="Roboto Serif" w:cs="Roboto Serif" w:eastAsia="Roboto Serif" w:hAnsi="Roboto Serif"/>
@@ -2490,7 +2504,7 @@
           <w:szCs w:val="24"/>
           <w:rtl w:val="0"/>
         </w:rPr>
-        <w:t xml:space="preserve">1.4.1 Text Classification in Political Discourse</w:t>
+        <w:t xml:space="preserve">1.3.1 Text Classification in Political Discourse</w:t>
       </w:r>
     </w:p>
     <w:p>
@@ -2663,8 +2677,8 @@
           <w:szCs w:val="24"/>
         </w:rPr>
       </w:pPr>
-      <w:bookmarkStart w:colFirst="0" w:colLast="0" w:name="_dk30fxq64gsv" w:id="8"/>
-      <w:bookmarkEnd w:id="8"/>
+      <w:bookmarkStart w:colFirst="0" w:colLast="0" w:name="_dk30fxq64gsv" w:id="7"/>
+      <w:bookmarkEnd w:id="7"/>
       <w:r>
         <w:rPr>
           <w:rFonts w:ascii="Roboto Serif" w:cs="Roboto Serif" w:eastAsia="Roboto Serif" w:hAnsi="Roboto Serif"/>
@@ -2672,7 +2686,7 @@
           <w:szCs w:val="24"/>
           <w:rtl w:val="0"/>
         </w:rPr>
-        <w:t xml:space="preserve">1.4.2 Topic Modeling Techniques</w:t>
+        <w:t xml:space="preserve">1.3.2 Topic Modeling Techniques</w:t>
       </w:r>
     </w:p>
     <w:p>
@@ -2885,8 +2899,8 @@
           <w:szCs w:val="36"/>
         </w:rPr>
       </w:pPr>
-      <w:bookmarkStart w:colFirst="0" w:colLast="0" w:name="_8x9fk96j31b" w:id="9"/>
-      <w:bookmarkEnd w:id="9"/>
+      <w:bookmarkStart w:colFirst="0" w:colLast="0" w:name="_8x9fk96j31b" w:id="8"/>
+      <w:bookmarkEnd w:id="8"/>
       <w:r>
         <w:rPr>
           <w:rFonts w:ascii="Roboto Serif" w:cs="Roboto Serif" w:eastAsia="Roboto Serif" w:hAnsi="Roboto Serif"/>
@@ -2907,8 +2921,8 @@
           <w:szCs w:val="28"/>
         </w:rPr>
       </w:pPr>
-      <w:bookmarkStart w:colFirst="0" w:colLast="0" w:name="_2nze64317bex" w:id="10"/>
-      <w:bookmarkEnd w:id="10"/>
+      <w:bookmarkStart w:colFirst="0" w:colLast="0" w:name="_2nze64317bex" w:id="9"/>
+      <w:bookmarkEnd w:id="9"/>
       <w:r>
         <w:rPr>
           <w:rFonts w:ascii="Roboto Serif" w:cs="Roboto Serif" w:eastAsia="Roboto Serif" w:hAnsi="Roboto Serif"/>
@@ -3674,8 +3688,8 @@
           <w:szCs w:val="24"/>
         </w:rPr>
       </w:pPr>
-      <w:bookmarkStart w:colFirst="0" w:colLast="0" w:name="_pgrsr0nrpv2o" w:id="11"/>
-      <w:bookmarkEnd w:id="11"/>
+      <w:bookmarkStart w:colFirst="0" w:colLast="0" w:name="_pgrsr0nrpv2o" w:id="10"/>
+      <w:bookmarkEnd w:id="10"/>
       <w:r>
         <w:rPr>
           <w:rFonts w:ascii="Roboto Serif" w:cs="Roboto Serif" w:eastAsia="Roboto Serif" w:hAnsi="Roboto Serif"/>
@@ -3726,87 +3740,12 @@
           <wp:inline distB="114300" distT="114300" distL="114300" distR="114300">
             <wp:extent cx="3009900" cy="1638300"/>
             <wp:effectExtent b="0" l="0" r="0" t="0"/>
-            <wp:docPr id="7" name="image14.png"/>
+            <wp:docPr id="7" name="image8.png"/>
             <a:graphic>
               <a:graphicData uri="http://schemas.openxmlformats.org/drawingml/2006/picture">
                 <pic:pic>
                   <pic:nvPicPr>
-                    <pic:cNvPr id="0" name="image14.png"/>
-                    <pic:cNvPicPr preferRelativeResize="0"/>
-                  </pic:nvPicPr>
-                  <pic:blipFill>
-                    <a:blip r:embed="rId8"/>
-                    <a:srcRect b="0" l="0" r="0" t="0"/>
-                    <a:stretch>
-                      <a:fillRect/>
-                    </a:stretch>
-                  </pic:blipFill>
-                  <pic:spPr>
-                    <a:xfrm>
-                      <a:off x="0" y="0"/>
-                      <a:ext cx="3009900" cy="1638300"/>
-                    </a:xfrm>
-                    <a:prstGeom prst="rect"/>
-                    <a:ln/>
-                  </pic:spPr>
-                </pic:pic>
-              </a:graphicData>
-            </a:graphic>
-          </wp:inline>
-        </w:drawing>
-      </w:r>
-      <w:r>
-        <w:rPr>
-          <w:rtl w:val="0"/>
-        </w:rPr>
-      </w:r>
-    </w:p>
-    <w:p>
-      <w:pPr>
-        <w:spacing w:after="240" w:before="240" w:lineRule="auto"/>
-        <w:jc w:val="both"/>
-        <w:rPr>
-          <w:rFonts w:ascii="Roboto Serif" w:cs="Roboto Serif" w:eastAsia="Roboto Serif" w:hAnsi="Roboto Serif"/>
-          <w:sz w:val="18"/>
-          <w:szCs w:val="18"/>
-        </w:rPr>
-      </w:pPr>
-      <w:r>
-        <w:rPr>
-          <w:rFonts w:ascii="Roboto Serif" w:cs="Roboto Serif" w:eastAsia="Roboto Serif" w:hAnsi="Roboto Serif"/>
-          <w:sz w:val="18"/>
-          <w:szCs w:val="18"/>
-          <w:rtl w:val="0"/>
-        </w:rPr>
-        <w:t xml:space="preserve">The figure above presents the word cloud for true statements. The most prominent words include "say," "percent," "state," "million," "year," "people," and "American." This lexical profile suggests that true statements often involve quantifiable claims, references to specific states or regions, and discussions about the American people. The prevalence of terms like "percent" and "million" indicates a tendency to use precise figures, which aligns with our earlier observation that true statements often include more specific, verifiable claims.</w:t>
-      </w:r>
-    </w:p>
-    <w:p>
-      <w:pPr>
-        <w:spacing w:after="240" w:before="240" w:lineRule="auto"/>
-        <w:jc w:val="both"/>
-        <w:rPr>
-          <w:rFonts w:ascii="Roboto Serif" w:cs="Roboto Serif" w:eastAsia="Roboto Serif" w:hAnsi="Roboto Serif"/>
-          <w:sz w:val="18"/>
-          <w:szCs w:val="18"/>
-        </w:rPr>
-      </w:pPr>
-      <w:r>
-        <w:rPr>
-          <w:rFonts w:ascii="Roboto Serif" w:cs="Roboto Serif" w:eastAsia="Roboto Serif" w:hAnsi="Roboto Serif"/>
-          <w:sz w:val="18"/>
-          <w:szCs w:val="18"/>
-        </w:rPr>
-        <w:drawing>
-          <wp:inline distB="114300" distT="114300" distL="114300" distR="114300">
-            <wp:extent cx="3009900" cy="1638300"/>
-            <wp:effectExtent b="0" l="0" r="0" t="0"/>
-            <wp:docPr id="5" name="image12.png"/>
-            <a:graphic>
-              <a:graphicData uri="http://schemas.openxmlformats.org/drawingml/2006/picture">
-                <pic:pic>
-                  <pic:nvPicPr>
-                    <pic:cNvPr id="0" name="image12.png"/>
+                    <pic:cNvPr id="0" name="image8.png"/>
                     <pic:cNvPicPr preferRelativeResize="0"/>
                   </pic:nvPicPr>
                   <pic:blipFill>
@@ -3853,68 +3792,12 @@
           <w:szCs w:val="18"/>
           <w:rtl w:val="0"/>
         </w:rPr>
-        <w:t xml:space="preserve">In contrast, the figure above shows the word cloud for false statements. Here, we see "say," "state," and "percent" remain prominent, but we also observe the frequent occurrence of "health care" and "Barack Obama." This suggests that false statements in our dataset often revolve around healthcare policies and the Obama administration. The presence of these topic-specific terms might indicate that certain policy areas are more prone to misinformation or misrepresentation.</w:t>
-      </w:r>
-    </w:p>
-    <w:p>
-      <w:pPr>
-        <w:pStyle w:val="Heading3"/>
-        <w:spacing w:after="240" w:before="240" w:lineRule="auto"/>
-        <w:jc w:val="both"/>
-        <w:rPr>
-          <w:rFonts w:ascii="Roboto Serif" w:cs="Roboto Serif" w:eastAsia="Roboto Serif" w:hAnsi="Roboto Serif"/>
-          <w:sz w:val="24"/>
-          <w:szCs w:val="24"/>
-        </w:rPr>
-      </w:pPr>
-      <w:bookmarkStart w:colFirst="0" w:colLast="0" w:name="_ns5fynr1gg7t" w:id="12"/>
-      <w:bookmarkEnd w:id="12"/>
-      <w:r>
-        <w:rPr>
-          <w:rFonts w:ascii="Roboto Serif" w:cs="Roboto Serif" w:eastAsia="Roboto Serif" w:hAnsi="Roboto Serif"/>
-          <w:sz w:val="24"/>
-          <w:szCs w:val="24"/>
-          <w:rtl w:val="0"/>
-        </w:rPr>
-        <w:t xml:space="preserve">2.1.2 Word Clouds based on Speaker</w:t>
-      </w:r>
-    </w:p>
-    <w:p>
-      <w:pPr>
-        <w:jc w:val="both"/>
-        <w:rPr>
-          <w:rFonts w:ascii="Roboto Serif" w:cs="Roboto Serif" w:eastAsia="Roboto Serif" w:hAnsi="Roboto Serif"/>
-          <w:sz w:val="18"/>
-          <w:szCs w:val="18"/>
-        </w:rPr>
-      </w:pPr>
-      <w:r>
-        <w:rPr>
-          <w:rFonts w:ascii="Roboto Serif" w:cs="Roboto Serif" w:eastAsia="Roboto Serif" w:hAnsi="Roboto Serif"/>
-          <w:sz w:val="18"/>
-          <w:szCs w:val="18"/>
-          <w:rtl w:val="0"/>
-        </w:rPr>
-        <w:t xml:space="preserve">In a similar way, Word Clouds have been computed based on the Speaker attributed, along with the proportion of True statements based on that speaker. In particular, the following word clouds have been computed for Barack Obama, Hillary Clinton, Donald Trump and Mitt Romney.</w:t>
-      </w:r>
-    </w:p>
-    <w:p>
-      <w:pPr>
-        <w:jc w:val="both"/>
-        <w:rPr>
-          <w:rFonts w:ascii="Roboto Serif" w:cs="Roboto Serif" w:eastAsia="Roboto Serif" w:hAnsi="Roboto Serif"/>
-          <w:sz w:val="18"/>
-          <w:szCs w:val="18"/>
-        </w:rPr>
-      </w:pPr>
-      <w:r>
-        <w:rPr>
-          <w:rtl w:val="0"/>
-        </w:rPr>
-      </w:r>
-    </w:p>
-    <w:p>
-      <w:pPr>
+        <w:t xml:space="preserve">The figure above presents the word cloud for true statements. The most prominent words include "say," "percent," "state," "million," "year," "people," and "American." This lexical profile suggests that true statements often involve quantifiable claims, references to specific states or regions, and discussions about the American people. The prevalence of terms like "percent" and "million" indicates a tendency to use precise figures, which aligns with our earlier observation that true statements often include more specific, verifiable claims.</w:t>
+      </w:r>
+    </w:p>
+    <w:p>
+      <w:pPr>
+        <w:spacing w:after="240" w:before="240" w:lineRule="auto"/>
         <w:jc w:val="both"/>
         <w:rPr>
           <w:rFonts w:ascii="Roboto Serif" w:cs="Roboto Serif" w:eastAsia="Roboto Serif" w:hAnsi="Roboto Serif"/>
@@ -3930,14 +3813,14 @@
         </w:rPr>
         <w:drawing>
           <wp:inline distB="114300" distT="114300" distL="114300" distR="114300">
-            <wp:extent cx="3009900" cy="1816100"/>
+            <wp:extent cx="3009900" cy="1638300"/>
             <wp:effectExtent b="0" l="0" r="0" t="0"/>
-            <wp:docPr id="6" name="image13.png"/>
+            <wp:docPr id="5" name="image9.png"/>
             <a:graphic>
               <a:graphicData uri="http://schemas.openxmlformats.org/drawingml/2006/picture">
                 <pic:pic>
                   <pic:nvPicPr>
-                    <pic:cNvPr id="0" name="image13.png"/>
+                    <pic:cNvPr id="0" name="image9.png"/>
                     <pic:cNvPicPr preferRelativeResize="0"/>
                   </pic:nvPicPr>
                   <pic:blipFill>
@@ -3950,7 +3833,7 @@
                   <pic:spPr>
                     <a:xfrm>
                       <a:off x="0" y="0"/>
-                      <a:ext cx="3009900" cy="1816100"/>
+                      <a:ext cx="3009900" cy="1638300"/>
                     </a:xfrm>
                     <a:prstGeom prst="rect"/>
                     <a:ln/>
@@ -3969,70 +3852,64 @@
     </w:p>
     <w:p>
       <w:pPr>
-        <w:jc w:val="both"/>
-        <w:rPr>
-          <w:rFonts w:ascii="Roboto Serif" w:cs="Roboto Serif" w:eastAsia="Roboto Serif" w:hAnsi="Roboto Serif"/>
-          <w:sz w:val="18"/>
-          <w:szCs w:val="18"/>
-        </w:rPr>
-      </w:pPr>
-      <w:r>
-        <w:rPr>
-          <w:rtl w:val="0"/>
-        </w:rPr>
-      </w:r>
-    </w:p>
-    <w:p>
-      <w:pPr>
-        <w:jc w:val="both"/>
-        <w:rPr>
-          <w:rFonts w:ascii="Roboto Serif" w:cs="Roboto Serif" w:eastAsia="Roboto Serif" w:hAnsi="Roboto Serif"/>
-          <w:sz w:val="18"/>
-          <w:szCs w:val="18"/>
-        </w:rPr>
-      </w:pPr>
-      <w:r>
-        <w:rPr>
-          <w:rFonts w:ascii="Roboto Serif" w:cs="Roboto Serif" w:eastAsia="Roboto Serif" w:hAnsi="Roboto Serif"/>
-          <w:sz w:val="18"/>
-          <w:szCs w:val="18"/>
-          <w:rtl w:val="0"/>
-        </w:rPr>
-        <w:t xml:space="preserve">The word cloud generated for Barack Obama's statements offers a rich visual representation of his rhetorical focus and policy priorities. Dominating the visualization are terms related to healthcare policy, economic issues, and broad national concerns, reflecting the key themes of Obama's presidency. The prominence of "health" and "care" underscores the centrality of healthcare reform in his political discourse, likely referencing the extensive debates surrounding the Affordable Care Act.</w:t>
-      </w:r>
-    </w:p>
-    <w:p>
-      <w:pPr>
-        <w:jc w:val="both"/>
-        <w:rPr>
-          <w:rFonts w:ascii="Roboto Serif" w:cs="Roboto Serif" w:eastAsia="Roboto Serif" w:hAnsi="Roboto Serif"/>
-          <w:sz w:val="18"/>
-          <w:szCs w:val="18"/>
-        </w:rPr>
-      </w:pPr>
-      <w:r>
-        <w:rPr>
-          <w:rtl w:val="0"/>
-        </w:rPr>
-      </w:r>
-    </w:p>
-    <w:p>
-      <w:pPr>
-        <w:jc w:val="both"/>
-        <w:rPr>
-          <w:rFonts w:ascii="Roboto Serif" w:cs="Roboto Serif" w:eastAsia="Roboto Serif" w:hAnsi="Roboto Serif"/>
-          <w:sz w:val="18"/>
-          <w:szCs w:val="18"/>
-        </w:rPr>
-      </w:pPr>
-      <w:r>
-        <w:rPr>
-          <w:rFonts w:ascii="Roboto Serif" w:cs="Roboto Serif" w:eastAsia="Roboto Serif" w:hAnsi="Roboto Serif"/>
-          <w:sz w:val="18"/>
-          <w:szCs w:val="18"/>
-          <w:rtl w:val="0"/>
-        </w:rPr>
-        <w:t xml:space="preserve">Interestingly, the cloud also captures the political landscape of Obama's era, with mentions of "Mitt Romney" and "John McCain" pointing to the ongoing dialogue with his Republican counterparts. This inclusion of political opponents in his discourse highlights the adversarial nature of American political rhetoric during his tenure.</w:t>
+        <w:spacing w:after="240" w:before="240" w:lineRule="auto"/>
+        <w:jc w:val="both"/>
+        <w:rPr>
+          <w:rFonts w:ascii="Roboto Serif" w:cs="Roboto Serif" w:eastAsia="Roboto Serif" w:hAnsi="Roboto Serif"/>
+          <w:sz w:val="18"/>
+          <w:szCs w:val="18"/>
+        </w:rPr>
+      </w:pPr>
+      <w:r>
+        <w:rPr>
+          <w:rFonts w:ascii="Roboto Serif" w:cs="Roboto Serif" w:eastAsia="Roboto Serif" w:hAnsi="Roboto Serif"/>
+          <w:sz w:val="18"/>
+          <w:szCs w:val="18"/>
+          <w:rtl w:val="0"/>
+        </w:rPr>
+        <w:t xml:space="preserve">In contrast, the figure above shows the word cloud for false statements. Here, we see "say," "state," and "percent" remain prominent, but we also observe the frequent occurrence of "health care" and "Barack Obama." This suggests that false statements in our dataset often revolve around healthcare policies and the Obama administration. The presence of these topic-specific terms might indicate that certain policy areas are more prone to misinformation or misrepresentation.</w:t>
+      </w:r>
+    </w:p>
+    <w:p>
+      <w:pPr>
+        <w:pStyle w:val="Heading3"/>
+        <w:spacing w:after="240" w:before="240" w:lineRule="auto"/>
+        <w:jc w:val="both"/>
+        <w:rPr>
+          <w:rFonts w:ascii="Roboto Serif" w:cs="Roboto Serif" w:eastAsia="Roboto Serif" w:hAnsi="Roboto Serif"/>
+          <w:sz w:val="24"/>
+          <w:szCs w:val="24"/>
+        </w:rPr>
+      </w:pPr>
+      <w:bookmarkStart w:colFirst="0" w:colLast="0" w:name="_ns5fynr1gg7t" w:id="11"/>
+      <w:bookmarkEnd w:id="11"/>
+      <w:r>
+        <w:rPr>
+          <w:rFonts w:ascii="Roboto Serif" w:cs="Roboto Serif" w:eastAsia="Roboto Serif" w:hAnsi="Roboto Serif"/>
+          <w:sz w:val="24"/>
+          <w:szCs w:val="24"/>
+          <w:rtl w:val="0"/>
+        </w:rPr>
+        <w:t xml:space="preserve">2.1.2 Word Clouds based on Speaker</w:t>
+      </w:r>
+    </w:p>
+    <w:p>
+      <w:pPr>
+        <w:jc w:val="both"/>
+        <w:rPr>
+          <w:rFonts w:ascii="Roboto Serif" w:cs="Roboto Serif" w:eastAsia="Roboto Serif" w:hAnsi="Roboto Serif"/>
+          <w:sz w:val="18"/>
+          <w:szCs w:val="18"/>
+        </w:rPr>
+      </w:pPr>
+      <w:r>
+        <w:rPr>
+          <w:rFonts w:ascii="Roboto Serif" w:cs="Roboto Serif" w:eastAsia="Roboto Serif" w:hAnsi="Roboto Serif"/>
+          <w:sz w:val="18"/>
+          <w:szCs w:val="18"/>
+          <w:rtl w:val="0"/>
+        </w:rPr>
+        <w:t xml:space="preserve">In a similar way, Word Clouds have been computed based on the Speaker attributed, along with the proportion of True statements based on that speaker. In particular, the following word clouds have been computed for Barack Obama, Hillary Clinton, Donald Trump and Mitt Romney.</w:t>
       </w:r>
     </w:p>
     <w:p>
@@ -4069,12 +3946,12 @@
           <wp:inline distB="114300" distT="114300" distL="114300" distR="114300">
             <wp:extent cx="3009900" cy="1816100"/>
             <wp:effectExtent b="0" l="0" r="0" t="0"/>
-            <wp:docPr id="8" name="image10.png"/>
+            <wp:docPr id="6" name="image11.png"/>
             <a:graphic>
               <a:graphicData uri="http://schemas.openxmlformats.org/drawingml/2006/picture">
                 <pic:pic>
                   <pic:nvPicPr>
-                    <pic:cNvPr id="0" name="image10.png"/>
+                    <pic:cNvPr id="0" name="image11.png"/>
                     <pic:cNvPicPr preferRelativeResize="0"/>
                   </pic:nvPicPr>
                   <pic:blipFill>
@@ -4135,41 +4012,41 @@
           <w:szCs w:val="18"/>
           <w:rtl w:val="0"/>
         </w:rPr>
-        <w:t xml:space="preserve">This cloud related to Donald Trump’s statements reveals a tendency to reference political opponents, with "Hillary" and "Clinton" appearing prominently. This suggests a rhetorical strategy of contrast and opposition, framing his own positions against those of his political rivals. The presence of "Obama" further reinforces this approach, indicating frequent comparisons or criticisms of the previous administration.</w:t>
-      </w:r>
-    </w:p>
-    <w:p>
-      <w:pPr>
-        <w:jc w:val="both"/>
-        <w:rPr>
-          <w:rFonts w:ascii="Roboto Serif" w:cs="Roboto Serif" w:eastAsia="Roboto Serif" w:hAnsi="Roboto Serif"/>
-          <w:sz w:val="18"/>
-          <w:szCs w:val="18"/>
-        </w:rPr>
-      </w:pPr>
-      <w:r>
-        <w:rPr>
-          <w:rtl w:val="0"/>
-        </w:rPr>
-      </w:r>
-    </w:p>
-    <w:p>
-      <w:pPr>
-        <w:jc w:val="both"/>
-        <w:rPr>
-          <w:rFonts w:ascii="Roboto Serif" w:cs="Roboto Serif" w:eastAsia="Roboto Serif" w:hAnsi="Roboto Serif"/>
-          <w:sz w:val="18"/>
-          <w:szCs w:val="18"/>
-        </w:rPr>
-      </w:pPr>
-      <w:r>
-        <w:rPr>
-          <w:rFonts w:ascii="Roboto Serif" w:cs="Roboto Serif" w:eastAsia="Roboto Serif" w:hAnsi="Roboto Serif"/>
-          <w:sz w:val="18"/>
-          <w:szCs w:val="18"/>
-          <w:rtl w:val="0"/>
-        </w:rPr>
-        <w:t xml:space="preserve">Particularly striking is the statistic accompanying this visualization, indicating that only 12.09% of Trump's statements were classified as true. This remarkably low percentage of truthful statements stands in stark contrast to the figures observed for other political figures. Such a disparity raises significant questions about the relationship between Trump's rhetorical strategies and factual accuracy, suggesting a potential prioritization of persuasive narrative over verified information.</w:t>
+        <w:t xml:space="preserve">The word cloud generated for Barack Obama's statements offers a rich visual representation of his rhetorical focus and policy priorities. Dominating the visualization are terms related to healthcare policy, economic issues, and broad national concerns, reflecting the key themes of Obama's presidency. The prominence of "health" and "care" underscores the centrality of healthcare reform in his political discourse, likely referencing the extensive debates surrounding the Affordable Care Act.</w:t>
+      </w:r>
+    </w:p>
+    <w:p>
+      <w:pPr>
+        <w:jc w:val="both"/>
+        <w:rPr>
+          <w:rFonts w:ascii="Roboto Serif" w:cs="Roboto Serif" w:eastAsia="Roboto Serif" w:hAnsi="Roboto Serif"/>
+          <w:sz w:val="18"/>
+          <w:szCs w:val="18"/>
+        </w:rPr>
+      </w:pPr>
+      <w:r>
+        <w:rPr>
+          <w:rtl w:val="0"/>
+        </w:rPr>
+      </w:r>
+    </w:p>
+    <w:p>
+      <w:pPr>
+        <w:jc w:val="both"/>
+        <w:rPr>
+          <w:rFonts w:ascii="Roboto Serif" w:cs="Roboto Serif" w:eastAsia="Roboto Serif" w:hAnsi="Roboto Serif"/>
+          <w:sz w:val="18"/>
+          <w:szCs w:val="18"/>
+        </w:rPr>
+      </w:pPr>
+      <w:r>
+        <w:rPr>
+          <w:rFonts w:ascii="Roboto Serif" w:cs="Roboto Serif" w:eastAsia="Roboto Serif" w:hAnsi="Roboto Serif"/>
+          <w:sz w:val="18"/>
+          <w:szCs w:val="18"/>
+          <w:rtl w:val="0"/>
+        </w:rPr>
+        <w:t xml:space="preserve">Interestingly, the cloud also captures the political landscape of Obama's era, with mentions of "Mitt Romney" and "John McCain" pointing to the ongoing dialogue with his Republican counterparts. This inclusion of political opponents in his discourse highlights the adversarial nature of American political rhetoric during his tenure.</w:t>
       </w:r>
     </w:p>
     <w:p>
@@ -4206,12 +4083,12 @@
           <wp:inline distB="114300" distT="114300" distL="114300" distR="114300">
             <wp:extent cx="3009900" cy="1816100"/>
             <wp:effectExtent b="0" l="0" r="0" t="0"/>
-            <wp:docPr id="1" name="image11.png"/>
+            <wp:docPr id="8" name="image14.png"/>
             <a:graphic>
               <a:graphicData uri="http://schemas.openxmlformats.org/drawingml/2006/picture">
                 <pic:pic>
                   <pic:nvPicPr>
-                    <pic:cNvPr id="0" name="image11.png"/>
+                    <pic:cNvPr id="0" name="image14.png"/>
                     <pic:cNvPicPr preferRelativeResize="0"/>
                   </pic:nvPicPr>
                   <pic:blipFill>
@@ -4272,6 +4149,143 @@
           <w:szCs w:val="18"/>
           <w:rtl w:val="0"/>
         </w:rPr>
+        <w:t xml:space="preserve">This cloud related to Donald Trump’s statements reveals a tendency to reference political opponents, with "Hillary Clinton" appearing prominently. This suggests a rhetorical strategy of contrast and opposition, framing his own positions against those of his political rivals. The presence of "Obama" further reinforces this approach, indicating frequent comparisons or criticisms of the previous administration.</w:t>
+      </w:r>
+    </w:p>
+    <w:p>
+      <w:pPr>
+        <w:jc w:val="both"/>
+        <w:rPr>
+          <w:rFonts w:ascii="Roboto Serif" w:cs="Roboto Serif" w:eastAsia="Roboto Serif" w:hAnsi="Roboto Serif"/>
+          <w:sz w:val="18"/>
+          <w:szCs w:val="18"/>
+        </w:rPr>
+      </w:pPr>
+      <w:r>
+        <w:rPr>
+          <w:rtl w:val="0"/>
+        </w:rPr>
+      </w:r>
+    </w:p>
+    <w:p>
+      <w:pPr>
+        <w:jc w:val="both"/>
+        <w:rPr>
+          <w:rFonts w:ascii="Roboto Serif" w:cs="Roboto Serif" w:eastAsia="Roboto Serif" w:hAnsi="Roboto Serif"/>
+          <w:sz w:val="18"/>
+          <w:szCs w:val="18"/>
+        </w:rPr>
+      </w:pPr>
+      <w:r>
+        <w:rPr>
+          <w:rFonts w:ascii="Roboto Serif" w:cs="Roboto Serif" w:eastAsia="Roboto Serif" w:hAnsi="Roboto Serif"/>
+          <w:sz w:val="18"/>
+          <w:szCs w:val="18"/>
+          <w:rtl w:val="0"/>
+        </w:rPr>
+        <w:t xml:space="preserve">Particularly striking is the statistic accompanying this visualization, indicating that only 12.09% of Trump's statements were classified as true. This remarkably low percentage of truthful statements stands in stark contrast to the figures observed for other political figures. Such a disparity raises significant questions about the relationship between Trump's rhetorical strategies and factual accuracy, suggesting a potential prioritization of persuasive narrative over verified information.</w:t>
+      </w:r>
+    </w:p>
+    <w:p>
+      <w:pPr>
+        <w:jc w:val="both"/>
+        <w:rPr>
+          <w:rFonts w:ascii="Roboto Serif" w:cs="Roboto Serif" w:eastAsia="Roboto Serif" w:hAnsi="Roboto Serif"/>
+          <w:sz w:val="18"/>
+          <w:szCs w:val="18"/>
+        </w:rPr>
+      </w:pPr>
+      <w:r>
+        <w:rPr>
+          <w:rtl w:val="0"/>
+        </w:rPr>
+      </w:r>
+    </w:p>
+    <w:p>
+      <w:pPr>
+        <w:jc w:val="both"/>
+        <w:rPr>
+          <w:rFonts w:ascii="Roboto Serif" w:cs="Roboto Serif" w:eastAsia="Roboto Serif" w:hAnsi="Roboto Serif"/>
+          <w:sz w:val="18"/>
+          <w:szCs w:val="18"/>
+        </w:rPr>
+      </w:pPr>
+      <w:r>
+        <w:rPr>
+          <w:rFonts w:ascii="Roboto Serif" w:cs="Roboto Serif" w:eastAsia="Roboto Serif" w:hAnsi="Roboto Serif"/>
+          <w:sz w:val="18"/>
+          <w:szCs w:val="18"/>
+        </w:rPr>
+        <w:drawing>
+          <wp:inline distB="114300" distT="114300" distL="114300" distR="114300">
+            <wp:extent cx="3009900" cy="1816100"/>
+            <wp:effectExtent b="0" l="0" r="0" t="0"/>
+            <wp:docPr id="1" name="image13.png"/>
+            <a:graphic>
+              <a:graphicData uri="http://schemas.openxmlformats.org/drawingml/2006/picture">
+                <pic:pic>
+                  <pic:nvPicPr>
+                    <pic:cNvPr id="0" name="image13.png"/>
+                    <pic:cNvPicPr preferRelativeResize="0"/>
+                  </pic:nvPicPr>
+                  <pic:blipFill>
+                    <a:blip r:embed="rId13"/>
+                    <a:srcRect b="0" l="0" r="0" t="0"/>
+                    <a:stretch>
+                      <a:fillRect/>
+                    </a:stretch>
+                  </pic:blipFill>
+                  <pic:spPr>
+                    <a:xfrm>
+                      <a:off x="0" y="0"/>
+                      <a:ext cx="3009900" cy="1816100"/>
+                    </a:xfrm>
+                    <a:prstGeom prst="rect"/>
+                    <a:ln/>
+                  </pic:spPr>
+                </pic:pic>
+              </a:graphicData>
+            </a:graphic>
+          </wp:inline>
+        </w:drawing>
+      </w:r>
+      <w:r>
+        <w:rPr>
+          <w:rtl w:val="0"/>
+        </w:rPr>
+      </w:r>
+    </w:p>
+    <w:p>
+      <w:pPr>
+        <w:jc w:val="both"/>
+        <w:rPr>
+          <w:rFonts w:ascii="Roboto Serif" w:cs="Roboto Serif" w:eastAsia="Roboto Serif" w:hAnsi="Roboto Serif"/>
+          <w:sz w:val="18"/>
+          <w:szCs w:val="18"/>
+        </w:rPr>
+      </w:pPr>
+      <w:r>
+        <w:rPr>
+          <w:rtl w:val="0"/>
+        </w:rPr>
+      </w:r>
+    </w:p>
+    <w:p>
+      <w:pPr>
+        <w:jc w:val="both"/>
+        <w:rPr>
+          <w:rFonts w:ascii="Roboto Serif" w:cs="Roboto Serif" w:eastAsia="Roboto Serif" w:hAnsi="Roboto Serif"/>
+          <w:sz w:val="18"/>
+          <w:szCs w:val="18"/>
+        </w:rPr>
+      </w:pPr>
+      <w:r>
+        <w:rPr>
+          <w:rFonts w:ascii="Roboto Serif" w:cs="Roboto Serif" w:eastAsia="Roboto Serif" w:hAnsi="Roboto Serif"/>
+          <w:sz w:val="18"/>
+          <w:szCs w:val="18"/>
+          <w:rtl w:val="0"/>
+        </w:rPr>
         <w:t xml:space="preserve">The word cloud for Hillary Clinton reveals a specular significant emphasis on her political rival, with "Donald Trump" appearing as one of the most prominent phrases. This, again, suggests a rhetorical strategy that frequently involved direct comparisons or responses to her opponent's positions, reflecting the highly polarized nature of the electoral discourse.</w:t>
       </w:r>
     </w:p>
@@ -4285,8 +4299,8 @@
           <w:szCs w:val="28"/>
         </w:rPr>
       </w:pPr>
-      <w:bookmarkStart w:colFirst="0" w:colLast="0" w:name="_j337hecp98ei" w:id="13"/>
-      <w:bookmarkEnd w:id="13"/>
+      <w:bookmarkStart w:colFirst="0" w:colLast="0" w:name="_j337hecp98ei" w:id="12"/>
+      <w:bookmarkEnd w:id="12"/>
       <w:r>
         <w:rPr>
           <w:rFonts w:ascii="Roboto Serif" w:cs="Roboto Serif" w:eastAsia="Roboto Serif" w:hAnsi="Roboto Serif"/>
@@ -4321,7 +4335,7 @@
       <w:pPr>
         <w:numPr>
           <w:ilvl w:val="0"/>
-          <w:numId w:val="17"/>
+          <w:numId w:val="16"/>
         </w:numPr>
         <w:spacing w:after="0" w:afterAutospacing="0" w:before="240" w:lineRule="auto"/>
         <w:ind w:left="720" w:hanging="360"/>
@@ -4356,7 +4370,7 @@
       <w:pPr>
         <w:numPr>
           <w:ilvl w:val="0"/>
-          <w:numId w:val="17"/>
+          <w:numId w:val="16"/>
         </w:numPr>
         <w:spacing w:after="0" w:afterAutospacing="0" w:before="0" w:beforeAutospacing="0" w:lineRule="auto"/>
         <w:ind w:left="720" w:hanging="360"/>
@@ -4391,7 +4405,7 @@
       <w:pPr>
         <w:numPr>
           <w:ilvl w:val="0"/>
-          <w:numId w:val="17"/>
+          <w:numId w:val="16"/>
         </w:numPr>
         <w:spacing w:after="0" w:afterAutospacing="0" w:before="0" w:beforeAutospacing="0" w:lineRule="auto"/>
         <w:ind w:left="720" w:hanging="360"/>
@@ -4426,7 +4440,7 @@
       <w:pPr>
         <w:numPr>
           <w:ilvl w:val="0"/>
-          <w:numId w:val="17"/>
+          <w:numId w:val="16"/>
         </w:numPr>
         <w:spacing w:after="0" w:afterAutospacing="0" w:before="0" w:beforeAutospacing="0" w:lineRule="auto"/>
         <w:ind w:left="720" w:hanging="360"/>
@@ -4461,7 +4475,7 @@
       <w:pPr>
         <w:numPr>
           <w:ilvl w:val="0"/>
-          <w:numId w:val="17"/>
+          <w:numId w:val="16"/>
         </w:numPr>
         <w:spacing w:after="240" w:before="0" w:beforeAutospacing="0" w:lineRule="auto"/>
         <w:ind w:left="720" w:hanging="360"/>
@@ -4489,7 +4503,7 @@
           <w:szCs w:val="18"/>
           <w:rtl w:val="0"/>
         </w:rPr>
-        <w:t xml:space="preserve">: For categorical columns, we fill missing values with 'Unknown'. For numerical columns, we first ensure they are in the correct numeric format, then fill missing values with the median of the respective column.</w:t>
+        <w:t xml:space="preserve">: For categorical columns, we fill missing values with 'Unknown'. For numerical columns, we first ensure they are in the correct numeric format, then fill missing values with the median of the respective column. The columns “job_title” and “state_info”are completely eliminated, given the high number of missing values present in the training dataset (more than 20%).</w:t>
       </w:r>
     </w:p>
     <w:p>
@@ -4552,16 +4566,16 @@
           <wp:inline distB="114300" distT="114300" distL="114300" distR="114300">
             <wp:extent cx="3009900" cy="2095500"/>
             <wp:effectExtent b="0" l="0" r="0" t="0"/>
-            <wp:docPr id="10" name="image9.png"/>
+            <wp:docPr id="10" name="image7.png"/>
             <a:graphic>
               <a:graphicData uri="http://schemas.openxmlformats.org/drawingml/2006/picture">
                 <pic:pic>
                   <pic:nvPicPr>
-                    <pic:cNvPr id="0" name="image9.png"/>
+                    <pic:cNvPr id="0" name="image7.png"/>
                     <pic:cNvPicPr preferRelativeResize="0"/>
                   </pic:nvPicPr>
                   <pic:blipFill>
-                    <a:blip r:embed="rId13"/>
+                    <a:blip r:embed="rId14"/>
                     <a:srcRect b="0" l="0" r="0" t="0"/>
                     <a:stretch>
                       <a:fillRect/>
@@ -4647,16 +4661,16 @@
           <wp:inline distB="114300" distT="114300" distL="114300" distR="114300">
             <wp:extent cx="3009900" cy="1917700"/>
             <wp:effectExtent b="0" l="0" r="0" t="0"/>
-            <wp:docPr id="3" name="image8.png"/>
+            <wp:docPr id="3" name="image12.png"/>
             <a:graphic>
               <a:graphicData uri="http://schemas.openxmlformats.org/drawingml/2006/picture">
                 <pic:pic>
                   <pic:nvPicPr>
-                    <pic:cNvPr id="0" name="image8.png"/>
+                    <pic:cNvPr id="0" name="image12.png"/>
                     <pic:cNvPicPr preferRelativeResize="0"/>
                   </pic:nvPicPr>
                   <pic:blipFill>
-                    <a:blip r:embed="rId14"/>
+                    <a:blip r:embed="rId15"/>
                     <a:srcRect b="0" l="0" r="0" t="0"/>
                     <a:stretch>
                       <a:fillRect/>
@@ -4752,8 +4766,8 @@
           <w:szCs w:val="28"/>
         </w:rPr>
       </w:pPr>
-      <w:bookmarkStart w:colFirst="0" w:colLast="0" w:name="_vop715dleg2d" w:id="14"/>
-      <w:bookmarkEnd w:id="14"/>
+      <w:bookmarkStart w:colFirst="0" w:colLast="0" w:name="_vop715dleg2d" w:id="13"/>
+      <w:bookmarkEnd w:id="13"/>
       <w:r>
         <w:rPr>
           <w:rFonts w:ascii="Roboto Serif" w:cs="Roboto Serif" w:eastAsia="Roboto Serif" w:hAnsi="Roboto Serif"/>
@@ -4788,7 +4802,7 @@
       <w:pPr>
         <w:numPr>
           <w:ilvl w:val="0"/>
-          <w:numId w:val="18"/>
+          <w:numId w:val="17"/>
         </w:numPr>
         <w:spacing w:after="0" w:afterAutospacing="0" w:before="240" w:lineRule="auto"/>
         <w:ind w:left="720" w:hanging="360"/>
@@ -4823,7 +4837,7 @@
       <w:pPr>
         <w:numPr>
           <w:ilvl w:val="0"/>
-          <w:numId w:val="18"/>
+          <w:numId w:val="17"/>
         </w:numPr>
         <w:spacing w:after="0" w:afterAutospacing="0" w:before="0" w:beforeAutospacing="0" w:lineRule="auto"/>
         <w:ind w:left="720" w:hanging="360"/>
@@ -4858,7 +4872,7 @@
       <w:pPr>
         <w:numPr>
           <w:ilvl w:val="0"/>
-          <w:numId w:val="18"/>
+          <w:numId w:val="17"/>
         </w:numPr>
         <w:spacing w:after="0" w:afterAutospacing="0" w:before="0" w:beforeAutospacing="0" w:lineRule="auto"/>
         <w:ind w:left="720" w:hanging="360"/>
@@ -4893,7 +4907,7 @@
       <w:pPr>
         <w:numPr>
           <w:ilvl w:val="0"/>
-          <w:numId w:val="18"/>
+          <w:numId w:val="17"/>
         </w:numPr>
         <w:spacing w:after="240" w:before="0" w:beforeAutospacing="0" w:lineRule="auto"/>
         <w:ind w:left="720" w:hanging="360"/>
@@ -4931,13 +4945,13 @@
         <w:jc w:val="both"/>
         <w:rPr/>
       </w:pPr>
-      <w:bookmarkStart w:colFirst="0" w:colLast="0" w:name="_43i8lm65jg7f" w:id="15"/>
-      <w:bookmarkEnd w:id="15"/>
-      <w:r>
-        <w:rPr>
-          <w:rtl w:val="0"/>
-        </w:rPr>
-        <w:t xml:space="preserve">2.3.1 The reason for choosing TF-IDF</w:t>
+      <w:bookmarkStart w:colFirst="0" w:colLast="0" w:name="_43i8lm65jg7f" w:id="14"/>
+      <w:bookmarkEnd w:id="14"/>
+      <w:r>
+        <w:rPr>
+          <w:rtl w:val="0"/>
+        </w:rPr>
+        <w:t xml:space="preserve">2.3.1 The reason for choosing TF-IDF as Text Representation</w:t>
       </w:r>
     </w:p>
     <w:p>
@@ -5032,12 +5046,8 @@
       </w:pPr>
       <w:r>
         <w:rPr>
-          <w:rFonts w:ascii="Roboto Serif" w:cs="Roboto Serif" w:eastAsia="Roboto Serif" w:hAnsi="Roboto Serif"/>
-          <w:sz w:val="18"/>
-          <w:szCs w:val="18"/>
-          <w:rtl w:val="0"/>
-        </w:rPr>
-        <w:t xml:space="preserve">The choice to limit TF-IDF to 5000 features (max_features=5000) is also judicious. It helps in reducing noise and focusing on the most informative terms, which is crucial when dealing with political language that can often be verbose or repetitive. This feature limitation strikes a balance between capturing sufficient detail and maintaining computational efficiency.</w:t>
+          <w:rtl w:val="0"/>
+        </w:rPr>
       </w:r>
     </w:p>
     <w:p>
@@ -5050,8 +5060,8 @@
           <w:szCs w:val="28"/>
         </w:rPr>
       </w:pPr>
-      <w:bookmarkStart w:colFirst="0" w:colLast="0" w:name="_auuwi1bqhpp3" w:id="16"/>
-      <w:bookmarkEnd w:id="16"/>
+      <w:bookmarkStart w:colFirst="0" w:colLast="0" w:name="_auuwi1bqhpp3" w:id="15"/>
+      <w:bookmarkEnd w:id="15"/>
       <w:r>
         <w:rPr>
           <w:rFonts w:ascii="Roboto Serif" w:cs="Roboto Serif" w:eastAsia="Roboto Serif" w:hAnsi="Roboto Serif"/>
@@ -5093,8 +5103,8 @@
           <w:szCs w:val="24"/>
         </w:rPr>
       </w:pPr>
-      <w:bookmarkStart w:colFirst="0" w:colLast="0" w:name="_5ad9n5rpilt0" w:id="17"/>
-      <w:bookmarkEnd w:id="17"/>
+      <w:bookmarkStart w:colFirst="0" w:colLast="0" w:name="_5ad9n5rpilt0" w:id="16"/>
+      <w:bookmarkEnd w:id="16"/>
       <w:r>
         <w:rPr>
           <w:rFonts w:ascii="Roboto Serif" w:cs="Roboto Serif" w:eastAsia="Roboto Serif" w:hAnsi="Roboto Serif"/>
@@ -5276,8 +5286,8 @@
           <w:szCs w:val="24"/>
         </w:rPr>
       </w:pPr>
-      <w:bookmarkStart w:colFirst="0" w:colLast="0" w:name="_shcahu2zu9wj" w:id="18"/>
-      <w:bookmarkEnd w:id="18"/>
+      <w:bookmarkStart w:colFirst="0" w:colLast="0" w:name="_shcahu2zu9wj" w:id="17"/>
+      <w:bookmarkEnd w:id="17"/>
       <w:r>
         <w:rPr>
           <w:rFonts w:ascii="Roboto Serif" w:cs="Roboto Serif" w:eastAsia="Roboto Serif" w:hAnsi="Roboto Serif"/>
@@ -5514,8 +5524,8 @@
           <w:szCs w:val="28"/>
         </w:rPr>
       </w:pPr>
-      <w:bookmarkStart w:colFirst="0" w:colLast="0" w:name="_hpqatsm2k86i" w:id="19"/>
-      <w:bookmarkEnd w:id="19"/>
+      <w:bookmarkStart w:colFirst="0" w:colLast="0" w:name="_hpqatsm2k86i" w:id="18"/>
+      <w:bookmarkEnd w:id="18"/>
       <w:r>
         <w:rPr>
           <w:rFonts w:ascii="Roboto Serif" w:cs="Roboto Serif" w:eastAsia="Roboto Serif" w:hAnsi="Roboto Serif"/>
@@ -5557,8 +5567,8 @@
           <w:szCs w:val="24"/>
         </w:rPr>
       </w:pPr>
-      <w:bookmarkStart w:colFirst="0" w:colLast="0" w:name="_frwkhgee41jw" w:id="20"/>
-      <w:bookmarkEnd w:id="20"/>
+      <w:bookmarkStart w:colFirst="0" w:colLast="0" w:name="_frwkhgee41jw" w:id="19"/>
+      <w:bookmarkEnd w:id="19"/>
       <w:r>
         <w:rPr>
           <w:rFonts w:ascii="Roboto Serif" w:cs="Roboto Serif" w:eastAsia="Roboto Serif" w:hAnsi="Roboto Serif"/>
@@ -5593,7 +5603,7 @@
       <w:pPr>
         <w:numPr>
           <w:ilvl w:val="0"/>
-          <w:numId w:val="15"/>
+          <w:numId w:val="14"/>
         </w:numPr>
         <w:spacing w:after="0" w:afterAutospacing="0" w:before="240" w:lineRule="auto"/>
         <w:ind w:left="720" w:hanging="360"/>
@@ -5628,7 +5638,7 @@
       <w:pPr>
         <w:numPr>
           <w:ilvl w:val="0"/>
-          <w:numId w:val="15"/>
+          <w:numId w:val="14"/>
         </w:numPr>
         <w:spacing w:after="0" w:afterAutospacing="0" w:before="0" w:beforeAutospacing="0" w:lineRule="auto"/>
         <w:ind w:left="720" w:hanging="360"/>
@@ -5663,7 +5673,7 @@
       <w:pPr>
         <w:numPr>
           <w:ilvl w:val="0"/>
-          <w:numId w:val="15"/>
+          <w:numId w:val="14"/>
         </w:numPr>
         <w:spacing w:after="0" w:afterAutospacing="0" w:before="0" w:beforeAutospacing="0" w:lineRule="auto"/>
         <w:ind w:left="720" w:hanging="360"/>
@@ -5698,7 +5708,7 @@
       <w:pPr>
         <w:numPr>
           <w:ilvl w:val="0"/>
-          <w:numId w:val="15"/>
+          <w:numId w:val="14"/>
         </w:numPr>
         <w:spacing w:after="0" w:afterAutospacing="0" w:before="0" w:beforeAutospacing="0" w:lineRule="auto"/>
         <w:ind w:left="720" w:hanging="360"/>
@@ -5733,7 +5743,7 @@
       <w:pPr>
         <w:numPr>
           <w:ilvl w:val="1"/>
-          <w:numId w:val="15"/>
+          <w:numId w:val="14"/>
         </w:numPr>
         <w:spacing w:after="0" w:afterAutospacing="0" w:before="0" w:beforeAutospacing="0" w:lineRule="auto"/>
         <w:ind w:left="1440" w:hanging="360"/>
@@ -5758,7 +5768,7 @@
       <w:pPr>
         <w:numPr>
           <w:ilvl w:val="1"/>
-          <w:numId w:val="15"/>
+          <w:numId w:val="14"/>
         </w:numPr>
         <w:spacing w:after="0" w:afterAutospacing="0" w:before="0" w:beforeAutospacing="0" w:lineRule="auto"/>
         <w:ind w:left="1440" w:hanging="360"/>
@@ -5783,7 +5793,7 @@
       <w:pPr>
         <w:numPr>
           <w:ilvl w:val="1"/>
-          <w:numId w:val="15"/>
+          <w:numId w:val="14"/>
         </w:numPr>
         <w:spacing w:after="0" w:afterAutospacing="0" w:before="0" w:beforeAutospacing="0" w:lineRule="auto"/>
         <w:ind w:left="1440" w:hanging="360"/>
@@ -5808,7 +5818,7 @@
       <w:pPr>
         <w:numPr>
           <w:ilvl w:val="0"/>
-          <w:numId w:val="15"/>
+          <w:numId w:val="14"/>
         </w:numPr>
         <w:spacing w:after="0" w:afterAutospacing="0" w:before="0" w:beforeAutospacing="0" w:lineRule="auto"/>
         <w:ind w:left="720" w:hanging="360"/>
@@ -5833,7 +5843,7 @@
       <w:pPr>
         <w:numPr>
           <w:ilvl w:val="1"/>
-          <w:numId w:val="15"/>
+          <w:numId w:val="14"/>
         </w:numPr>
         <w:spacing w:after="0" w:afterAutospacing="0" w:before="0" w:beforeAutospacing="0" w:lineRule="auto"/>
         <w:ind w:left="1440" w:hanging="360"/>
@@ -5858,7 +5868,7 @@
       <w:pPr>
         <w:numPr>
           <w:ilvl w:val="1"/>
-          <w:numId w:val="15"/>
+          <w:numId w:val="14"/>
         </w:numPr>
         <w:spacing w:after="0" w:afterAutospacing="0" w:before="0" w:beforeAutospacing="0" w:lineRule="auto"/>
         <w:ind w:left="1440" w:hanging="360"/>
@@ -5883,7 +5893,7 @@
       <w:pPr>
         <w:numPr>
           <w:ilvl w:val="1"/>
-          <w:numId w:val="15"/>
+          <w:numId w:val="14"/>
         </w:numPr>
         <w:spacing w:after="0" w:afterAutospacing="0" w:before="0" w:beforeAutospacing="0" w:lineRule="auto"/>
         <w:ind w:left="1440" w:hanging="360"/>
@@ -5908,7 +5918,7 @@
       <w:pPr>
         <w:numPr>
           <w:ilvl w:val="1"/>
-          <w:numId w:val="15"/>
+          <w:numId w:val="14"/>
         </w:numPr>
         <w:spacing w:after="0" w:afterAutospacing="0" w:before="0" w:beforeAutospacing="0" w:lineRule="auto"/>
         <w:ind w:left="1440" w:hanging="360"/>
@@ -5933,7 +5943,7 @@
       <w:pPr>
         <w:numPr>
           <w:ilvl w:val="0"/>
-          <w:numId w:val="15"/>
+          <w:numId w:val="14"/>
         </w:numPr>
         <w:spacing w:after="0" w:afterAutospacing="0" w:before="0" w:beforeAutospacing="0" w:lineRule="auto"/>
         <w:ind w:left="720" w:hanging="360"/>
@@ -5968,7 +5978,7 @@
       <w:pPr>
         <w:numPr>
           <w:ilvl w:val="0"/>
-          <w:numId w:val="15"/>
+          <w:numId w:val="14"/>
         </w:numPr>
         <w:spacing w:after="240" w:before="0" w:beforeAutospacing="0" w:lineRule="auto"/>
         <w:ind w:left="720" w:hanging="360"/>
@@ -6030,8 +6040,8 @@
           <w:szCs w:val="28"/>
         </w:rPr>
       </w:pPr>
-      <w:bookmarkStart w:colFirst="0" w:colLast="0" w:name="_s6wtpqjd6vx0" w:id="21"/>
-      <w:bookmarkEnd w:id="21"/>
+      <w:bookmarkStart w:colFirst="0" w:colLast="0" w:name="_s6wtpqjd6vx0" w:id="20"/>
+      <w:bookmarkEnd w:id="20"/>
       <w:r>
         <w:rPr>
           <w:rFonts w:ascii="Roboto Serif" w:cs="Roboto Serif" w:eastAsia="Roboto Serif" w:hAnsi="Roboto Serif"/>
@@ -6447,8 +6457,8 @@
           <w:szCs w:val="36"/>
         </w:rPr>
       </w:pPr>
-      <w:bookmarkStart w:colFirst="0" w:colLast="0" w:name="_598fkci01flb" w:id="22"/>
-      <w:bookmarkEnd w:id="22"/>
+      <w:bookmarkStart w:colFirst="0" w:colLast="0" w:name="_598fkci01flb" w:id="21"/>
+      <w:bookmarkEnd w:id="21"/>
       <w:r>
         <w:rPr>
           <w:rFonts w:ascii="Roboto Serif" w:cs="Roboto Serif" w:eastAsia="Roboto Serif" w:hAnsi="Roboto Serif"/>
@@ -6469,8 +6479,8 @@
           <w:szCs w:val="28"/>
         </w:rPr>
       </w:pPr>
-      <w:bookmarkStart w:colFirst="0" w:colLast="0" w:name="_9blrykujtf5c" w:id="23"/>
-      <w:bookmarkEnd w:id="23"/>
+      <w:bookmarkStart w:colFirst="0" w:colLast="0" w:name="_9blrykujtf5c" w:id="22"/>
+      <w:bookmarkEnd w:id="22"/>
       <w:r>
         <w:rPr>
           <w:rFonts w:ascii="Roboto Serif" w:cs="Roboto Serif" w:eastAsia="Roboto Serif" w:hAnsi="Roboto Serif"/>
@@ -6492,8 +6502,8 @@
           <w:szCs w:val="24"/>
         </w:rPr>
       </w:pPr>
-      <w:bookmarkStart w:colFirst="0" w:colLast="0" w:name="_a8b1sjpwjslh" w:id="24"/>
-      <w:bookmarkEnd w:id="24"/>
+      <w:bookmarkStart w:colFirst="0" w:colLast="0" w:name="_a8b1sjpwjslh" w:id="23"/>
+      <w:bookmarkEnd w:id="23"/>
       <w:r>
         <w:rPr>
           <w:rFonts w:ascii="Roboto Serif" w:cs="Roboto Serif" w:eastAsia="Roboto Serif" w:hAnsi="Roboto Serif"/>
@@ -6809,375 +6819,12 @@
           <wp:inline distB="114300" distT="114300" distL="114300" distR="114300">
             <wp:extent cx="3009900" cy="2540000"/>
             <wp:effectExtent b="0" l="0" r="0" t="0"/>
-            <wp:docPr id="4" name="image2.png"/>
+            <wp:docPr id="4" name="image4.png"/>
             <a:graphic>
               <a:graphicData uri="http://schemas.openxmlformats.org/drawingml/2006/picture">
                 <pic:pic>
                   <pic:nvPicPr>
-                    <pic:cNvPr id="0" name="image2.png"/>
-                    <pic:cNvPicPr preferRelativeResize="0"/>
-                  </pic:nvPicPr>
-                  <pic:blipFill>
-                    <a:blip r:embed="rId15"/>
-                    <a:srcRect b="0" l="0" r="0" t="0"/>
-                    <a:stretch>
-                      <a:fillRect/>
-                    </a:stretch>
-                  </pic:blipFill>
-                  <pic:spPr>
-                    <a:xfrm>
-                      <a:off x="0" y="0"/>
-                      <a:ext cx="3009900" cy="2540000"/>
-                    </a:xfrm>
-                    <a:prstGeom prst="rect"/>
-                    <a:ln/>
-                  </pic:spPr>
-                </pic:pic>
-              </a:graphicData>
-            </a:graphic>
-          </wp:inline>
-        </w:drawing>
-      </w:r>
-      <w:r>
-        <w:rPr>
-          <w:rtl w:val="0"/>
-        </w:rPr>
-      </w:r>
-    </w:p>
-    <w:p>
-      <w:pPr>
-        <w:spacing w:after="240" w:before="240" w:lineRule="auto"/>
-        <w:jc w:val="both"/>
-        <w:rPr>
-          <w:rFonts w:ascii="Roboto Serif" w:cs="Roboto Serif" w:eastAsia="Roboto Serif" w:hAnsi="Roboto Serif"/>
-          <w:sz w:val="18"/>
-          <w:szCs w:val="18"/>
-        </w:rPr>
-      </w:pPr>
-      <w:r>
-        <w:rPr>
-          <w:rFonts w:ascii="Roboto Serif" w:cs="Roboto Serif" w:eastAsia="Roboto Serif" w:hAnsi="Roboto Serif"/>
-          <w:sz w:val="18"/>
-          <w:szCs w:val="18"/>
-          <w:rtl w:val="0"/>
-        </w:rPr>
-        <w:t xml:space="preserve">Analysis of the confusion matrix confirms that the model had a slightly higher tendency to misclassify false statements as true (false positives) compared to misclassifying true statements as false (false negatives).</w:t>
-      </w:r>
-    </w:p>
-    <w:p>
-      <w:pPr>
-        <w:spacing w:after="240" w:before="240" w:lineRule="auto"/>
-        <w:jc w:val="both"/>
-        <w:rPr>
-          <w:rFonts w:ascii="Roboto Serif" w:cs="Roboto Serif" w:eastAsia="Roboto Serif" w:hAnsi="Roboto Serif"/>
-          <w:sz w:val="18"/>
-          <w:szCs w:val="18"/>
-        </w:rPr>
-      </w:pPr>
-      <w:r>
-        <w:rPr>
-          <w:rFonts w:ascii="Roboto Serif" w:cs="Roboto Serif" w:eastAsia="Roboto Serif" w:hAnsi="Roboto Serif"/>
-          <w:sz w:val="18"/>
-          <w:szCs w:val="18"/>
-          <w:rtl w:val="0"/>
-        </w:rPr>
-        <w:t xml:space="preserve">Feature importance analysis revealed that certain words and phrases were particularly influential in the classification decision. Among the top features were terms related to numerical claims, specific policy areas, and certain political figures, indicating that the content and context of the statements play a significant role in determining their veracity.</w:t>
-      </w:r>
-    </w:p>
-    <w:p>
-      <w:pPr>
-        <w:pStyle w:val="Heading3"/>
-        <w:spacing w:after="240" w:before="240" w:lineRule="auto"/>
-        <w:jc w:val="both"/>
-        <w:rPr>
-          <w:rFonts w:ascii="Roboto Serif" w:cs="Roboto Serif" w:eastAsia="Roboto Serif" w:hAnsi="Roboto Serif"/>
-          <w:sz w:val="24"/>
-          <w:szCs w:val="24"/>
-        </w:rPr>
-      </w:pPr>
-      <w:bookmarkStart w:colFirst="0" w:colLast="0" w:name="_vcoa2l20dzno" w:id="25"/>
-      <w:bookmarkEnd w:id="25"/>
-      <w:r>
-        <w:rPr>
-          <w:rFonts w:ascii="Roboto Serif" w:cs="Roboto Serif" w:eastAsia="Roboto Serif" w:hAnsi="Roboto Serif"/>
-          <w:sz w:val="24"/>
-          <w:szCs w:val="24"/>
-          <w:rtl w:val="0"/>
-        </w:rPr>
-        <w:t xml:space="preserve">3.1.2 RoBERTa Model Results</w:t>
-      </w:r>
-    </w:p>
-    <w:p>
-      <w:pPr>
-        <w:spacing w:after="240" w:before="240" w:lineRule="auto"/>
-        <w:jc w:val="both"/>
-        <w:rPr>
-          <w:rFonts w:ascii="Roboto Serif" w:cs="Roboto Serif" w:eastAsia="Roboto Serif" w:hAnsi="Roboto Serif"/>
-          <w:sz w:val="18"/>
-          <w:szCs w:val="18"/>
-        </w:rPr>
-      </w:pPr>
-      <w:r>
-        <w:rPr>
-          <w:rFonts w:ascii="Roboto Serif" w:cs="Roboto Serif" w:eastAsia="Roboto Serif" w:hAnsi="Roboto Serif"/>
-          <w:sz w:val="18"/>
-          <w:szCs w:val="18"/>
-          <w:rtl w:val="0"/>
-        </w:rPr>
-        <w:t xml:space="preserve">The RoBERTa model, leveraging its pre-trained language understanding capabilities, showed the following performance in distinguishing between true and false statements:</w:t>
-      </w:r>
-    </w:p>
-    <w:p>
-      <w:pPr>
-        <w:numPr>
-          <w:ilvl w:val="0"/>
-          <w:numId w:val="5"/>
-        </w:numPr>
-        <w:spacing w:after="0" w:afterAutospacing="0" w:before="240" w:lineRule="auto"/>
-        <w:ind w:left="720" w:hanging="360"/>
-        <w:jc w:val="both"/>
-        <w:rPr>
-          <w:rFonts w:ascii="Roboto Serif" w:cs="Roboto Serif" w:eastAsia="Roboto Serif" w:hAnsi="Roboto Serif"/>
-          <w:sz w:val="18"/>
-          <w:szCs w:val="18"/>
-        </w:rPr>
-      </w:pPr>
-      <w:r>
-        <w:rPr>
-          <w:rFonts w:ascii="Roboto Serif" w:cs="Roboto Serif" w:eastAsia="Roboto Serif" w:hAnsi="Roboto Serif"/>
-          <w:sz w:val="18"/>
-          <w:szCs w:val="18"/>
-          <w:rtl w:val="0"/>
-        </w:rPr>
-        <w:t xml:space="preserve">Accuracy: 61.17 %</w:t>
-      </w:r>
-    </w:p>
-    <w:p>
-      <w:pPr>
-        <w:numPr>
-          <w:ilvl w:val="0"/>
-          <w:numId w:val="5"/>
-        </w:numPr>
-        <w:spacing w:after="0" w:afterAutospacing="0" w:before="0" w:beforeAutospacing="0" w:lineRule="auto"/>
-        <w:ind w:left="720" w:hanging="360"/>
-        <w:jc w:val="both"/>
-        <w:rPr>
-          <w:rFonts w:ascii="Roboto Serif" w:cs="Roboto Serif" w:eastAsia="Roboto Serif" w:hAnsi="Roboto Serif"/>
-          <w:sz w:val="18"/>
-          <w:szCs w:val="18"/>
-        </w:rPr>
-      </w:pPr>
-      <w:r>
-        <w:rPr>
-          <w:rFonts w:ascii="Roboto Serif" w:cs="Roboto Serif" w:eastAsia="Roboto Serif" w:hAnsi="Roboto Serif"/>
-          <w:sz w:val="18"/>
-          <w:szCs w:val="18"/>
-          <w:rtl w:val="0"/>
-        </w:rPr>
-        <w:t xml:space="preserve">Precision: 45.87 %</w:t>
-      </w:r>
-    </w:p>
-    <w:p>
-      <w:pPr>
-        <w:numPr>
-          <w:ilvl w:val="0"/>
-          <w:numId w:val="5"/>
-        </w:numPr>
-        <w:spacing w:after="0" w:afterAutospacing="0" w:before="0" w:beforeAutospacing="0" w:lineRule="auto"/>
-        <w:ind w:left="720" w:hanging="360"/>
-        <w:jc w:val="both"/>
-        <w:rPr>
-          <w:rFonts w:ascii="Roboto Serif" w:cs="Roboto Serif" w:eastAsia="Roboto Serif" w:hAnsi="Roboto Serif"/>
-          <w:sz w:val="18"/>
-          <w:szCs w:val="18"/>
-        </w:rPr>
-      </w:pPr>
-      <w:r>
-        <w:rPr>
-          <w:rFonts w:ascii="Roboto Serif" w:cs="Roboto Serif" w:eastAsia="Roboto Serif" w:hAnsi="Roboto Serif"/>
-          <w:sz w:val="18"/>
-          <w:szCs w:val="18"/>
-          <w:rtl w:val="0"/>
-        </w:rPr>
-        <w:t xml:space="preserve">Recall: 53.23 %</w:t>
-      </w:r>
-    </w:p>
-    <w:p>
-      <w:pPr>
-        <w:numPr>
-          <w:ilvl w:val="0"/>
-          <w:numId w:val="5"/>
-        </w:numPr>
-        <w:spacing w:after="0" w:afterAutospacing="0" w:before="0" w:beforeAutospacing="0" w:lineRule="auto"/>
-        <w:ind w:left="720" w:hanging="360"/>
-        <w:jc w:val="both"/>
-        <w:rPr>
-          <w:rFonts w:ascii="Roboto Serif" w:cs="Roboto Serif" w:eastAsia="Roboto Serif" w:hAnsi="Roboto Serif"/>
-          <w:sz w:val="18"/>
-          <w:szCs w:val="18"/>
-        </w:rPr>
-      </w:pPr>
-      <w:r>
-        <w:rPr>
-          <w:rFonts w:ascii="Roboto Serif" w:cs="Roboto Serif" w:eastAsia="Roboto Serif" w:hAnsi="Roboto Serif"/>
-          <w:sz w:val="18"/>
-          <w:szCs w:val="18"/>
-          <w:rtl w:val="0"/>
-        </w:rPr>
-        <w:t xml:space="preserve">F1-Score: 49.28 %</w:t>
-      </w:r>
-    </w:p>
-    <w:p>
-      <w:pPr>
-        <w:numPr>
-          <w:ilvl w:val="0"/>
-          <w:numId w:val="5"/>
-        </w:numPr>
-        <w:spacing w:after="240" w:before="0" w:beforeAutospacing="0" w:lineRule="auto"/>
-        <w:ind w:left="720" w:hanging="360"/>
-        <w:jc w:val="both"/>
-        <w:rPr>
-          <w:rFonts w:ascii="Roboto Serif" w:cs="Roboto Serif" w:eastAsia="Roboto Serif" w:hAnsi="Roboto Serif"/>
-          <w:sz w:val="18"/>
-          <w:szCs w:val="18"/>
-        </w:rPr>
-      </w:pPr>
-      <w:r>
-        <w:rPr>
-          <w:rFonts w:ascii="Roboto Serif" w:cs="Roboto Serif" w:eastAsia="Roboto Serif" w:hAnsi="Roboto Serif"/>
-          <w:sz w:val="18"/>
-          <w:szCs w:val="18"/>
-          <w:rtl w:val="0"/>
-        </w:rPr>
-        <w:t xml:space="preserve">AUC-ROC: 0.5938</w:t>
-      </w:r>
-    </w:p>
-    <w:p>
-      <w:pPr>
-        <w:spacing w:after="240" w:before="240" w:lineRule="auto"/>
-        <w:jc w:val="both"/>
-        <w:rPr>
-          <w:rFonts w:ascii="Roboto Serif" w:cs="Roboto Serif" w:eastAsia="Roboto Serif" w:hAnsi="Roboto Serif"/>
-          <w:sz w:val="18"/>
-          <w:szCs w:val="18"/>
-        </w:rPr>
-      </w:pPr>
-      <w:r>
-        <w:rPr>
-          <w:rFonts w:ascii="Roboto Serif" w:cs="Roboto Serif" w:eastAsia="Roboto Serif" w:hAnsi="Roboto Serif"/>
-          <w:sz w:val="18"/>
-          <w:szCs w:val="18"/>
-          <w:rtl w:val="0"/>
-        </w:rPr>
-        <w:t xml:space="preserve">The model achieved an accuracy of 61.17%, indicating that it correctly classified about three-fifths of the statements in the test set. While this performance is better than random guessing, it suggests that the model is struggling to fully capture the complexity of the fact-checking task.</w:t>
-      </w:r>
-    </w:p>
-    <w:p>
-      <w:pPr>
-        <w:spacing w:after="240" w:before="240" w:lineRule="auto"/>
-        <w:jc w:val="both"/>
-        <w:rPr>
-          <w:rFonts w:ascii="Roboto Serif" w:cs="Roboto Serif" w:eastAsia="Roboto Serif" w:hAnsi="Roboto Serif"/>
-          <w:sz w:val="18"/>
-          <w:szCs w:val="18"/>
-        </w:rPr>
-      </w:pPr>
-      <w:r>
-        <w:rPr>
-          <w:rFonts w:ascii="Roboto Serif" w:cs="Roboto Serif" w:eastAsia="Roboto Serif" w:hAnsi="Roboto Serif"/>
-          <w:sz w:val="18"/>
-          <w:szCs w:val="18"/>
-          <w:rtl w:val="0"/>
-        </w:rPr>
-        <w:t xml:space="preserve">The precision of 45.87% indicates that when the model predicts a statement is true, it is correct less than half the time. This relatively low precision suggests that the model is prone to false positives, often incorrectly classifying false statements as true.</w:t>
-      </w:r>
-    </w:p>
-    <w:p>
-      <w:pPr>
-        <w:spacing w:after="240" w:before="240" w:lineRule="auto"/>
-        <w:jc w:val="both"/>
-        <w:rPr>
-          <w:rFonts w:ascii="Roboto Serif" w:cs="Roboto Serif" w:eastAsia="Roboto Serif" w:hAnsi="Roboto Serif"/>
-          <w:sz w:val="18"/>
-          <w:szCs w:val="18"/>
-        </w:rPr>
-      </w:pPr>
-      <w:r>
-        <w:rPr>
-          <w:rFonts w:ascii="Roboto Serif" w:cs="Roboto Serif" w:eastAsia="Roboto Serif" w:hAnsi="Roboto Serif"/>
-          <w:sz w:val="18"/>
-          <w:szCs w:val="18"/>
-          <w:rtl w:val="0"/>
-        </w:rPr>
-        <w:t xml:space="preserve">The recall of 53.23% is slightly higher than the precision, indicating that the model is identifying just over half of the true statements correctly. This suggests that the model is more likely to classify statements as true, leading to a higher true positive rate but at the cost of more false positives.</w:t>
-      </w:r>
-    </w:p>
-    <w:p>
-      <w:pPr>
-        <w:spacing w:after="240" w:before="240" w:lineRule="auto"/>
-        <w:jc w:val="both"/>
-        <w:rPr>
-          <w:rFonts w:ascii="Roboto Serif" w:cs="Roboto Serif" w:eastAsia="Roboto Serif" w:hAnsi="Roboto Serif"/>
-          <w:sz w:val="18"/>
-          <w:szCs w:val="18"/>
-        </w:rPr>
-      </w:pPr>
-      <w:r>
-        <w:rPr>
-          <w:rFonts w:ascii="Roboto Serif" w:cs="Roboto Serif" w:eastAsia="Roboto Serif" w:hAnsi="Roboto Serif"/>
-          <w:sz w:val="18"/>
-          <w:szCs w:val="18"/>
-          <w:rtl w:val="0"/>
-        </w:rPr>
-        <w:t xml:space="preserve">The F1-Score of 0.4928, being the harmonic mean of precision and recall, provides a balanced measure of the model's performance. This score, being below 0.5, indicates that the model is struggling to find a good balance between precision and recall, reflecting the overall challenges it's facing in this classification task.</w:t>
-      </w:r>
-    </w:p>
-    <w:p>
-      <w:pPr>
-        <w:spacing w:after="240" w:before="240" w:lineRule="auto"/>
-        <w:jc w:val="both"/>
-        <w:rPr>
-          <w:rFonts w:ascii="Roboto Serif" w:cs="Roboto Serif" w:eastAsia="Roboto Serif" w:hAnsi="Roboto Serif"/>
-          <w:sz w:val="18"/>
-          <w:szCs w:val="18"/>
-        </w:rPr>
-      </w:pPr>
-      <w:r>
-        <w:rPr>
-          <w:rFonts w:ascii="Roboto Serif" w:cs="Roboto Serif" w:eastAsia="Roboto Serif" w:hAnsi="Roboto Serif"/>
-          <w:sz w:val="18"/>
-          <w:szCs w:val="18"/>
-          <w:rtl w:val="0"/>
-        </w:rPr>
-        <w:t xml:space="preserve">The AUC-ROC score of 0.5938 is not particularly high. This score suggests that the model's ability to distinguish between true and false statements is only marginally better than random chance, indicating significant room for improvement.</w:t>
-      </w:r>
-    </w:p>
-    <w:p>
-      <w:pPr>
-        <w:spacing w:after="240" w:before="240" w:lineRule="auto"/>
-        <w:jc w:val="both"/>
-        <w:rPr>
-          <w:rFonts w:ascii="Roboto Serif" w:cs="Roboto Serif" w:eastAsia="Roboto Serif" w:hAnsi="Roboto Serif"/>
-          <w:sz w:val="18"/>
-          <w:szCs w:val="18"/>
-        </w:rPr>
-      </w:pPr>
-      <w:r>
-        <w:rPr>
-          <w:rFonts w:ascii="Roboto Serif" w:cs="Roboto Serif" w:eastAsia="Roboto Serif" w:hAnsi="Roboto Serif"/>
-          <w:sz w:val="18"/>
-          <w:szCs w:val="18"/>
-        </w:rPr>
-        <w:drawing>
-          <wp:inline distB="114300" distT="114300" distL="114300" distR="114300">
-            <wp:extent cx="3009900" cy="2540000"/>
-            <wp:effectExtent b="0" l="0" r="0" t="0"/>
-            <wp:docPr id="14" name="image7.png"/>
-            <a:graphic>
-              <a:graphicData uri="http://schemas.openxmlformats.org/drawingml/2006/picture">
-                <pic:pic>
-                  <pic:nvPicPr>
-                    <pic:cNvPr id="0" name="image7.png"/>
+                    <pic:cNvPr id="0" name="image4.png"/>
                     <pic:cNvPicPr preferRelativeResize="0"/>
                   </pic:nvPicPr>
                   <pic:blipFill>
@@ -7224,7 +6871,27 @@
           <w:szCs w:val="18"/>
           <w:rtl w:val="0"/>
         </w:rPr>
-        <w:t xml:space="preserve">This confusion matrix helps explain the model's mediocre performance metrics. The high number of false positives and false negatives relative to true positives indicates that the model is having difficulty distinguishing between true and false statements with high confidence. This analysis suggests that further refinement of the model, possibly through improved feature engineering, more sophisticated pre-processing, or adjustments to the model architecture, could yield better performance in this challenging fact-checking task.</w:t>
+        <w:t xml:space="preserve">Analysis of the confusion matrix confirms that the model had a slightly higher tendency to misclassify false statements as true (false positives) compared to misclassifying true statements as false (false negatives).</w:t>
+      </w:r>
+    </w:p>
+    <w:p>
+      <w:pPr>
+        <w:spacing w:after="240" w:before="240" w:lineRule="auto"/>
+        <w:jc w:val="both"/>
+        <w:rPr>
+          <w:rFonts w:ascii="Roboto Serif" w:cs="Roboto Serif" w:eastAsia="Roboto Serif" w:hAnsi="Roboto Serif"/>
+          <w:sz w:val="18"/>
+          <w:szCs w:val="18"/>
+        </w:rPr>
+      </w:pPr>
+      <w:r>
+        <w:rPr>
+          <w:rFonts w:ascii="Roboto Serif" w:cs="Roboto Serif" w:eastAsia="Roboto Serif" w:hAnsi="Roboto Serif"/>
+          <w:sz w:val="18"/>
+          <w:szCs w:val="18"/>
+          <w:rtl w:val="0"/>
+        </w:rPr>
+        <w:t xml:space="preserve">Feature importance analysis revealed that certain words and phrases were particularly influential in the classification decision. Among the top features were terms related to numerical claims, specific policy areas, and certain political figures, indicating that the content and context of the statements play a significant role in determining their veracity.</w:t>
       </w:r>
     </w:p>
     <w:p>
@@ -7238,8 +6905,8 @@
           <w:szCs w:val="24"/>
         </w:rPr>
       </w:pPr>
-      <w:bookmarkStart w:colFirst="0" w:colLast="0" w:name="_7vof9dbdok3p" w:id="26"/>
-      <w:bookmarkEnd w:id="26"/>
+      <w:bookmarkStart w:colFirst="0" w:colLast="0" w:name="_vcoa2l20dzno" w:id="24"/>
+      <w:bookmarkEnd w:id="24"/>
       <w:r>
         <w:rPr>
           <w:rFonts w:ascii="Roboto Serif" w:cs="Roboto Serif" w:eastAsia="Roboto Serif" w:hAnsi="Roboto Serif"/>
@@ -7247,429 +6914,34 @@
           <w:szCs w:val="24"/>
           <w:rtl w:val="0"/>
         </w:rPr>
-        <w:t xml:space="preserve">3.1.3 Comparative Analysis</w:t>
-      </w:r>
-    </w:p>
-    <w:p>
-      <w:pPr>
-        <w:spacing w:after="240" w:before="240" w:lineRule="auto"/>
-        <w:jc w:val="both"/>
-        <w:rPr>
-          <w:rFonts w:ascii="Roboto Serif" w:cs="Roboto Serif" w:eastAsia="Roboto Serif" w:hAnsi="Roboto Serif"/>
-          <w:sz w:val="18"/>
-          <w:szCs w:val="18"/>
-        </w:rPr>
-      </w:pPr>
-      <w:r>
-        <w:rPr>
-          <w:rFonts w:ascii="Roboto Serif" w:cs="Roboto Serif" w:eastAsia="Roboto Serif" w:hAnsi="Roboto Serif"/>
-          <w:sz w:val="18"/>
-          <w:szCs w:val="18"/>
-          <w:rtl w:val="0"/>
-        </w:rPr>
-        <w:t xml:space="preserve">The comparative analysis of the Random Forest and RoBERTa models reveals a striking contrast in their performance on the automated fact-checking task, with the Random Forest classifier significantly outperforming the more sophisticated RoBERTa model. This unexpected outcome warrants a deeper examination of the factors contributing to these performance disparities.</w:t>
-      </w:r>
-    </w:p>
-    <w:p>
-      <w:pPr>
-        <w:spacing w:after="240" w:before="240" w:lineRule="auto"/>
-        <w:jc w:val="both"/>
-        <w:rPr>
-          <w:rFonts w:ascii="Roboto Serif" w:cs="Roboto Serif" w:eastAsia="Roboto Serif" w:hAnsi="Roboto Serif"/>
-          <w:sz w:val="18"/>
-          <w:szCs w:val="18"/>
-        </w:rPr>
-      </w:pPr>
-      <w:r>
-        <w:rPr>
-          <w:rFonts w:ascii="Roboto Serif" w:cs="Roboto Serif" w:eastAsia="Roboto Serif" w:hAnsi="Roboto Serif"/>
-          <w:sz w:val="18"/>
-          <w:szCs w:val="18"/>
-          <w:rtl w:val="0"/>
-        </w:rPr>
-        <w:t xml:space="preserve">The superior performance of the Random Forest model, particularly in terms of accuracy and precision, suggests that this traditional machine learning approach is better suited to capture the nuances of political fact-checking in our specific context. Several factors may contribute to this unexpected advantage:</w:t>
-      </w:r>
-    </w:p>
-    <w:p>
-      <w:pPr>
-        <w:spacing w:after="240" w:before="240" w:lineRule="auto"/>
-        <w:jc w:val="both"/>
-        <w:rPr>
-          <w:rFonts w:ascii="Roboto Serif" w:cs="Roboto Serif" w:eastAsia="Roboto Serif" w:hAnsi="Roboto Serif"/>
-          <w:sz w:val="18"/>
-          <w:szCs w:val="18"/>
-        </w:rPr>
-      </w:pPr>
-      <w:r>
-        <w:rPr>
-          <w:rFonts w:ascii="Roboto Serif" w:cs="Roboto Serif" w:eastAsia="Roboto Serif" w:hAnsi="Roboto Serif"/>
-          <w:sz w:val="18"/>
-          <w:szCs w:val="18"/>
-          <w:rtl w:val="0"/>
-        </w:rPr>
-        <w:t xml:space="preserve">Firstly, the Random Forest model's success likely stems from its ability to effectively leverage engineered features. These hand-crafted features, including TF-IDF vectors and metadata such as speaker information and statement context, may encapsulate crucial domain-specific knowledge that is particularly relevant to determining the veracity of political statements. The model's ensemble nature allows it to capture complex, non-linear relationships between these features, potentially mimicking the multifaceted reasoning process involved in human fact-checking.</w:t>
-      </w:r>
-    </w:p>
-    <w:p>
-      <w:pPr>
-        <w:spacing w:after="240" w:before="240" w:lineRule="auto"/>
-        <w:jc w:val="both"/>
-        <w:rPr>
-          <w:rFonts w:ascii="Roboto Serif" w:cs="Roboto Serif" w:eastAsia="Roboto Serif" w:hAnsi="Roboto Serif"/>
-          <w:sz w:val="18"/>
-          <w:szCs w:val="18"/>
-        </w:rPr>
-      </w:pPr>
-      <w:r>
-        <w:rPr>
-          <w:rFonts w:ascii="Roboto Serif" w:cs="Roboto Serif" w:eastAsia="Roboto Serif" w:hAnsi="Roboto Serif"/>
-          <w:sz w:val="18"/>
-          <w:szCs w:val="18"/>
-          <w:rtl w:val="0"/>
-        </w:rPr>
-        <w:t xml:space="preserve">In contrast, RoBERTa's underperformance is particularly intriguing given its general superiority in many natural language processing tasks. This discrepancy might be attributed to the unique challenges posed by political fact-checking. While RoBERTa excels at understanding language context and semantics, it may struggle with tasks that require external knowledge or fact verification against real-world information not present in the input text alone. The model's pre-training, while extensive, might not encompass the specific domain knowledge necessary for political fact-checking.</w:t>
-      </w:r>
-    </w:p>
-    <w:p>
-      <w:pPr>
-        <w:spacing w:after="240" w:before="240" w:lineRule="auto"/>
-        <w:jc w:val="both"/>
-        <w:rPr>
-          <w:rFonts w:ascii="Roboto Serif" w:cs="Roboto Serif" w:eastAsia="Roboto Serif" w:hAnsi="Roboto Serif"/>
-          <w:sz w:val="18"/>
-          <w:szCs w:val="18"/>
-        </w:rPr>
-      </w:pPr>
-      <w:r>
-        <w:rPr>
-          <w:rFonts w:ascii="Roboto Serif" w:cs="Roboto Serif" w:eastAsia="Roboto Serif" w:hAnsi="Roboto Serif"/>
-          <w:sz w:val="18"/>
-          <w:szCs w:val="18"/>
-          <w:rtl w:val="0"/>
-        </w:rPr>
-        <w:t xml:space="preserve">Moreover, the nature of political statements often involves implicit context and sometimes intentional ambiguity. The Random Forest model, with its feature-based approach, might be better equipped to detect subtle patterns specific to true or false statements in political discourse. RoBERTa, despite its sophisticated language understanding, may be more susceptible to the complexities and potential misdirections present in political language.</w:t>
-      </w:r>
-    </w:p>
-    <w:p>
-      <w:pPr>
-        <w:spacing w:after="240" w:before="240" w:lineRule="auto"/>
-        <w:jc w:val="both"/>
-        <w:rPr>
-          <w:rFonts w:ascii="Roboto Serif" w:cs="Roboto Serif" w:eastAsia="Roboto Serif" w:hAnsi="Roboto Serif"/>
-          <w:sz w:val="18"/>
-          <w:szCs w:val="18"/>
-        </w:rPr>
-      </w:pPr>
-      <w:r>
-        <w:rPr>
-          <w:rFonts w:ascii="Roboto Serif" w:cs="Roboto Serif" w:eastAsia="Roboto Serif" w:hAnsi="Roboto Serif"/>
-          <w:sz w:val="18"/>
-          <w:szCs w:val="18"/>
-          <w:rtl w:val="0"/>
-        </w:rPr>
-        <w:t xml:space="preserve">The dataset's characteristics could also play a crucial role in this performance gap. If the dataset contains a significant number of statements where veracity is more closely tied to specific keywords, phrases, or metadata rather than deep semantic understanding, this would naturally favor the Random Forest approach. Additionally, the size of the fine-tuning dataset may not have been sufficient for RoBERTa to adapt its vast, generalized language knowledge to this specific task effectively.</w:t>
-      </w:r>
-    </w:p>
-    <w:p>
-      <w:pPr>
-        <w:spacing w:after="240" w:before="240" w:lineRule="auto"/>
-        <w:jc w:val="both"/>
-        <w:rPr>
-          <w:rFonts w:ascii="Roboto Serif" w:cs="Roboto Serif" w:eastAsia="Roboto Serif" w:hAnsi="Roboto Serif"/>
-          <w:sz w:val="18"/>
-          <w:szCs w:val="18"/>
-        </w:rPr>
-      </w:pPr>
-      <w:r>
-        <w:rPr>
-          <w:rFonts w:ascii="Roboto Serif" w:cs="Roboto Serif" w:eastAsia="Roboto Serif" w:hAnsi="Roboto Serif"/>
-          <w:sz w:val="18"/>
-          <w:szCs w:val="18"/>
-          <w:rtl w:val="0"/>
-        </w:rPr>
-        <w:t xml:space="preserve">Another critical factor to consider is the interpretability of the models. The Random Forest model's decision-making process can be more easily interpreted by examining feature importances, potentially allowing for better insight into the cues it uses to distinguish true from false statements. This interpretability might have facilitated more effective model refinement during the development process. In contrast, RoBERTa's decision-making process is less transparent, making it more challenging to understand and address its shortcomings in this specific task.</w:t>
-      </w:r>
-    </w:p>
-    <w:p>
-      <w:pPr>
-        <w:spacing w:after="240" w:before="240" w:lineRule="auto"/>
-        <w:jc w:val="both"/>
-        <w:rPr>
-          <w:rFonts w:ascii="Roboto Serif" w:cs="Roboto Serif" w:eastAsia="Roboto Serif" w:hAnsi="Roboto Serif"/>
-          <w:sz w:val="18"/>
-          <w:szCs w:val="18"/>
-        </w:rPr>
-      </w:pPr>
-      <w:r>
-        <w:rPr>
-          <w:rFonts w:ascii="Roboto Serif" w:cs="Roboto Serif" w:eastAsia="Roboto Serif" w:hAnsi="Roboto Serif"/>
-          <w:sz w:val="18"/>
-          <w:szCs w:val="18"/>
-          <w:rtl w:val="0"/>
-        </w:rPr>
-        <w:t xml:space="preserve">The disparities in recall between the two models, with RoBERTa showing a slightly higher recall but at the cost of precision, suggest different classification behaviors. The Random Forest model appears to be more conservative in its true classifications, prioritizing precision, which is often desirable in fact-checking scenarios where false positives can be particularly problematic. RoBERTa's behavior, on the other hand, indicates a more balanced but less accurate approach to classification.</w:t>
-      </w:r>
-    </w:p>
-    <w:p>
-      <w:pPr>
-        <w:pStyle w:val="Heading2"/>
-        <w:jc w:val="both"/>
-        <w:rPr>
-          <w:rFonts w:ascii="Roboto Serif" w:cs="Roboto Serif" w:eastAsia="Roboto Serif" w:hAnsi="Roboto Serif"/>
-          <w:sz w:val="28"/>
-          <w:szCs w:val="28"/>
-        </w:rPr>
-      </w:pPr>
-      <w:bookmarkStart w:colFirst="0" w:colLast="0" w:name="_st89xx8i3h9t" w:id="27"/>
-      <w:bookmarkEnd w:id="27"/>
-      <w:r>
-        <w:rPr>
-          <w:rFonts w:ascii="Roboto Serif" w:cs="Roboto Serif" w:eastAsia="Roboto Serif" w:hAnsi="Roboto Serif"/>
-          <w:sz w:val="28"/>
-          <w:szCs w:val="28"/>
-          <w:rtl w:val="0"/>
-        </w:rPr>
-        <w:t xml:space="preserve">3.2 Topic Modeling Performance</w:t>
-      </w:r>
-    </w:p>
-    <w:p>
-      <w:pPr>
-        <w:spacing w:after="240" w:lineRule="auto"/>
-        <w:jc w:val="both"/>
-        <w:rPr>
-          <w:rFonts w:ascii="Roboto Serif" w:cs="Roboto Serif" w:eastAsia="Roboto Serif" w:hAnsi="Roboto Serif"/>
-          <w:sz w:val="18"/>
-          <w:szCs w:val="18"/>
-        </w:rPr>
-      </w:pPr>
-      <w:r>
-        <w:rPr>
-          <w:rFonts w:ascii="Roboto Serif" w:cs="Roboto Serif" w:eastAsia="Roboto Serif" w:hAnsi="Roboto Serif"/>
-          <w:sz w:val="18"/>
-          <w:szCs w:val="18"/>
-          <w:rtl w:val="0"/>
-        </w:rPr>
-        <w:t xml:space="preserve">This section presents the results of our topic modeling analysis using Latent Dirichlet Allocation (LDA). We applied LDA to three different corpora: all statements, true statements only, and false statements only. This approach allowed us to uncover latent themes in political discourse and compare topic distributions between true and false statements.</w:t>
-      </w:r>
-    </w:p>
-    <w:p>
-      <w:pPr>
-        <w:pStyle w:val="Heading3"/>
-        <w:spacing w:after="240" w:before="240" w:lineRule="auto"/>
-        <w:jc w:val="both"/>
-        <w:rPr>
-          <w:rFonts w:ascii="Roboto Serif" w:cs="Roboto Serif" w:eastAsia="Roboto Serif" w:hAnsi="Roboto Serif"/>
-          <w:sz w:val="24"/>
-          <w:szCs w:val="24"/>
-        </w:rPr>
-      </w:pPr>
-      <w:bookmarkStart w:colFirst="0" w:colLast="0" w:name="_gyjlgmtvalz1" w:id="28"/>
-      <w:bookmarkEnd w:id="28"/>
-      <w:r>
-        <w:rPr>
-          <w:rFonts w:ascii="Roboto Serif" w:cs="Roboto Serif" w:eastAsia="Roboto Serif" w:hAnsi="Roboto Serif"/>
-          <w:sz w:val="24"/>
-          <w:szCs w:val="24"/>
-          <w:rtl w:val="0"/>
-        </w:rPr>
-        <w:t xml:space="preserve">3.2.1 General Topic Distribution</w:t>
-      </w:r>
-    </w:p>
-    <w:p>
-      <w:pPr>
-        <w:spacing w:after="240" w:before="240" w:lineRule="auto"/>
-        <w:jc w:val="both"/>
-        <w:rPr>
-          <w:rFonts w:ascii="Roboto Serif" w:cs="Roboto Serif" w:eastAsia="Roboto Serif" w:hAnsi="Roboto Serif"/>
-          <w:sz w:val="18"/>
-          <w:szCs w:val="18"/>
-        </w:rPr>
-      </w:pPr>
-      <w:r>
-        <w:rPr>
-          <w:rFonts w:ascii="Roboto Serif" w:cs="Roboto Serif" w:eastAsia="Roboto Serif" w:hAnsi="Roboto Serif"/>
-          <w:sz w:val="18"/>
-          <w:szCs w:val="18"/>
-          <w:rtl w:val="0"/>
-        </w:rPr>
-        <w:t xml:space="preserve">We first applied LDA to the entire corpus of statements, identifying five main topics. The top words associated with each topic provide insight into the primary themes of political discourse in our dataset:</w:t>
-      </w:r>
-    </w:p>
-    <w:p>
-      <w:pPr>
-        <w:spacing w:after="240" w:before="240" w:lineRule="auto"/>
-        <w:jc w:val="both"/>
-        <w:rPr>
-          <w:rFonts w:ascii="Roboto Serif" w:cs="Roboto Serif" w:eastAsia="Roboto Serif" w:hAnsi="Roboto Serif"/>
-          <w:sz w:val="18"/>
-          <w:szCs w:val="18"/>
-        </w:rPr>
-      </w:pPr>
-      <w:r>
-        <w:rPr>
-          <w:rFonts w:ascii="Roboto Serif" w:cs="Roboto Serif" w:eastAsia="Roboto Serif" w:hAnsi="Roboto Serif"/>
-          <w:b w:val="1"/>
-          <w:sz w:val="18"/>
-          <w:szCs w:val="18"/>
-          <w:rtl w:val="0"/>
-        </w:rPr>
-        <w:t xml:space="preserve">Topic 1:</w:t>
-      </w:r>
-      <w:r>
-        <w:rPr>
-          <w:rFonts w:ascii="Roboto Serif" w:cs="Roboto Serif" w:eastAsia="Roboto Serif" w:hAnsi="Roboto Serif"/>
-          <w:sz w:val="18"/>
-          <w:szCs w:val="18"/>
-          <w:rtl w:val="0"/>
-        </w:rPr>
-        <w:t xml:space="preserve"> say, percent, tax, million, people, would, billion, bill, cut, texas</w:t>
-      </w:r>
-    </w:p>
-    <w:p>
-      <w:pPr>
-        <w:spacing w:after="240" w:before="240" w:lineRule="auto"/>
-        <w:jc w:val="both"/>
-        <w:rPr>
-          <w:rFonts w:ascii="Roboto Serif" w:cs="Roboto Serif" w:eastAsia="Roboto Serif" w:hAnsi="Roboto Serif"/>
-          <w:sz w:val="18"/>
-          <w:szCs w:val="18"/>
-        </w:rPr>
-      </w:pPr>
-      <w:r>
-        <w:rPr>
-          <w:rFonts w:ascii="Roboto Serif" w:cs="Roboto Serif" w:eastAsia="Roboto Serif" w:hAnsi="Roboto Serif"/>
-          <w:b w:val="1"/>
-          <w:sz w:val="18"/>
-          <w:szCs w:val="18"/>
-          <w:rtl w:val="0"/>
-        </w:rPr>
-        <w:t xml:space="preserve">Topic 2</w:t>
-      </w:r>
-      <w:r>
-        <w:rPr>
-          <w:rFonts w:ascii="Roboto Serif" w:cs="Roboto Serif" w:eastAsia="Roboto Serif" w:hAnsi="Roboto Serif"/>
-          <w:sz w:val="18"/>
-          <w:szCs w:val="18"/>
-          <w:rtl w:val="0"/>
-        </w:rPr>
-        <w:t xml:space="preserve">: year, one, get, last, democrat, money, spending, like, illegal, administration</w:t>
-      </w:r>
-    </w:p>
-    <w:p>
-      <w:pPr>
-        <w:spacing w:after="240" w:before="240" w:lineRule="auto"/>
-        <w:jc w:val="both"/>
-        <w:rPr>
-          <w:rFonts w:ascii="Roboto Serif" w:cs="Roboto Serif" w:eastAsia="Roboto Serif" w:hAnsi="Roboto Serif"/>
-          <w:sz w:val="18"/>
-          <w:szCs w:val="18"/>
-        </w:rPr>
-      </w:pPr>
-      <w:r>
-        <w:rPr>
-          <w:rFonts w:ascii="Roboto Serif" w:cs="Roboto Serif" w:eastAsia="Roboto Serif" w:hAnsi="Roboto Serif"/>
-          <w:b w:val="1"/>
-          <w:sz w:val="18"/>
-          <w:szCs w:val="18"/>
-          <w:rtl w:val="0"/>
-        </w:rPr>
-        <w:t xml:space="preserve">Topic 3</w:t>
-      </w:r>
-      <w:r>
-        <w:rPr>
-          <w:rFonts w:ascii="Roboto Serif" w:cs="Roboto Serif" w:eastAsia="Roboto Serif" w:hAnsi="Roboto Serif"/>
-          <w:sz w:val="18"/>
-          <w:szCs w:val="18"/>
-          <w:rtl w:val="0"/>
-        </w:rPr>
-        <w:t xml:space="preserve">: state, job, new, wisconsin, united, rate, clinton, gov, america, cost</w:t>
-      </w:r>
-    </w:p>
-    <w:p>
-      <w:pPr>
-        <w:spacing w:after="240" w:before="240" w:lineRule="auto"/>
-        <w:jc w:val="both"/>
-        <w:rPr>
-          <w:rFonts w:ascii="Roboto Serif" w:cs="Roboto Serif" w:eastAsia="Roboto Serif" w:hAnsi="Roboto Serif"/>
-          <w:sz w:val="18"/>
-          <w:szCs w:val="18"/>
-        </w:rPr>
-      </w:pPr>
-      <w:r>
-        <w:rPr>
-          <w:rFonts w:ascii="Roboto Serif" w:cs="Roboto Serif" w:eastAsia="Roboto Serif" w:hAnsi="Roboto Serif"/>
-          <w:b w:val="1"/>
-          <w:sz w:val="18"/>
-          <w:szCs w:val="18"/>
-          <w:rtl w:val="0"/>
-        </w:rPr>
-        <w:t xml:space="preserve">Topic 4</w:t>
-      </w:r>
-      <w:r>
-        <w:rPr>
-          <w:rFonts w:ascii="Roboto Serif" w:cs="Roboto Serif" w:eastAsia="Roboto Serif" w:hAnsi="Roboto Serif"/>
-          <w:sz w:val="18"/>
-          <w:szCs w:val="18"/>
-          <w:rtl w:val="0"/>
-        </w:rPr>
-        <w:t xml:space="preserve">: since, school, florida, budget, plan, want, public, security, number, governor</w:t>
-      </w:r>
-    </w:p>
-    <w:p>
-      <w:pPr>
-        <w:spacing w:after="240" w:before="240" w:lineRule="auto"/>
-        <w:jc w:val="both"/>
-        <w:rPr>
-          <w:rFonts w:ascii="Roboto Serif" w:cs="Roboto Serif" w:eastAsia="Roboto Serif" w:hAnsi="Roboto Serif"/>
-          <w:sz w:val="18"/>
-          <w:szCs w:val="18"/>
-        </w:rPr>
-      </w:pPr>
-      <w:r>
-        <w:rPr>
-          <w:rFonts w:ascii="Roboto Serif" w:cs="Roboto Serif" w:eastAsia="Roboto Serif" w:hAnsi="Roboto Serif"/>
-          <w:b w:val="1"/>
-          <w:sz w:val="18"/>
-          <w:szCs w:val="18"/>
-          <w:rtl w:val="0"/>
-        </w:rPr>
-        <w:t xml:space="preserve">Topic 5</w:t>
-      </w:r>
-      <w:r>
-        <w:rPr>
-          <w:rFonts w:ascii="Roboto Serif" w:cs="Roboto Serif" w:eastAsia="Roboto Serif" w:hAnsi="Roboto Serif"/>
-          <w:sz w:val="18"/>
-          <w:szCs w:val="18"/>
-          <w:rtl w:val="0"/>
-        </w:rPr>
-        <w:t xml:space="preserve">: obama, health, president, care, time, barack, voted, insurance, dollar, party</w:t>
-      </w:r>
-    </w:p>
-    <w:p>
-      <w:pPr>
-        <w:spacing w:after="240" w:before="240" w:lineRule="auto"/>
-        <w:jc w:val="both"/>
-        <w:rPr>
-          <w:rFonts w:ascii="Roboto Serif" w:cs="Roboto Serif" w:eastAsia="Roboto Serif" w:hAnsi="Roboto Serif"/>
-          <w:sz w:val="18"/>
-          <w:szCs w:val="18"/>
-        </w:rPr>
-      </w:pPr>
-      <w:r>
-        <w:rPr>
-          <w:rFonts w:ascii="Roboto Serif" w:cs="Roboto Serif" w:eastAsia="Roboto Serif" w:hAnsi="Roboto Serif"/>
-          <w:sz w:val="18"/>
-          <w:szCs w:val="18"/>
-          <w:rtl w:val="0"/>
-        </w:rPr>
-        <w:t xml:space="preserve">These topics broadly correspond to:</w:t>
+        <w:t xml:space="preserve">3.1.2 RoBERTa Model Results</w:t>
+      </w:r>
+    </w:p>
+    <w:p>
+      <w:pPr>
+        <w:spacing w:after="240" w:before="240" w:lineRule="auto"/>
+        <w:jc w:val="both"/>
+        <w:rPr>
+          <w:rFonts w:ascii="Roboto Serif" w:cs="Roboto Serif" w:eastAsia="Roboto Serif" w:hAnsi="Roboto Serif"/>
+          <w:sz w:val="18"/>
+          <w:szCs w:val="18"/>
+        </w:rPr>
+      </w:pPr>
+      <w:r>
+        <w:rPr>
+          <w:rFonts w:ascii="Roboto Serif" w:cs="Roboto Serif" w:eastAsia="Roboto Serif" w:hAnsi="Roboto Serif"/>
+          <w:sz w:val="18"/>
+          <w:szCs w:val="18"/>
+          <w:rtl w:val="0"/>
+        </w:rPr>
+        <w:t xml:space="preserve">The RoBERTa model, leveraging its pre-trained language understanding capabilities, showed the following performance in distinguishing between true and false statements:</w:t>
       </w:r>
     </w:p>
     <w:p>
       <w:pPr>
         <w:numPr>
           <w:ilvl w:val="0"/>
-          <w:numId w:val="16"/>
+          <w:numId w:val="5"/>
         </w:numPr>
         <w:spacing w:after="0" w:afterAutospacing="0" w:before="240" w:lineRule="auto"/>
         <w:ind w:left="720" w:hanging="360"/>
@@ -7687,14 +6959,14 @@
           <w:szCs w:val="18"/>
           <w:rtl w:val="0"/>
         </w:rPr>
-        <w:t xml:space="preserve">Economic and fiscal policy</w:t>
+        <w:t xml:space="preserve">Accuracy: 61.17 %</w:t>
       </w:r>
     </w:p>
     <w:p>
       <w:pPr>
         <w:numPr>
           <w:ilvl w:val="0"/>
-          <w:numId w:val="16"/>
+          <w:numId w:val="5"/>
         </w:numPr>
         <w:spacing w:after="0" w:afterAutospacing="0" w:before="0" w:beforeAutospacing="0" w:lineRule="auto"/>
         <w:ind w:left="720" w:hanging="360"/>
@@ -7712,14 +6984,14 @@
           <w:szCs w:val="18"/>
           <w:rtl w:val="0"/>
         </w:rPr>
-        <w:t xml:space="preserve">Political Spending and Partisan Issues</w:t>
+        <w:t xml:space="preserve">Precision: 45.87 %</w:t>
       </w:r>
     </w:p>
     <w:p>
       <w:pPr>
         <w:numPr>
           <w:ilvl w:val="0"/>
-          <w:numId w:val="16"/>
+          <w:numId w:val="5"/>
         </w:numPr>
         <w:spacing w:after="0" w:afterAutospacing="0" w:before="0" w:beforeAutospacing="0" w:lineRule="auto"/>
         <w:ind w:left="720" w:hanging="360"/>
@@ -7737,14 +7009,14 @@
           <w:szCs w:val="18"/>
           <w:rtl w:val="0"/>
         </w:rPr>
-        <w:t xml:space="preserve">State-Level Politics and Employment</w:t>
+        <w:t xml:space="preserve">Recall: 53.23 %</w:t>
       </w:r>
     </w:p>
     <w:p>
       <w:pPr>
         <w:numPr>
           <w:ilvl w:val="0"/>
-          <w:numId w:val="16"/>
+          <w:numId w:val="5"/>
         </w:numPr>
         <w:spacing w:after="0" w:afterAutospacing="0" w:before="0" w:beforeAutospacing="0" w:lineRule="auto"/>
         <w:ind w:left="720" w:hanging="360"/>
@@ -7762,14 +7034,752 @@
           <w:szCs w:val="18"/>
           <w:rtl w:val="0"/>
         </w:rPr>
-        <w:t xml:space="preserve">Education and State Governance</w:t>
+        <w:t xml:space="preserve">F1-Score: 49.28 %</w:t>
       </w:r>
     </w:p>
     <w:p>
       <w:pPr>
         <w:numPr>
           <w:ilvl w:val="0"/>
-          <w:numId w:val="16"/>
+          <w:numId w:val="5"/>
+        </w:numPr>
+        <w:spacing w:after="240" w:before="0" w:beforeAutospacing="0" w:lineRule="auto"/>
+        <w:ind w:left="720" w:hanging="360"/>
+        <w:jc w:val="both"/>
+        <w:rPr>
+          <w:rFonts w:ascii="Roboto Serif" w:cs="Roboto Serif" w:eastAsia="Roboto Serif" w:hAnsi="Roboto Serif"/>
+          <w:sz w:val="18"/>
+          <w:szCs w:val="18"/>
+        </w:rPr>
+      </w:pPr>
+      <w:r>
+        <w:rPr>
+          <w:rFonts w:ascii="Roboto Serif" w:cs="Roboto Serif" w:eastAsia="Roboto Serif" w:hAnsi="Roboto Serif"/>
+          <w:sz w:val="18"/>
+          <w:szCs w:val="18"/>
+          <w:rtl w:val="0"/>
+        </w:rPr>
+        <w:t xml:space="preserve">AUC-ROC: 0.5938</w:t>
+      </w:r>
+    </w:p>
+    <w:p>
+      <w:pPr>
+        <w:spacing w:after="240" w:before="240" w:lineRule="auto"/>
+        <w:jc w:val="both"/>
+        <w:rPr>
+          <w:rFonts w:ascii="Roboto Serif" w:cs="Roboto Serif" w:eastAsia="Roboto Serif" w:hAnsi="Roboto Serif"/>
+          <w:sz w:val="18"/>
+          <w:szCs w:val="18"/>
+        </w:rPr>
+      </w:pPr>
+      <w:r>
+        <w:rPr>
+          <w:rFonts w:ascii="Roboto Serif" w:cs="Roboto Serif" w:eastAsia="Roboto Serif" w:hAnsi="Roboto Serif"/>
+          <w:sz w:val="18"/>
+          <w:szCs w:val="18"/>
+          <w:rtl w:val="0"/>
+        </w:rPr>
+        <w:t xml:space="preserve">The model achieved an accuracy of 61.17%, indicating that it correctly classified about three-fifths of the statements in the test set. While this performance is better than random guessing, it suggests that the model is struggling to fully capture the complexity of the fact-checking task.</w:t>
+      </w:r>
+    </w:p>
+    <w:p>
+      <w:pPr>
+        <w:spacing w:after="240" w:before="240" w:lineRule="auto"/>
+        <w:jc w:val="both"/>
+        <w:rPr>
+          <w:rFonts w:ascii="Roboto Serif" w:cs="Roboto Serif" w:eastAsia="Roboto Serif" w:hAnsi="Roboto Serif"/>
+          <w:sz w:val="18"/>
+          <w:szCs w:val="18"/>
+        </w:rPr>
+      </w:pPr>
+      <w:r>
+        <w:rPr>
+          <w:rFonts w:ascii="Roboto Serif" w:cs="Roboto Serif" w:eastAsia="Roboto Serif" w:hAnsi="Roboto Serif"/>
+          <w:sz w:val="18"/>
+          <w:szCs w:val="18"/>
+          <w:rtl w:val="0"/>
+        </w:rPr>
+        <w:t xml:space="preserve">The precision of 45.87% indicates that when the model predicts a statement is true, it is correct less than half the time. This relatively low precision suggests that the model is prone to false positives, often incorrectly classifying false statements as true.</w:t>
+      </w:r>
+    </w:p>
+    <w:p>
+      <w:pPr>
+        <w:spacing w:after="240" w:before="240" w:lineRule="auto"/>
+        <w:jc w:val="both"/>
+        <w:rPr>
+          <w:rFonts w:ascii="Roboto Serif" w:cs="Roboto Serif" w:eastAsia="Roboto Serif" w:hAnsi="Roboto Serif"/>
+          <w:sz w:val="18"/>
+          <w:szCs w:val="18"/>
+        </w:rPr>
+      </w:pPr>
+      <w:r>
+        <w:rPr>
+          <w:rFonts w:ascii="Roboto Serif" w:cs="Roboto Serif" w:eastAsia="Roboto Serif" w:hAnsi="Roboto Serif"/>
+          <w:sz w:val="18"/>
+          <w:szCs w:val="18"/>
+          <w:rtl w:val="0"/>
+        </w:rPr>
+        <w:t xml:space="preserve">The recall of 53.23% is slightly higher than the precision, indicating that the model is identifying just over half of the true statements correctly. This suggests that the model is more likely to classify statements as true, leading to a higher true positive rate but at the cost of more false positives.</w:t>
+      </w:r>
+    </w:p>
+    <w:p>
+      <w:pPr>
+        <w:spacing w:after="240" w:before="240" w:lineRule="auto"/>
+        <w:jc w:val="both"/>
+        <w:rPr>
+          <w:rFonts w:ascii="Roboto Serif" w:cs="Roboto Serif" w:eastAsia="Roboto Serif" w:hAnsi="Roboto Serif"/>
+          <w:sz w:val="18"/>
+          <w:szCs w:val="18"/>
+        </w:rPr>
+      </w:pPr>
+      <w:r>
+        <w:rPr>
+          <w:rFonts w:ascii="Roboto Serif" w:cs="Roboto Serif" w:eastAsia="Roboto Serif" w:hAnsi="Roboto Serif"/>
+          <w:sz w:val="18"/>
+          <w:szCs w:val="18"/>
+          <w:rtl w:val="0"/>
+        </w:rPr>
+        <w:t xml:space="preserve">The F1-Score of 0.4928, being the harmonic mean of precision and recall, provides a balanced measure of the model's performance. This score, being below 0.5, indicates that the model is struggling to find a good balance between precision and recall, reflecting the overall challenges it's facing in this classification task.</w:t>
+      </w:r>
+    </w:p>
+    <w:p>
+      <w:pPr>
+        <w:spacing w:after="240" w:before="240" w:lineRule="auto"/>
+        <w:jc w:val="both"/>
+        <w:rPr>
+          <w:rFonts w:ascii="Roboto Serif" w:cs="Roboto Serif" w:eastAsia="Roboto Serif" w:hAnsi="Roboto Serif"/>
+          <w:sz w:val="18"/>
+          <w:szCs w:val="18"/>
+        </w:rPr>
+      </w:pPr>
+      <w:r>
+        <w:rPr>
+          <w:rFonts w:ascii="Roboto Serif" w:cs="Roboto Serif" w:eastAsia="Roboto Serif" w:hAnsi="Roboto Serif"/>
+          <w:sz w:val="18"/>
+          <w:szCs w:val="18"/>
+          <w:rtl w:val="0"/>
+        </w:rPr>
+        <w:t xml:space="preserve">The AUC-ROC score of 0.5938 is not particularly high. This score suggests that the model's ability to distinguish between true and false statements is only marginally better than random chance, indicating significant room for improvement.</w:t>
+      </w:r>
+    </w:p>
+    <w:p>
+      <w:pPr>
+        <w:spacing w:after="240" w:before="240" w:lineRule="auto"/>
+        <w:jc w:val="both"/>
+        <w:rPr>
+          <w:rFonts w:ascii="Roboto Serif" w:cs="Roboto Serif" w:eastAsia="Roboto Serif" w:hAnsi="Roboto Serif"/>
+          <w:sz w:val="18"/>
+          <w:szCs w:val="18"/>
+        </w:rPr>
+      </w:pPr>
+      <w:r>
+        <w:rPr>
+          <w:rFonts w:ascii="Roboto Serif" w:cs="Roboto Serif" w:eastAsia="Roboto Serif" w:hAnsi="Roboto Serif"/>
+          <w:sz w:val="18"/>
+          <w:szCs w:val="18"/>
+        </w:rPr>
+        <w:drawing>
+          <wp:inline distB="114300" distT="114300" distL="114300" distR="114300">
+            <wp:extent cx="3009900" cy="2540000"/>
+            <wp:effectExtent b="0" l="0" r="0" t="0"/>
+            <wp:docPr id="14" name="image3.png"/>
+            <a:graphic>
+              <a:graphicData uri="http://schemas.openxmlformats.org/drawingml/2006/picture">
+                <pic:pic>
+                  <pic:nvPicPr>
+                    <pic:cNvPr id="0" name="image3.png"/>
+                    <pic:cNvPicPr preferRelativeResize="0"/>
+                  </pic:nvPicPr>
+                  <pic:blipFill>
+                    <a:blip r:embed="rId17"/>
+                    <a:srcRect b="0" l="0" r="0" t="0"/>
+                    <a:stretch>
+                      <a:fillRect/>
+                    </a:stretch>
+                  </pic:blipFill>
+                  <pic:spPr>
+                    <a:xfrm>
+                      <a:off x="0" y="0"/>
+                      <a:ext cx="3009900" cy="2540000"/>
+                    </a:xfrm>
+                    <a:prstGeom prst="rect"/>
+                    <a:ln/>
+                  </pic:spPr>
+                </pic:pic>
+              </a:graphicData>
+            </a:graphic>
+          </wp:inline>
+        </w:drawing>
+      </w:r>
+      <w:r>
+        <w:rPr>
+          <w:rtl w:val="0"/>
+        </w:rPr>
+      </w:r>
+    </w:p>
+    <w:p>
+      <w:pPr>
+        <w:spacing w:after="240" w:before="240" w:lineRule="auto"/>
+        <w:jc w:val="both"/>
+        <w:rPr>
+          <w:rFonts w:ascii="Roboto Serif" w:cs="Roboto Serif" w:eastAsia="Roboto Serif" w:hAnsi="Roboto Serif"/>
+          <w:sz w:val="18"/>
+          <w:szCs w:val="18"/>
+        </w:rPr>
+      </w:pPr>
+      <w:r>
+        <w:rPr>
+          <w:rFonts w:ascii="Roboto Serif" w:cs="Roboto Serif" w:eastAsia="Roboto Serif" w:hAnsi="Roboto Serif"/>
+          <w:sz w:val="18"/>
+          <w:szCs w:val="18"/>
+          <w:rtl w:val="0"/>
+        </w:rPr>
+        <w:t xml:space="preserve">This confusion matrix helps explain the model's mediocre performance metrics. The high number of false positives and false negatives relative to true positives indicates that the model is having difficulty distinguishing between true and false statements with high confidence. This analysis suggests that further refinement of the model, possibly through improved feature engineering, more sophisticated pre-processing, or adjustments to the model architecture, could yield better performance in this challenging fact-checking task.</w:t>
+      </w:r>
+    </w:p>
+    <w:p>
+      <w:pPr>
+        <w:pStyle w:val="Heading3"/>
+        <w:spacing w:after="240" w:before="240" w:lineRule="auto"/>
+        <w:jc w:val="both"/>
+        <w:rPr>
+          <w:rFonts w:ascii="Roboto Serif" w:cs="Roboto Serif" w:eastAsia="Roboto Serif" w:hAnsi="Roboto Serif"/>
+          <w:sz w:val="24"/>
+          <w:szCs w:val="24"/>
+        </w:rPr>
+      </w:pPr>
+      <w:bookmarkStart w:colFirst="0" w:colLast="0" w:name="_7vof9dbdok3p" w:id="25"/>
+      <w:bookmarkEnd w:id="25"/>
+      <w:r>
+        <w:rPr>
+          <w:rFonts w:ascii="Roboto Serif" w:cs="Roboto Serif" w:eastAsia="Roboto Serif" w:hAnsi="Roboto Serif"/>
+          <w:sz w:val="24"/>
+          <w:szCs w:val="24"/>
+          <w:rtl w:val="0"/>
+        </w:rPr>
+        <w:t xml:space="preserve">3.1.3 Comparative Analysis</w:t>
+      </w:r>
+    </w:p>
+    <w:p>
+      <w:pPr>
+        <w:spacing w:after="240" w:before="240" w:lineRule="auto"/>
+        <w:jc w:val="both"/>
+        <w:rPr>
+          <w:rFonts w:ascii="Roboto Serif" w:cs="Roboto Serif" w:eastAsia="Roboto Serif" w:hAnsi="Roboto Serif"/>
+          <w:sz w:val="18"/>
+          <w:szCs w:val="18"/>
+        </w:rPr>
+      </w:pPr>
+      <w:r>
+        <w:rPr>
+          <w:rFonts w:ascii="Roboto Serif" w:cs="Roboto Serif" w:eastAsia="Roboto Serif" w:hAnsi="Roboto Serif"/>
+          <w:sz w:val="18"/>
+          <w:szCs w:val="18"/>
+          <w:rtl w:val="0"/>
+        </w:rPr>
+        <w:t xml:space="preserve">The comparative analysis of the Random Forest and RoBERTa models reveals a striking contrast in their performance on the automated fact-checking task, with the Random Forest classifier significantly outperforming the more sophisticated RoBERTa model. This unexpected outcome warrants a deeper examination of the factors contributing to these performance disparities.</w:t>
+      </w:r>
+    </w:p>
+    <w:p>
+      <w:pPr>
+        <w:spacing w:after="240" w:before="240" w:lineRule="auto"/>
+        <w:jc w:val="both"/>
+        <w:rPr>
+          <w:rFonts w:ascii="Roboto Serif" w:cs="Roboto Serif" w:eastAsia="Roboto Serif" w:hAnsi="Roboto Serif"/>
+          <w:sz w:val="18"/>
+          <w:szCs w:val="18"/>
+        </w:rPr>
+      </w:pPr>
+      <w:r>
+        <w:rPr>
+          <w:rFonts w:ascii="Roboto Serif" w:cs="Roboto Serif" w:eastAsia="Roboto Serif" w:hAnsi="Roboto Serif"/>
+          <w:sz w:val="18"/>
+          <w:szCs w:val="18"/>
+          <w:rtl w:val="0"/>
+        </w:rPr>
+        <w:t xml:space="preserve">The superior performance of the Random Forest model, particularly in terms of accuracy and precision, suggests that this traditional machine learning approach is better suited to capture the nuances of political fact-checking in our specific context. Several factors may contribute to this unexpected advantage:</w:t>
+      </w:r>
+    </w:p>
+    <w:p>
+      <w:pPr>
+        <w:spacing w:after="240" w:before="240" w:lineRule="auto"/>
+        <w:jc w:val="both"/>
+        <w:rPr>
+          <w:rFonts w:ascii="Roboto Serif" w:cs="Roboto Serif" w:eastAsia="Roboto Serif" w:hAnsi="Roboto Serif"/>
+          <w:sz w:val="18"/>
+          <w:szCs w:val="18"/>
+        </w:rPr>
+      </w:pPr>
+      <w:r>
+        <w:rPr>
+          <w:rFonts w:ascii="Roboto Serif" w:cs="Roboto Serif" w:eastAsia="Roboto Serif" w:hAnsi="Roboto Serif"/>
+          <w:sz w:val="18"/>
+          <w:szCs w:val="18"/>
+          <w:rtl w:val="0"/>
+        </w:rPr>
+        <w:t xml:space="preserve">Firstly, the Random Forest model's success likely stems from its ability to effectively leverage engineered features. These hand-crafted features, including TF-IDF vectors and metadata such as speaker information and statement context, may encapsulate crucial domain-specific knowledge that is particularly relevant to determining the veracity of political statements. The model's ensemble nature allows it to capture complex, non-linear relationships between these features, potentially mimicking the multifaceted reasoning process involved in human fact-checking.</w:t>
+      </w:r>
+    </w:p>
+    <w:p>
+      <w:pPr>
+        <w:spacing w:after="240" w:before="240" w:lineRule="auto"/>
+        <w:jc w:val="both"/>
+        <w:rPr>
+          <w:rFonts w:ascii="Roboto Serif" w:cs="Roboto Serif" w:eastAsia="Roboto Serif" w:hAnsi="Roboto Serif"/>
+          <w:sz w:val="18"/>
+          <w:szCs w:val="18"/>
+        </w:rPr>
+      </w:pPr>
+      <w:r>
+        <w:rPr>
+          <w:rFonts w:ascii="Roboto Serif" w:cs="Roboto Serif" w:eastAsia="Roboto Serif" w:hAnsi="Roboto Serif"/>
+          <w:sz w:val="18"/>
+          <w:szCs w:val="18"/>
+          <w:rtl w:val="0"/>
+        </w:rPr>
+        <w:t xml:space="preserve">In contrast, RoBERTa's underperformance is particularly intriguing given its general superiority in many natural language processing tasks. This discrepancy might be attributed to the unique challenges posed by political fact-checking. While RoBERTa excels at understanding language context and semantics, it may struggle with tasks that require external knowledge or fact verification against real-world information not present in the input text alone. The model's pre-training, while extensive, might not encompass the specific domain knowledge necessary for political fact-checking.</w:t>
+      </w:r>
+    </w:p>
+    <w:p>
+      <w:pPr>
+        <w:spacing w:after="240" w:before="240" w:lineRule="auto"/>
+        <w:jc w:val="both"/>
+        <w:rPr>
+          <w:rFonts w:ascii="Roboto Serif" w:cs="Roboto Serif" w:eastAsia="Roboto Serif" w:hAnsi="Roboto Serif"/>
+          <w:sz w:val="18"/>
+          <w:szCs w:val="18"/>
+        </w:rPr>
+      </w:pPr>
+      <w:r>
+        <w:rPr>
+          <w:rFonts w:ascii="Roboto Serif" w:cs="Roboto Serif" w:eastAsia="Roboto Serif" w:hAnsi="Roboto Serif"/>
+          <w:sz w:val="18"/>
+          <w:szCs w:val="18"/>
+          <w:rtl w:val="0"/>
+        </w:rPr>
+        <w:t xml:space="preserve">Moreover, the nature of political statements often involves implicit context and sometimes intentional ambiguity. The Random Forest model, with its feature-based approach, might be better equipped to detect subtle patterns specific to true or false statements in political discourse. RoBERTa, despite its sophisticated language understanding, may be more susceptible to the complexities and potential misdirections present in political language.</w:t>
+      </w:r>
+    </w:p>
+    <w:p>
+      <w:pPr>
+        <w:spacing w:after="240" w:before="240" w:lineRule="auto"/>
+        <w:jc w:val="both"/>
+        <w:rPr>
+          <w:rFonts w:ascii="Roboto Serif" w:cs="Roboto Serif" w:eastAsia="Roboto Serif" w:hAnsi="Roboto Serif"/>
+          <w:sz w:val="18"/>
+          <w:szCs w:val="18"/>
+        </w:rPr>
+      </w:pPr>
+      <w:r>
+        <w:rPr>
+          <w:rFonts w:ascii="Roboto Serif" w:cs="Roboto Serif" w:eastAsia="Roboto Serif" w:hAnsi="Roboto Serif"/>
+          <w:sz w:val="18"/>
+          <w:szCs w:val="18"/>
+          <w:rtl w:val="0"/>
+        </w:rPr>
+        <w:t xml:space="preserve">The dataset's characteristics could also play a crucial role in this performance gap. If the dataset contains a significant number of statements where veracity is more closely tied to specific keywords, phrases, or metadata rather than deep semantic understanding, this would naturally favor the Random Forest approach. Additionally, the size of the fine-tuning dataset may not have been sufficient for RoBERTa to adapt its vast, generalized language knowledge to this specific task effectively.</w:t>
+      </w:r>
+    </w:p>
+    <w:p>
+      <w:pPr>
+        <w:spacing w:after="240" w:before="240" w:lineRule="auto"/>
+        <w:jc w:val="both"/>
+        <w:rPr>
+          <w:rFonts w:ascii="Roboto Serif" w:cs="Roboto Serif" w:eastAsia="Roboto Serif" w:hAnsi="Roboto Serif"/>
+          <w:sz w:val="18"/>
+          <w:szCs w:val="18"/>
+        </w:rPr>
+      </w:pPr>
+      <w:r>
+        <w:rPr>
+          <w:rFonts w:ascii="Roboto Serif" w:cs="Roboto Serif" w:eastAsia="Roboto Serif" w:hAnsi="Roboto Serif"/>
+          <w:sz w:val="18"/>
+          <w:szCs w:val="18"/>
+          <w:rtl w:val="0"/>
+        </w:rPr>
+        <w:t xml:space="preserve">Another critical factor to consider is the interpretability of the models. The Random Forest model's decision-making process can be more easily interpreted by examining feature importances, potentially allowing for better insight into the cues it uses to distinguish true from false statements. This interpretability might have facilitated more effective model refinement during the development process. In contrast, RoBERTa's decision-making process is less transparent, making it more challenging to understand and address its shortcomings in this specific task.</w:t>
+      </w:r>
+    </w:p>
+    <w:p>
+      <w:pPr>
+        <w:spacing w:after="240" w:before="240" w:lineRule="auto"/>
+        <w:jc w:val="both"/>
+        <w:rPr>
+          <w:rFonts w:ascii="Roboto Serif" w:cs="Roboto Serif" w:eastAsia="Roboto Serif" w:hAnsi="Roboto Serif"/>
+          <w:sz w:val="18"/>
+          <w:szCs w:val="18"/>
+        </w:rPr>
+      </w:pPr>
+      <w:r>
+        <w:rPr>
+          <w:rFonts w:ascii="Roboto Serif" w:cs="Roboto Serif" w:eastAsia="Roboto Serif" w:hAnsi="Roboto Serif"/>
+          <w:sz w:val="18"/>
+          <w:szCs w:val="18"/>
+          <w:rtl w:val="0"/>
+        </w:rPr>
+        <w:t xml:space="preserve">The disparities in recall between the two models, with RoBERTa showing a slightly higher recall but at the cost of precision, suggest different classification behaviors. The Random Forest model appears to be more conservative in its true classifications, prioritizing precision, which is often desirable in fact-checking scenarios where false positives can be particularly problematic. RoBERTa's behavior, on the other hand, indicates a more balanced but less accurate approach to classification.</w:t>
+      </w:r>
+    </w:p>
+    <w:p>
+      <w:pPr>
+        <w:pStyle w:val="Heading2"/>
+        <w:jc w:val="both"/>
+        <w:rPr>
+          <w:rFonts w:ascii="Roboto Serif" w:cs="Roboto Serif" w:eastAsia="Roboto Serif" w:hAnsi="Roboto Serif"/>
+          <w:sz w:val="28"/>
+          <w:szCs w:val="28"/>
+        </w:rPr>
+      </w:pPr>
+      <w:bookmarkStart w:colFirst="0" w:colLast="0" w:name="_st89xx8i3h9t" w:id="26"/>
+      <w:bookmarkEnd w:id="26"/>
+      <w:r>
+        <w:rPr>
+          <w:rFonts w:ascii="Roboto Serif" w:cs="Roboto Serif" w:eastAsia="Roboto Serif" w:hAnsi="Roboto Serif"/>
+          <w:sz w:val="28"/>
+          <w:szCs w:val="28"/>
+          <w:rtl w:val="0"/>
+        </w:rPr>
+        <w:t xml:space="preserve">3.2 Topic Modeling Performance</w:t>
+      </w:r>
+    </w:p>
+    <w:p>
+      <w:pPr>
+        <w:spacing w:after="240" w:lineRule="auto"/>
+        <w:jc w:val="both"/>
+        <w:rPr>
+          <w:rFonts w:ascii="Roboto Serif" w:cs="Roboto Serif" w:eastAsia="Roboto Serif" w:hAnsi="Roboto Serif"/>
+          <w:sz w:val="18"/>
+          <w:szCs w:val="18"/>
+        </w:rPr>
+      </w:pPr>
+      <w:r>
+        <w:rPr>
+          <w:rFonts w:ascii="Roboto Serif" w:cs="Roboto Serif" w:eastAsia="Roboto Serif" w:hAnsi="Roboto Serif"/>
+          <w:sz w:val="18"/>
+          <w:szCs w:val="18"/>
+          <w:rtl w:val="0"/>
+        </w:rPr>
+        <w:t xml:space="preserve">This section presents the results of our topic modeling analysis using Latent Dirichlet Allocation (LDA). We applied LDA to three different corpora: all statements, true statements only, and false statements only. This approach allowed us to uncover latent themes in political discourse and compare topic distributions between true and false statements.</w:t>
+      </w:r>
+    </w:p>
+    <w:p>
+      <w:pPr>
+        <w:pStyle w:val="Heading3"/>
+        <w:spacing w:after="240" w:before="240" w:lineRule="auto"/>
+        <w:jc w:val="both"/>
+        <w:rPr>
+          <w:rFonts w:ascii="Roboto Serif" w:cs="Roboto Serif" w:eastAsia="Roboto Serif" w:hAnsi="Roboto Serif"/>
+          <w:sz w:val="24"/>
+          <w:szCs w:val="24"/>
+        </w:rPr>
+      </w:pPr>
+      <w:bookmarkStart w:colFirst="0" w:colLast="0" w:name="_gyjlgmtvalz1" w:id="27"/>
+      <w:bookmarkEnd w:id="27"/>
+      <w:r>
+        <w:rPr>
+          <w:rFonts w:ascii="Roboto Serif" w:cs="Roboto Serif" w:eastAsia="Roboto Serif" w:hAnsi="Roboto Serif"/>
+          <w:sz w:val="24"/>
+          <w:szCs w:val="24"/>
+          <w:rtl w:val="0"/>
+        </w:rPr>
+        <w:t xml:space="preserve">3.2.1 General Topic Distribution</w:t>
+      </w:r>
+    </w:p>
+    <w:p>
+      <w:pPr>
+        <w:spacing w:after="240" w:before="240" w:lineRule="auto"/>
+        <w:jc w:val="both"/>
+        <w:rPr>
+          <w:rFonts w:ascii="Roboto Serif" w:cs="Roboto Serif" w:eastAsia="Roboto Serif" w:hAnsi="Roboto Serif"/>
+          <w:sz w:val="18"/>
+          <w:szCs w:val="18"/>
+        </w:rPr>
+      </w:pPr>
+      <w:r>
+        <w:rPr>
+          <w:rFonts w:ascii="Roboto Serif" w:cs="Roboto Serif" w:eastAsia="Roboto Serif" w:hAnsi="Roboto Serif"/>
+          <w:sz w:val="18"/>
+          <w:szCs w:val="18"/>
+          <w:rtl w:val="0"/>
+        </w:rPr>
+        <w:t xml:space="preserve">We first applied LDA to the entire corpus of statements, identifying five main topics. The top words associated with each topic provide insight into the primary themes of political discourse in our dataset:</w:t>
+      </w:r>
+    </w:p>
+    <w:p>
+      <w:pPr>
+        <w:spacing w:after="240" w:before="240" w:lineRule="auto"/>
+        <w:jc w:val="both"/>
+        <w:rPr>
+          <w:rFonts w:ascii="Roboto Serif" w:cs="Roboto Serif" w:eastAsia="Roboto Serif" w:hAnsi="Roboto Serif"/>
+          <w:sz w:val="18"/>
+          <w:szCs w:val="18"/>
+        </w:rPr>
+      </w:pPr>
+      <w:r>
+        <w:rPr>
+          <w:rFonts w:ascii="Roboto Serif" w:cs="Roboto Serif" w:eastAsia="Roboto Serif" w:hAnsi="Roboto Serif"/>
+          <w:b w:val="1"/>
+          <w:sz w:val="18"/>
+          <w:szCs w:val="18"/>
+          <w:rtl w:val="0"/>
+        </w:rPr>
+        <w:t xml:space="preserve">Topic 1:</w:t>
+      </w:r>
+      <w:r>
+        <w:rPr>
+          <w:rFonts w:ascii="Roboto Serif" w:cs="Roboto Serif" w:eastAsia="Roboto Serif" w:hAnsi="Roboto Serif"/>
+          <w:sz w:val="18"/>
+          <w:szCs w:val="18"/>
+          <w:rtl w:val="0"/>
+        </w:rPr>
+        <w:t xml:space="preserve"> say, percent, tax, million, people, would, billion, bill, cut, texas</w:t>
+      </w:r>
+    </w:p>
+    <w:p>
+      <w:pPr>
+        <w:spacing w:after="240" w:before="240" w:lineRule="auto"/>
+        <w:jc w:val="both"/>
+        <w:rPr>
+          <w:rFonts w:ascii="Roboto Serif" w:cs="Roboto Serif" w:eastAsia="Roboto Serif" w:hAnsi="Roboto Serif"/>
+          <w:sz w:val="18"/>
+          <w:szCs w:val="18"/>
+        </w:rPr>
+      </w:pPr>
+      <w:r>
+        <w:rPr>
+          <w:rFonts w:ascii="Roboto Serif" w:cs="Roboto Serif" w:eastAsia="Roboto Serif" w:hAnsi="Roboto Serif"/>
+          <w:b w:val="1"/>
+          <w:sz w:val="18"/>
+          <w:szCs w:val="18"/>
+          <w:rtl w:val="0"/>
+        </w:rPr>
+        <w:t xml:space="preserve">Topic 2</w:t>
+      </w:r>
+      <w:r>
+        <w:rPr>
+          <w:rFonts w:ascii="Roboto Serif" w:cs="Roboto Serif" w:eastAsia="Roboto Serif" w:hAnsi="Roboto Serif"/>
+          <w:sz w:val="18"/>
+          <w:szCs w:val="18"/>
+          <w:rtl w:val="0"/>
+        </w:rPr>
+        <w:t xml:space="preserve">: year, one, get, last, democrat, money, spending, like, illegal, administration</w:t>
+      </w:r>
+    </w:p>
+    <w:p>
+      <w:pPr>
+        <w:spacing w:after="240" w:before="240" w:lineRule="auto"/>
+        <w:jc w:val="both"/>
+        <w:rPr>
+          <w:rFonts w:ascii="Roboto Serif" w:cs="Roboto Serif" w:eastAsia="Roboto Serif" w:hAnsi="Roboto Serif"/>
+          <w:sz w:val="18"/>
+          <w:szCs w:val="18"/>
+        </w:rPr>
+      </w:pPr>
+      <w:r>
+        <w:rPr>
+          <w:rFonts w:ascii="Roboto Serif" w:cs="Roboto Serif" w:eastAsia="Roboto Serif" w:hAnsi="Roboto Serif"/>
+          <w:b w:val="1"/>
+          <w:sz w:val="18"/>
+          <w:szCs w:val="18"/>
+          <w:rtl w:val="0"/>
+        </w:rPr>
+        <w:t xml:space="preserve">Topic 3</w:t>
+      </w:r>
+      <w:r>
+        <w:rPr>
+          <w:rFonts w:ascii="Roboto Serif" w:cs="Roboto Serif" w:eastAsia="Roboto Serif" w:hAnsi="Roboto Serif"/>
+          <w:sz w:val="18"/>
+          <w:szCs w:val="18"/>
+          <w:rtl w:val="0"/>
+        </w:rPr>
+        <w:t xml:space="preserve">: state, job, new, wisconsin, united, rate, clinton, gov, america, cost</w:t>
+      </w:r>
+    </w:p>
+    <w:p>
+      <w:pPr>
+        <w:spacing w:after="240" w:before="240" w:lineRule="auto"/>
+        <w:jc w:val="both"/>
+        <w:rPr>
+          <w:rFonts w:ascii="Roboto Serif" w:cs="Roboto Serif" w:eastAsia="Roboto Serif" w:hAnsi="Roboto Serif"/>
+          <w:sz w:val="18"/>
+          <w:szCs w:val="18"/>
+        </w:rPr>
+      </w:pPr>
+      <w:r>
+        <w:rPr>
+          <w:rFonts w:ascii="Roboto Serif" w:cs="Roboto Serif" w:eastAsia="Roboto Serif" w:hAnsi="Roboto Serif"/>
+          <w:b w:val="1"/>
+          <w:sz w:val="18"/>
+          <w:szCs w:val="18"/>
+          <w:rtl w:val="0"/>
+        </w:rPr>
+        <w:t xml:space="preserve">Topic 4</w:t>
+      </w:r>
+      <w:r>
+        <w:rPr>
+          <w:rFonts w:ascii="Roboto Serif" w:cs="Roboto Serif" w:eastAsia="Roboto Serif" w:hAnsi="Roboto Serif"/>
+          <w:sz w:val="18"/>
+          <w:szCs w:val="18"/>
+          <w:rtl w:val="0"/>
+        </w:rPr>
+        <w:t xml:space="preserve">: since, school, florida, budget, plan, want, public, security, number, governor</w:t>
+      </w:r>
+    </w:p>
+    <w:p>
+      <w:pPr>
+        <w:spacing w:after="240" w:before="240" w:lineRule="auto"/>
+        <w:jc w:val="both"/>
+        <w:rPr>
+          <w:rFonts w:ascii="Roboto Serif" w:cs="Roboto Serif" w:eastAsia="Roboto Serif" w:hAnsi="Roboto Serif"/>
+          <w:sz w:val="18"/>
+          <w:szCs w:val="18"/>
+        </w:rPr>
+      </w:pPr>
+      <w:r>
+        <w:rPr>
+          <w:rFonts w:ascii="Roboto Serif" w:cs="Roboto Serif" w:eastAsia="Roboto Serif" w:hAnsi="Roboto Serif"/>
+          <w:b w:val="1"/>
+          <w:sz w:val="18"/>
+          <w:szCs w:val="18"/>
+          <w:rtl w:val="0"/>
+        </w:rPr>
+        <w:t xml:space="preserve">Topic 5</w:t>
+      </w:r>
+      <w:r>
+        <w:rPr>
+          <w:rFonts w:ascii="Roboto Serif" w:cs="Roboto Serif" w:eastAsia="Roboto Serif" w:hAnsi="Roboto Serif"/>
+          <w:sz w:val="18"/>
+          <w:szCs w:val="18"/>
+          <w:rtl w:val="0"/>
+        </w:rPr>
+        <w:t xml:space="preserve">: obama, health, president, care, time, barack, voted, insurance, dollar, party</w:t>
+      </w:r>
+    </w:p>
+    <w:p>
+      <w:pPr>
+        <w:spacing w:after="240" w:before="240" w:lineRule="auto"/>
+        <w:jc w:val="both"/>
+        <w:rPr>
+          <w:rFonts w:ascii="Roboto Serif" w:cs="Roboto Serif" w:eastAsia="Roboto Serif" w:hAnsi="Roboto Serif"/>
+          <w:sz w:val="18"/>
+          <w:szCs w:val="18"/>
+        </w:rPr>
+      </w:pPr>
+      <w:r>
+        <w:rPr>
+          <w:rFonts w:ascii="Roboto Serif" w:cs="Roboto Serif" w:eastAsia="Roboto Serif" w:hAnsi="Roboto Serif"/>
+          <w:sz w:val="18"/>
+          <w:szCs w:val="18"/>
+          <w:rtl w:val="0"/>
+        </w:rPr>
+        <w:t xml:space="preserve">These topics broadly correspond to:</w:t>
+      </w:r>
+    </w:p>
+    <w:p>
+      <w:pPr>
+        <w:numPr>
+          <w:ilvl w:val="0"/>
+          <w:numId w:val="15"/>
+        </w:numPr>
+        <w:spacing w:after="0" w:afterAutospacing="0" w:before="240" w:lineRule="auto"/>
+        <w:ind w:left="720" w:hanging="360"/>
+        <w:jc w:val="both"/>
+        <w:rPr>
+          <w:rFonts w:ascii="Roboto Serif" w:cs="Roboto Serif" w:eastAsia="Roboto Serif" w:hAnsi="Roboto Serif"/>
+          <w:sz w:val="18"/>
+          <w:szCs w:val="18"/>
+        </w:rPr>
+      </w:pPr>
+      <w:r>
+        <w:rPr>
+          <w:rFonts w:ascii="Roboto Serif" w:cs="Roboto Serif" w:eastAsia="Roboto Serif" w:hAnsi="Roboto Serif"/>
+          <w:sz w:val="18"/>
+          <w:szCs w:val="18"/>
+          <w:rtl w:val="0"/>
+        </w:rPr>
+        <w:t xml:space="preserve">Economic and fiscal policy</w:t>
+      </w:r>
+    </w:p>
+    <w:p>
+      <w:pPr>
+        <w:numPr>
+          <w:ilvl w:val="0"/>
+          <w:numId w:val="15"/>
+        </w:numPr>
+        <w:spacing w:after="0" w:afterAutospacing="0" w:before="0" w:beforeAutospacing="0" w:lineRule="auto"/>
+        <w:ind w:left="720" w:hanging="360"/>
+        <w:jc w:val="both"/>
+        <w:rPr>
+          <w:rFonts w:ascii="Roboto Serif" w:cs="Roboto Serif" w:eastAsia="Roboto Serif" w:hAnsi="Roboto Serif"/>
+          <w:sz w:val="18"/>
+          <w:szCs w:val="18"/>
+        </w:rPr>
+      </w:pPr>
+      <w:r>
+        <w:rPr>
+          <w:rFonts w:ascii="Roboto Serif" w:cs="Roboto Serif" w:eastAsia="Roboto Serif" w:hAnsi="Roboto Serif"/>
+          <w:sz w:val="18"/>
+          <w:szCs w:val="18"/>
+          <w:rtl w:val="0"/>
+        </w:rPr>
+        <w:t xml:space="preserve">Political Spending and Partisan Issues</w:t>
+      </w:r>
+    </w:p>
+    <w:p>
+      <w:pPr>
+        <w:numPr>
+          <w:ilvl w:val="0"/>
+          <w:numId w:val="15"/>
+        </w:numPr>
+        <w:spacing w:after="0" w:afterAutospacing="0" w:before="0" w:beforeAutospacing="0" w:lineRule="auto"/>
+        <w:ind w:left="720" w:hanging="360"/>
+        <w:jc w:val="both"/>
+        <w:rPr>
+          <w:rFonts w:ascii="Roboto Serif" w:cs="Roboto Serif" w:eastAsia="Roboto Serif" w:hAnsi="Roboto Serif"/>
+          <w:sz w:val="18"/>
+          <w:szCs w:val="18"/>
+        </w:rPr>
+      </w:pPr>
+      <w:r>
+        <w:rPr>
+          <w:rFonts w:ascii="Roboto Serif" w:cs="Roboto Serif" w:eastAsia="Roboto Serif" w:hAnsi="Roboto Serif"/>
+          <w:sz w:val="18"/>
+          <w:szCs w:val="18"/>
+          <w:rtl w:val="0"/>
+        </w:rPr>
+        <w:t xml:space="preserve">State-Level Politics and Employment</w:t>
+      </w:r>
+    </w:p>
+    <w:p>
+      <w:pPr>
+        <w:numPr>
+          <w:ilvl w:val="0"/>
+          <w:numId w:val="15"/>
+        </w:numPr>
+        <w:spacing w:after="0" w:afterAutospacing="0" w:before="0" w:beforeAutospacing="0" w:lineRule="auto"/>
+        <w:ind w:left="720" w:hanging="360"/>
+        <w:jc w:val="both"/>
+        <w:rPr>
+          <w:rFonts w:ascii="Roboto Serif" w:cs="Roboto Serif" w:eastAsia="Roboto Serif" w:hAnsi="Roboto Serif"/>
+          <w:sz w:val="18"/>
+          <w:szCs w:val="18"/>
+        </w:rPr>
+      </w:pPr>
+      <w:r>
+        <w:rPr>
+          <w:rFonts w:ascii="Roboto Serif" w:cs="Roboto Serif" w:eastAsia="Roboto Serif" w:hAnsi="Roboto Serif"/>
+          <w:sz w:val="18"/>
+          <w:szCs w:val="18"/>
+          <w:rtl w:val="0"/>
+        </w:rPr>
+        <w:t xml:space="preserve">Education and State Governance</w:t>
+      </w:r>
+    </w:p>
+    <w:p>
+      <w:pPr>
+        <w:numPr>
+          <w:ilvl w:val="0"/>
+          <w:numId w:val="15"/>
         </w:numPr>
         <w:spacing w:after="240" w:before="0" w:beforeAutospacing="0" w:lineRule="auto"/>
         <w:ind w:left="720" w:hanging="360"/>
@@ -7810,16 +7820,16 @@
           <wp:inline distB="114300" distT="114300" distL="114300" distR="114300">
             <wp:extent cx="3009900" cy="3517900"/>
             <wp:effectExtent b="0" l="0" r="0" t="0"/>
-            <wp:docPr id="9" name="image1.png"/>
+            <wp:docPr id="9" name="image5.png"/>
             <a:graphic>
               <a:graphicData uri="http://schemas.openxmlformats.org/drawingml/2006/picture">
                 <pic:pic>
                   <pic:nvPicPr>
-                    <pic:cNvPr id="0" name="image1.png"/>
+                    <pic:cNvPr id="0" name="image5.png"/>
                     <pic:cNvPicPr preferRelativeResize="0"/>
                   </pic:nvPicPr>
                   <pic:blipFill>
-                    <a:blip r:embed="rId17"/>
+                    <a:blip r:embed="rId18"/>
                     <a:srcRect b="0" l="0" r="0" t="0"/>
                     <a:stretch>
                       <a:fillRect/>
@@ -7876,8 +7886,8 @@
           <w:szCs w:val="24"/>
         </w:rPr>
       </w:pPr>
-      <w:bookmarkStart w:colFirst="0" w:colLast="0" w:name="_f7xxcspv47t2" w:id="29"/>
-      <w:bookmarkEnd w:id="29"/>
+      <w:bookmarkStart w:colFirst="0" w:colLast="0" w:name="_f7xxcspv47t2" w:id="28"/>
+      <w:bookmarkEnd w:id="28"/>
       <w:r>
         <w:rPr>
           <w:rFonts w:ascii="Roboto Serif" w:cs="Roboto Serif" w:eastAsia="Roboto Serif" w:hAnsi="Roboto Serif"/>
@@ -8228,16 +8238,16 @@
           <wp:inline distB="114300" distT="114300" distL="114300" distR="114300">
             <wp:extent cx="3009900" cy="3492500"/>
             <wp:effectExtent b="0" l="0" r="0" t="0"/>
-            <wp:docPr id="12" name="image3.png"/>
+            <wp:docPr id="12" name="image2.png"/>
             <a:graphic>
               <a:graphicData uri="http://schemas.openxmlformats.org/drawingml/2006/picture">
                 <pic:pic>
                   <pic:nvPicPr>
-                    <pic:cNvPr id="0" name="image3.png"/>
+                    <pic:cNvPr id="0" name="image2.png"/>
                     <pic:cNvPicPr preferRelativeResize="0"/>
                   </pic:nvPicPr>
                   <pic:blipFill>
-                    <a:blip r:embed="rId18"/>
+                    <a:blip r:embed="rId19"/>
                     <a:srcRect b="0" l="0" r="0" t="0"/>
                     <a:stretch>
                       <a:fillRect/>
@@ -8283,16 +8293,16 @@
           <wp:inline distB="114300" distT="114300" distL="114300" distR="114300">
             <wp:extent cx="3009900" cy="1041400"/>
             <wp:effectExtent b="0" l="0" r="0" t="0"/>
-            <wp:docPr id="11" name="image6.png"/>
+            <wp:docPr id="11" name="image10.png"/>
             <a:graphic>
               <a:graphicData uri="http://schemas.openxmlformats.org/drawingml/2006/picture">
                 <pic:pic>
                   <pic:nvPicPr>
-                    <pic:cNvPr id="0" name="image6.png"/>
+                    <pic:cNvPr id="0" name="image10.png"/>
                     <pic:cNvPicPr preferRelativeResize="0"/>
                   </pic:nvPicPr>
                   <pic:blipFill>
-                    <a:blip r:embed="rId19"/>
+                    <a:blip r:embed="rId20"/>
                     <a:srcRect b="0" l="0" r="0" t="0"/>
                     <a:stretch>
                       <a:fillRect/>
@@ -8342,8 +8352,8 @@
           <w:szCs w:val="24"/>
         </w:rPr>
       </w:pPr>
-      <w:bookmarkStart w:colFirst="0" w:colLast="0" w:name="_3wqil38by1qi" w:id="30"/>
-      <w:bookmarkEnd w:id="30"/>
+      <w:bookmarkStart w:colFirst="0" w:colLast="0" w:name="_3wqil38by1qi" w:id="29"/>
+      <w:bookmarkEnd w:id="29"/>
       <w:r>
         <w:rPr>
           <w:rFonts w:ascii="Roboto Serif" w:cs="Roboto Serif" w:eastAsia="Roboto Serif" w:hAnsi="Roboto Serif"/>
@@ -8694,16 +8704,16 @@
           <wp:inline distB="114300" distT="114300" distL="114300" distR="114300">
             <wp:extent cx="3009900" cy="3606800"/>
             <wp:effectExtent b="0" l="0" r="0" t="0"/>
-            <wp:docPr id="2" name="image4.png"/>
+            <wp:docPr id="2" name="image6.png"/>
             <a:graphic>
               <a:graphicData uri="http://schemas.openxmlformats.org/drawingml/2006/picture">
                 <pic:pic>
                   <pic:nvPicPr>
-                    <pic:cNvPr id="0" name="image4.png"/>
+                    <pic:cNvPr id="0" name="image6.png"/>
                     <pic:cNvPicPr preferRelativeResize="0"/>
                   </pic:nvPicPr>
                   <pic:blipFill>
-                    <a:blip r:embed="rId20"/>
+                    <a:blip r:embed="rId21"/>
                     <a:srcRect b="0" l="0" r="0" t="0"/>
                     <a:stretch>
                       <a:fillRect/>
@@ -8749,16 +8759,16 @@
           <wp:inline distB="114300" distT="114300" distL="114300" distR="114300">
             <wp:extent cx="3009900" cy="1079500"/>
             <wp:effectExtent b="0" l="0" r="0" t="0"/>
-            <wp:docPr id="13" name="image5.png"/>
+            <wp:docPr id="13" name="image1.png"/>
             <a:graphic>
               <a:graphicData uri="http://schemas.openxmlformats.org/drawingml/2006/picture">
                 <pic:pic>
                   <pic:nvPicPr>
-                    <pic:cNvPr id="0" name="image5.png"/>
+                    <pic:cNvPr id="0" name="image1.png"/>
                     <pic:cNvPicPr preferRelativeResize="0"/>
                   </pic:nvPicPr>
                   <pic:blipFill>
-                    <a:blip r:embed="rId21"/>
+                    <a:blip r:embed="rId22"/>
                     <a:srcRect b="0" l="0" r="0" t="0"/>
                     <a:stretch>
                       <a:fillRect/>
@@ -8803,8 +8813,8 @@
         <w:spacing w:after="240" w:before="240" w:lineRule="auto"/>
         <w:rPr/>
       </w:pPr>
-      <w:bookmarkStart w:colFirst="0" w:colLast="0" w:name="_ulex532r9ajr" w:id="31"/>
-      <w:bookmarkEnd w:id="31"/>
+      <w:bookmarkStart w:colFirst="0" w:colLast="0" w:name="_ulex532r9ajr" w:id="30"/>
+      <w:bookmarkEnd w:id="30"/>
       <w:r>
         <w:rPr>
           <w:rtl w:val="0"/>
@@ -10500,8 +10510,8 @@
           <w:szCs w:val="36"/>
         </w:rPr>
       </w:pPr>
-      <w:bookmarkStart w:colFirst="0" w:colLast="0" w:name="_l9o0wnobuc1h" w:id="32"/>
-      <w:bookmarkEnd w:id="32"/>
+      <w:bookmarkStart w:colFirst="0" w:colLast="0" w:name="_l9o0wnobuc1h" w:id="31"/>
+      <w:bookmarkEnd w:id="31"/>
       <w:r>
         <w:rPr>
           <w:rFonts w:ascii="Roboto Serif" w:cs="Roboto Serif" w:eastAsia="Roboto Serif" w:hAnsi="Roboto Serif"/>
@@ -10522,8 +10532,8 @@
           <w:szCs w:val="28"/>
         </w:rPr>
       </w:pPr>
-      <w:bookmarkStart w:colFirst="0" w:colLast="0" w:name="_88beqss0s6rs" w:id="33"/>
-      <w:bookmarkEnd w:id="33"/>
+      <w:bookmarkStart w:colFirst="0" w:colLast="0" w:name="_88beqss0s6rs" w:id="32"/>
+      <w:bookmarkEnd w:id="32"/>
       <w:r>
         <w:rPr>
           <w:rFonts w:ascii="Roboto Serif" w:cs="Roboto Serif" w:eastAsia="Roboto Serif" w:hAnsi="Roboto Serif"/>
@@ -10689,8 +10699,8 @@
           <w:szCs w:val="28"/>
         </w:rPr>
       </w:pPr>
-      <w:bookmarkStart w:colFirst="0" w:colLast="0" w:name="_ezaqr748vsob" w:id="34"/>
-      <w:bookmarkEnd w:id="34"/>
+      <w:bookmarkStart w:colFirst="0" w:colLast="0" w:name="_ezaqr748vsob" w:id="33"/>
+      <w:bookmarkEnd w:id="33"/>
       <w:r>
         <w:rPr>
           <w:rFonts w:ascii="Roboto Serif" w:cs="Roboto Serif" w:eastAsia="Roboto Serif" w:hAnsi="Roboto Serif"/>
@@ -10703,6 +10713,166 @@
     </w:p>
     <w:p>
       <w:pPr>
+        <w:spacing w:after="240" w:lineRule="auto"/>
+        <w:jc w:val="both"/>
+        <w:rPr>
+          <w:rFonts w:ascii="Roboto Serif" w:cs="Roboto Serif" w:eastAsia="Roboto Serif" w:hAnsi="Roboto Serif"/>
+          <w:sz w:val="18"/>
+          <w:szCs w:val="18"/>
+        </w:rPr>
+      </w:pPr>
+      <w:r>
+        <w:rPr>
+          <w:rFonts w:ascii="Roboto Serif" w:cs="Roboto Serif" w:eastAsia="Roboto Serif" w:hAnsi="Roboto Serif"/>
+          <w:sz w:val="18"/>
+          <w:szCs w:val="18"/>
+          <w:rtl w:val="0"/>
+        </w:rPr>
+        <w:t xml:space="preserve">The application of Latent Dirichlet Allocation (LDA) to our corpus of political statements revealed intriguing differences in the thematic structures of true and false statements. Our analysis, which identified five distinct topics for each category, provides valuable insights into the content and focus of political discourse, as well as potential indicators of statement veracity.</w:t>
+      </w:r>
+    </w:p>
+    <w:p>
+      <w:pPr>
+        <w:spacing w:after="240" w:before="240" w:lineRule="auto"/>
+        <w:jc w:val="both"/>
+        <w:rPr>
+          <w:rFonts w:ascii="Roboto Serif" w:cs="Roboto Serif" w:eastAsia="Roboto Serif" w:hAnsi="Roboto Serif"/>
+          <w:sz w:val="18"/>
+          <w:szCs w:val="18"/>
+        </w:rPr>
+      </w:pPr>
+      <w:r>
+        <w:rPr>
+          <w:rFonts w:ascii="Roboto Serif" w:cs="Roboto Serif" w:eastAsia="Roboto Serif" w:hAnsi="Roboto Serif"/>
+          <w:sz w:val="18"/>
+          <w:szCs w:val="18"/>
+          <w:rtl w:val="0"/>
+        </w:rPr>
+        <w:t xml:space="preserve">In the general corpus, we observed broad themes covering economic and fiscal policy, political spending and partisan issues, state-level politics and employment, education and state governance, and healthcare policy and presidential politics. The pyLDAvis visualization revealed that topics related to economic and fiscal policy and state-level politics and employment were the most prominent, suggesting these issues dominate political discourse in our dataset.</w:t>
+      </w:r>
+    </w:p>
+    <w:p>
+      <w:pPr>
+        <w:spacing w:after="240" w:before="240" w:lineRule="auto"/>
+        <w:jc w:val="both"/>
+        <w:rPr>
+          <w:rFonts w:ascii="Roboto Serif" w:cs="Roboto Serif" w:eastAsia="Roboto Serif" w:hAnsi="Roboto Serif"/>
+          <w:sz w:val="18"/>
+          <w:szCs w:val="18"/>
+        </w:rPr>
+      </w:pPr>
+      <w:r>
+        <w:rPr>
+          <w:rFonts w:ascii="Roboto Serif" w:cs="Roboto Serif" w:eastAsia="Roboto Serif" w:hAnsi="Roboto Serif"/>
+          <w:sz w:val="18"/>
+          <w:szCs w:val="18"/>
+          <w:rtl w:val="0"/>
+        </w:rPr>
+        <w:t xml:space="preserve">When comparing topics between true and false statements, several key differences emerge. True statements tend to focus more on national politics and social issues, economic policy and taxation, political rhetoric and time references, state-level economics and employment, and healthcare policy and presidential politics. The top words for these topics include terms like "nation," "senate," "tax," "pay," "job," and "percent," suggesting a focus on concrete policy areas and economic indicators.</w:t>
+      </w:r>
+    </w:p>
+    <w:p>
+      <w:pPr>
+        <w:spacing w:after="240" w:before="240" w:lineRule="auto"/>
+        <w:jc w:val="both"/>
+        <w:rPr>
+          <w:rFonts w:ascii="Roboto Serif" w:cs="Roboto Serif" w:eastAsia="Roboto Serif" w:hAnsi="Roboto Serif"/>
+          <w:sz w:val="18"/>
+          <w:szCs w:val="18"/>
+        </w:rPr>
+      </w:pPr>
+      <w:r>
+        <w:rPr>
+          <w:rFonts w:ascii="Roboto Serif" w:cs="Roboto Serif" w:eastAsia="Roboto Serif" w:hAnsi="Roboto Serif"/>
+          <w:sz w:val="18"/>
+          <w:szCs w:val="18"/>
+          <w:rtl w:val="0"/>
+        </w:rPr>
+        <w:t xml:space="preserve">In contrast, false statements show a greater emphasis on social policy and public opinion, the Obama administration and healthcare (with a focus on Texas), state politics and partisan issues, economic and fiscal policy, and healthcare reform and local politics. The prominence of terms like "Obama," "health," "president," and "care" in false statements suggests a tendency to focus on high-profile political figures and contentious policy issues.</w:t>
+      </w:r>
+    </w:p>
+    <w:p>
+      <w:pPr>
+        <w:spacing w:after="240" w:before="240" w:lineRule="auto"/>
+        <w:jc w:val="both"/>
+        <w:rPr>
+          <w:rFonts w:ascii="Roboto Serif" w:cs="Roboto Serif" w:eastAsia="Roboto Serif" w:hAnsi="Roboto Serif"/>
+          <w:sz w:val="18"/>
+          <w:szCs w:val="18"/>
+        </w:rPr>
+      </w:pPr>
+      <w:r>
+        <w:rPr>
+          <w:rFonts w:ascii="Roboto Serif" w:cs="Roboto Serif" w:eastAsia="Roboto Serif" w:hAnsi="Roboto Serif"/>
+          <w:sz w:val="18"/>
+          <w:szCs w:val="18"/>
+          <w:rtl w:val="0"/>
+        </w:rPr>
+        <w:t xml:space="preserve">The perplexity scores provide additional insights into the nature of true and false statements. The model applied to true statements demonstrated the lowest perplexity score of 341.32, indicating better predictive performance and suggesting that true statements may exhibit more consistent linguistic patterns or thematic structures. False statements showed an intermediate perplexity score of 406.38, higher than true statements but still representing an improvement over the general dataset's score of 697.02. This suggests that while false statements are more diverse or unpredictable than true statements, they still possess some degree of internal consistency or patterned structure.</w:t>
+      </w:r>
+    </w:p>
+    <w:p>
+      <w:pPr>
+        <w:spacing w:after="240" w:before="240" w:lineRule="auto"/>
+        <w:jc w:val="both"/>
+        <w:rPr>
+          <w:rFonts w:ascii="Roboto Serif" w:cs="Roboto Serif" w:eastAsia="Roboto Serif" w:hAnsi="Roboto Serif"/>
+          <w:sz w:val="18"/>
+          <w:szCs w:val="18"/>
+        </w:rPr>
+      </w:pPr>
+      <w:r>
+        <w:rPr>
+          <w:rFonts w:ascii="Roboto Serif" w:cs="Roboto Serif" w:eastAsia="Roboto Serif" w:hAnsi="Roboto Serif"/>
+          <w:sz w:val="18"/>
+          <w:szCs w:val="18"/>
+          <w:rtl w:val="0"/>
+        </w:rPr>
+        <w:t xml:space="preserve">Coherence scores reveal further nuances in the topic distributions. In the general dataset, coherence scores ranged from 0.285 to 0.504, with an average of 0.418. True statements showed a wider range of coherence scores, from 0.225 to 0.521, with Topic 2 (related to economic policy and taxation) exhibiting the highest coherence. False statements demonstrated the most extreme range, with Topic 3 (focused on state politics and partisan issues) showing remarkably high coherence at 0.602, while Topic 5 (related to healthcare reform and local politics) had the lowest coherence at 0.223.</w:t>
+      </w:r>
+    </w:p>
+    <w:p>
+      <w:pPr>
+        <w:spacing w:after="240" w:before="240" w:lineRule="auto"/>
+        <w:jc w:val="both"/>
+        <w:rPr>
+          <w:rFonts w:ascii="Roboto Serif" w:cs="Roboto Serif" w:eastAsia="Roboto Serif" w:hAnsi="Roboto Serif"/>
+          <w:sz w:val="18"/>
+          <w:szCs w:val="18"/>
+        </w:rPr>
+      </w:pPr>
+      <w:r>
+        <w:rPr>
+          <w:rFonts w:ascii="Roboto Serif" w:cs="Roboto Serif" w:eastAsia="Roboto Serif" w:hAnsi="Roboto Serif"/>
+          <w:sz w:val="18"/>
+          <w:szCs w:val="18"/>
+          <w:rtl w:val="0"/>
+        </w:rPr>
+        <w:t xml:space="preserve">These findings suggest that false statements, while potentially more diverse or unpredictable than true statements, appear to possess some degree of internal consistency, particularly around certain themes like state politics and partisan issues. True statements, on the other hand, seem to adhere more closely to established linguistic and thematic patterns in political communication, especially when discussing economic policy and taxation.</w:t>
+      </w:r>
+    </w:p>
+    <w:p>
+      <w:pPr>
+        <w:spacing w:after="240" w:before="240" w:lineRule="auto"/>
+        <w:jc w:val="both"/>
+        <w:rPr>
+          <w:rFonts w:ascii="Roboto Serif" w:cs="Roboto Serif" w:eastAsia="Roboto Serif" w:hAnsi="Roboto Serif"/>
+          <w:sz w:val="18"/>
+          <w:szCs w:val="18"/>
+        </w:rPr>
+      </w:pPr>
+      <w:r>
+        <w:rPr>
+          <w:rFonts w:ascii="Roboto Serif" w:cs="Roboto Serif" w:eastAsia="Roboto Serif" w:hAnsi="Roboto Serif"/>
+          <w:sz w:val="18"/>
+          <w:szCs w:val="18"/>
+          <w:rtl w:val="0"/>
+        </w:rPr>
+        <w:t xml:space="preserve">The distinct patterns in topic distribution and coherence between true and false statements offer valuable insights for political discourse analysis and fact-checking efforts. They suggest that attention to thematic focus, specificity of claims, and the prominence of certain political figures or contentious issues could serve as potential indicators of statement veracity. Future research could explore how these topical patterns evolve over time or vary across different political contexts, further refining our ability to detect and counter misinformation in political communication.</w:t>
+      </w:r>
+    </w:p>
+    <w:p>
+      <w:pPr>
         <w:spacing w:after="200" w:lineRule="auto"/>
         <w:jc w:val="both"/>
         <w:rPr>
@@ -10711,135 +10881,6 @@
           <w:szCs w:val="18"/>
         </w:rPr>
       </w:pPr>
-      <w:r>
-        <w:rPr>
-          <w:rFonts w:ascii="Roboto Serif" w:cs="Roboto Serif" w:eastAsia="Roboto Serif" w:hAnsi="Roboto Serif"/>
-          <w:sz w:val="18"/>
-          <w:szCs w:val="18"/>
-          <w:rtl w:val="0"/>
-        </w:rPr>
-        <w:t xml:space="preserve">The application of Latent Dirichlet Allocation (LDA) to our corpus of political statements revealed intriguing differences in the thematic structures of true and false statements. Our analysis identified five distinct topics for each category, providing insights into the content and focus of political discourse.</w:t>
-      </w:r>
-    </w:p>
-    <w:p>
-      <w:pPr>
-        <w:spacing w:after="200" w:lineRule="auto"/>
-        <w:jc w:val="both"/>
-        <w:rPr>
-          <w:rFonts w:ascii="Roboto Serif" w:cs="Roboto Serif" w:eastAsia="Roboto Serif" w:hAnsi="Roboto Serif"/>
-          <w:sz w:val="18"/>
-          <w:szCs w:val="18"/>
-        </w:rPr>
-      </w:pPr>
-      <w:r>
-        <w:rPr>
-          <w:rFonts w:ascii="Roboto Serif" w:cs="Roboto Serif" w:eastAsia="Roboto Serif" w:hAnsi="Roboto Serif"/>
-          <w:sz w:val="18"/>
-          <w:szCs w:val="18"/>
-          <w:rtl w:val="0"/>
-        </w:rPr>
-        <w:t xml:space="preserve">In the general corpus, we observed broad themes covering governance, healthcare, economy, electoral politics, and education. This distribution offers a snapshot of the primary concerns in political discourse. The moderate coherence score of 0.43 suggests a reasonable level of topic distinction, though there's some overlap in thematic content.</w:t>
-      </w:r>
-    </w:p>
-    <w:p>
-      <w:pPr>
-        <w:spacing w:after="200" w:lineRule="auto"/>
-        <w:jc w:val="both"/>
-        <w:rPr>
-          <w:rFonts w:ascii="Roboto Serif" w:cs="Roboto Serif" w:eastAsia="Roboto Serif" w:hAnsi="Roboto Serif"/>
-          <w:sz w:val="18"/>
-          <w:szCs w:val="18"/>
-        </w:rPr>
-      </w:pPr>
-      <w:r>
-        <w:rPr>
-          <w:rFonts w:ascii="Roboto Serif" w:cs="Roboto Serif" w:eastAsia="Roboto Serif" w:hAnsi="Roboto Serif"/>
-          <w:sz w:val="18"/>
-          <w:szCs w:val="18"/>
-          <w:rtl w:val="0"/>
-        </w:rPr>
-        <w:t xml:space="preserve">When comparing topics between true and false statements, several key differences emerge. True statements tend to focus more on specific policy areas and economic indicators, often including precise numerical claims. This is evident in topics like "percent, state, year, tax, rates" and "education, school, students, schools, teachers". Such specificity might indicate a greater emphasis on verifiable facts and concrete policy discussions in truthful political discourse.</w:t>
-      </w:r>
-    </w:p>
-    <w:p>
-      <w:pPr>
-        <w:spacing w:after="200" w:lineRule="auto"/>
-        <w:jc w:val="both"/>
-        <w:rPr>
-          <w:rFonts w:ascii="Roboto Serif" w:cs="Roboto Serif" w:eastAsia="Roboto Serif" w:hAnsi="Roboto Serif"/>
-          <w:sz w:val="18"/>
-          <w:szCs w:val="18"/>
-        </w:rPr>
-      </w:pPr>
-      <w:r>
-        <w:rPr>
-          <w:rFonts w:ascii="Roboto Serif" w:cs="Roboto Serif" w:eastAsia="Roboto Serif" w:hAnsi="Roboto Serif"/>
-          <w:sz w:val="18"/>
-          <w:szCs w:val="18"/>
-          <w:rtl w:val="0"/>
-        </w:rPr>
-        <w:t xml:space="preserve">Conversely, false statements show a greater emphasis on political personalities, controversies, and broader, less specific claims about government and the economy. Topics like "obama, president, government, people, american" and "clinton, hillary, trump, campaign, email" suggest a tendency for false statements to revolve around political figures and contentious issues. This could reflect a strategy of using recognizable names and controversial topics to capture attention, even at the expense of factual accuracy.</w:t>
-      </w:r>
-    </w:p>
-    <w:p>
-      <w:pPr>
-        <w:spacing w:after="200" w:lineRule="auto"/>
-        <w:jc w:val="both"/>
-        <w:rPr>
-          <w:rFonts w:ascii="Roboto Serif" w:cs="Roboto Serif" w:eastAsia="Roboto Serif" w:hAnsi="Roboto Serif"/>
-          <w:sz w:val="18"/>
-          <w:szCs w:val="18"/>
-        </w:rPr>
-      </w:pPr>
-      <w:r>
-        <w:rPr>
-          <w:rFonts w:ascii="Roboto Serif" w:cs="Roboto Serif" w:eastAsia="Roboto Serif" w:hAnsi="Roboto Serif"/>
-          <w:sz w:val="18"/>
-          <w:szCs w:val="18"/>
-          <w:rtl w:val="0"/>
-        </w:rPr>
-        <w:t xml:space="preserve">Interestingly, while both true and false statements discuss healthcare, it appears more frequently linked with economic terms in false statements (e.g., in the context of "Obamacare"). This might indicate a tendency in false statements to conflate different policy areas or to frame healthcare issues primarily in economic terms.</w:t>
-      </w:r>
-    </w:p>
-    <w:p>
-      <w:pPr>
-        <w:spacing w:after="200" w:lineRule="auto"/>
-        <w:jc w:val="both"/>
-        <w:rPr>
-          <w:rFonts w:ascii="Roboto Serif" w:cs="Roboto Serif" w:eastAsia="Roboto Serif" w:hAnsi="Roboto Serif"/>
-          <w:sz w:val="18"/>
-          <w:szCs w:val="18"/>
-        </w:rPr>
-      </w:pPr>
-      <w:r>
-        <w:rPr>
-          <w:rFonts w:ascii="Roboto Serif" w:cs="Roboto Serif" w:eastAsia="Roboto Serif" w:hAnsi="Roboto Serif"/>
-          <w:sz w:val="18"/>
-          <w:szCs w:val="18"/>
-          <w:rtl w:val="0"/>
-        </w:rPr>
-        <w:t xml:space="preserve">The emergence of foreign policy and national security as a distinct topic in false statements, but not in true ones, is particularly noteworthy. This could suggest that false statements are more likely to leverage complex international issues, possibly due to the public's limited firsthand knowledge of these matters.</w:t>
-      </w:r>
-    </w:p>
-    <w:p>
-      <w:pPr>
-        <w:spacing w:after="200" w:lineRule="auto"/>
-        <w:jc w:val="both"/>
-        <w:rPr>
-          <w:rFonts w:ascii="Roboto Serif" w:cs="Roboto Serif" w:eastAsia="Roboto Serif" w:hAnsi="Roboto Serif"/>
-          <w:sz w:val="18"/>
-          <w:szCs w:val="18"/>
-        </w:rPr>
-      </w:pPr>
-      <w:r>
-        <w:rPr>
-          <w:rFonts w:ascii="Roboto Serif" w:cs="Roboto Serif" w:eastAsia="Roboto Serif" w:hAnsi="Roboto Serif"/>
-          <w:sz w:val="18"/>
-          <w:szCs w:val="18"/>
-          <w:rtl w:val="0"/>
-        </w:rPr>
-        <w:t xml:space="preserve">The slightly lower coherence score for false statements (0.41 compared to 0.46 for true statements) might indicate that these statements cover a broader, less focused range of topics, or use language in a less consistent manner. This aligns with the notion that false information often lacks the coherence and specificity of factual statements.</w:t>
-      </w:r>
       <w:r>
         <w:rPr>
           <w:rtl w:val="0"/>
@@ -10856,8 +10897,8 @@
           <w:szCs w:val="28"/>
         </w:rPr>
       </w:pPr>
-      <w:bookmarkStart w:colFirst="0" w:colLast="0" w:name="_cl1gkd4p3oys" w:id="35"/>
-      <w:bookmarkEnd w:id="35"/>
+      <w:bookmarkStart w:colFirst="0" w:colLast="0" w:name="_cl1gkd4p3oys" w:id="34"/>
+      <w:bookmarkEnd w:id="34"/>
       <w:r>
         <w:rPr>
           <w:rFonts w:ascii="Roboto Serif" w:cs="Roboto Serif" w:eastAsia="Roboto Serif" w:hAnsi="Roboto Serif"/>
@@ -10938,8 +10979,8 @@
           <w:szCs w:val="36"/>
         </w:rPr>
       </w:pPr>
-      <w:bookmarkStart w:colFirst="0" w:colLast="0" w:name="_ikydm081ouik" w:id="36"/>
-      <w:bookmarkEnd w:id="36"/>
+      <w:bookmarkStart w:colFirst="0" w:colLast="0" w:name="_ikydm081ouik" w:id="35"/>
+      <w:bookmarkEnd w:id="35"/>
       <w:r>
         <w:rPr>
           <w:rFonts w:ascii="Roboto Serif" w:cs="Roboto Serif" w:eastAsia="Roboto Serif" w:hAnsi="Roboto Serif"/>
@@ -10960,8 +11001,8 @@
           <w:szCs w:val="28"/>
         </w:rPr>
       </w:pPr>
-      <w:bookmarkStart w:colFirst="0" w:colLast="0" w:name="_o6t6ngfyqmnq" w:id="37"/>
-      <w:bookmarkEnd w:id="37"/>
+      <w:bookmarkStart w:colFirst="0" w:colLast="0" w:name="_o6t6ngfyqmnq" w:id="36"/>
+      <w:bookmarkEnd w:id="36"/>
       <w:r>
         <w:rPr>
           <w:rFonts w:ascii="Roboto Serif" w:cs="Roboto Serif" w:eastAsia="Roboto Serif" w:hAnsi="Roboto Serif"/>
@@ -11142,8 +11183,8 @@
           <w:szCs w:val="28"/>
         </w:rPr>
       </w:pPr>
-      <w:bookmarkStart w:colFirst="0" w:colLast="0" w:name="_467rxlfog8vn" w:id="38"/>
-      <w:bookmarkEnd w:id="38"/>
+      <w:bookmarkStart w:colFirst="0" w:colLast="0" w:name="_467rxlfog8vn" w:id="37"/>
+      <w:bookmarkEnd w:id="37"/>
       <w:r>
         <w:rPr>
           <w:rFonts w:ascii="Roboto Serif" w:cs="Roboto Serif" w:eastAsia="Roboto Serif" w:hAnsi="Roboto Serif"/>
@@ -11324,8 +11365,8 @@
           <w:szCs w:val="36"/>
         </w:rPr>
       </w:pPr>
-      <w:bookmarkStart w:colFirst="0" w:colLast="0" w:name="_v62jemrfdhjn" w:id="39"/>
-      <w:bookmarkEnd w:id="39"/>
+      <w:bookmarkStart w:colFirst="0" w:colLast="0" w:name="_v62jemrfdhjn" w:id="38"/>
+      <w:bookmarkEnd w:id="38"/>
       <w:r>
         <w:rPr>
           <w:rFonts w:ascii="Roboto Serif" w:cs="Roboto Serif" w:eastAsia="Roboto Serif" w:hAnsi="Roboto Serif"/>
@@ -11860,6 +11901,45 @@
         </w:rPr>
         <w:t xml:space="preserve">Wang, W. Y. (2017). "Liar, Liar Pants on Fire": A New Benchmark Dataset for Fake News Detection. In Proceedings of the 55th Annual Meeting of the Association for Computational Linguistics (Volume 2: Short Papers) (pp. 422-426).</w:t>
       </w:r>
+    </w:p>
+    <w:p>
+      <w:pPr>
+        <w:numPr>
+          <w:ilvl w:val="0"/>
+          <w:numId w:val="10"/>
+        </w:numPr>
+        <w:spacing w:after="200" w:lineRule="auto"/>
+        <w:ind w:left="720" w:hanging="360"/>
+        <w:jc w:val="both"/>
+        <w:rPr>
+          <w:rFonts w:ascii="Roboto Serif" w:cs="Roboto Serif" w:eastAsia="Roboto Serif" w:hAnsi="Roboto Serif"/>
+          <w:sz w:val="18"/>
+          <w:szCs w:val="18"/>
+          <w:u w:val="none"/>
+        </w:rPr>
+      </w:pPr>
+      <w:r>
+        <w:rPr>
+          <w:rFonts w:ascii="Roboto Serif" w:cs="Roboto Serif" w:eastAsia="Roboto Serif" w:hAnsi="Roboto Serif"/>
+          <w:sz w:val="18"/>
+          <w:szCs w:val="18"/>
+          <w:rtl w:val="0"/>
+        </w:rPr>
+        <w:t xml:space="preserve">GitHub repository available at </w:t>
+      </w:r>
+      <w:hyperlink r:id="rId23">
+        <w:r>
+          <w:rPr>
+            <w:rFonts w:ascii="Roboto Serif" w:cs="Roboto Serif" w:eastAsia="Roboto Serif" w:hAnsi="Roboto Serif"/>
+            <w:color w:val="1155cc"/>
+            <w:sz w:val="18"/>
+            <w:szCs w:val="18"/>
+            <w:u w:val="single"/>
+            <w:rtl w:val="0"/>
+          </w:rPr>
+          <w:t xml:space="preserve">https://github.com/alexcri90/LIAR_TextMining_Bicocca.git</w:t>
+        </w:r>
+      </w:hyperlink>
       <w:r>
         <w:rPr>
           <w:rtl w:val="0"/>
@@ -13388,6 +13468,116 @@
     </w:lvl>
     <w:lvl w:ilvl="1">
       <w:start w:val="1"/>
+      <w:numFmt w:val="bullet"/>
+      <w:lvlText w:val="○"/>
+      <w:lvlJc w:val="left"/>
+      <w:pPr>
+        <w:ind w:left="1440" w:hanging="360"/>
+      </w:pPr>
+      <w:rPr>
+        <w:u w:val="none"/>
+      </w:rPr>
+    </w:lvl>
+    <w:lvl w:ilvl="2">
+      <w:start w:val="1"/>
+      <w:numFmt w:val="lowerRoman"/>
+      <w:lvlText w:val="%3."/>
+      <w:lvlJc w:val="left"/>
+      <w:pPr>
+        <w:ind w:left="2160" w:hanging="360"/>
+      </w:pPr>
+      <w:rPr>
+        <w:u w:val="none"/>
+      </w:rPr>
+    </w:lvl>
+    <w:lvl w:ilvl="3">
+      <w:start w:val="1"/>
+      <w:numFmt w:val="decimal"/>
+      <w:lvlText w:val="%4."/>
+      <w:lvlJc w:val="left"/>
+      <w:pPr>
+        <w:ind w:left="2880" w:hanging="360"/>
+      </w:pPr>
+      <w:rPr>
+        <w:u w:val="none"/>
+      </w:rPr>
+    </w:lvl>
+    <w:lvl w:ilvl="4">
+      <w:start w:val="1"/>
+      <w:numFmt w:val="lowerLetter"/>
+      <w:lvlText w:val="%5."/>
+      <w:lvlJc w:val="left"/>
+      <w:pPr>
+        <w:ind w:left="3600" w:hanging="360"/>
+      </w:pPr>
+      <w:rPr>
+        <w:u w:val="none"/>
+      </w:rPr>
+    </w:lvl>
+    <w:lvl w:ilvl="5">
+      <w:start w:val="1"/>
+      <w:numFmt w:val="lowerRoman"/>
+      <w:lvlText w:val="%6."/>
+      <w:lvlJc w:val="left"/>
+      <w:pPr>
+        <w:ind w:left="4320" w:hanging="360"/>
+      </w:pPr>
+      <w:rPr>
+        <w:u w:val="none"/>
+      </w:rPr>
+    </w:lvl>
+    <w:lvl w:ilvl="6">
+      <w:start w:val="1"/>
+      <w:numFmt w:val="decimal"/>
+      <w:lvlText w:val="%7."/>
+      <w:lvlJc w:val="left"/>
+      <w:pPr>
+        <w:ind w:left="5040" w:hanging="360"/>
+      </w:pPr>
+      <w:rPr>
+        <w:u w:val="none"/>
+      </w:rPr>
+    </w:lvl>
+    <w:lvl w:ilvl="7">
+      <w:start w:val="1"/>
+      <w:numFmt w:val="lowerLetter"/>
+      <w:lvlText w:val="%8."/>
+      <w:lvlJc w:val="left"/>
+      <w:pPr>
+        <w:ind w:left="5760" w:hanging="360"/>
+      </w:pPr>
+      <w:rPr>
+        <w:u w:val="none"/>
+      </w:rPr>
+    </w:lvl>
+    <w:lvl w:ilvl="8">
+      <w:start w:val="1"/>
+      <w:numFmt w:val="lowerRoman"/>
+      <w:lvlText w:val="%9."/>
+      <w:lvlJc w:val="left"/>
+      <w:pPr>
+        <w:ind w:left="6480" w:hanging="360"/>
+      </w:pPr>
+      <w:rPr>
+        <w:u w:val="none"/>
+      </w:rPr>
+    </w:lvl>
+  </w:abstractNum>
+  <w:abstractNum w:abstractNumId="15">
+    <w:lvl w:ilvl="0">
+      <w:start w:val="1"/>
+      <w:numFmt w:val="decimal"/>
+      <w:lvlText w:val="%1."/>
+      <w:lvlJc w:val="left"/>
+      <w:pPr>
+        <w:ind w:left="720" w:hanging="360"/>
+      </w:pPr>
+      <w:rPr>
+        <w:u w:val="none"/>
+      </w:rPr>
+    </w:lvl>
+    <w:lvl w:ilvl="1">
+      <w:start w:val="1"/>
       <w:numFmt w:val="lowerLetter"/>
       <w:lvlText w:val="%2."/>
       <w:lvlJc w:val="left"/>
@@ -13483,7 +13673,7 @@
       </w:rPr>
     </w:lvl>
   </w:abstractNum>
-  <w:abstractNum w:abstractNumId="15">
+  <w:abstractNum w:abstractNumId="16">
     <w:lvl w:ilvl="0">
       <w:start w:val="1"/>
       <w:numFmt w:val="decimal"/>
@@ -13498,8 +13688,8 @@
     </w:lvl>
     <w:lvl w:ilvl="1">
       <w:start w:val="1"/>
-      <w:numFmt w:val="bullet"/>
-      <w:lvlText w:val="○"/>
+      <w:numFmt w:val="lowerLetter"/>
+      <w:lvlText w:val="%2."/>
       <w:lvlJc w:val="left"/>
       <w:pPr>
         <w:ind w:left="1440" w:hanging="360"/>
@@ -13593,227 +13783,7 @@
       </w:rPr>
     </w:lvl>
   </w:abstractNum>
-  <w:abstractNum w:abstractNumId="16">
-    <w:lvl w:ilvl="0">
-      <w:start w:val="1"/>
-      <w:numFmt w:val="decimal"/>
-      <w:lvlText w:val="%1."/>
-      <w:lvlJc w:val="left"/>
-      <w:pPr>
-        <w:ind w:left="720" w:hanging="360"/>
-      </w:pPr>
-      <w:rPr>
-        <w:u w:val="none"/>
-      </w:rPr>
-    </w:lvl>
-    <w:lvl w:ilvl="1">
-      <w:start w:val="1"/>
-      <w:numFmt w:val="lowerLetter"/>
-      <w:lvlText w:val="%2."/>
-      <w:lvlJc w:val="left"/>
-      <w:pPr>
-        <w:ind w:left="1440" w:hanging="360"/>
-      </w:pPr>
-      <w:rPr>
-        <w:u w:val="none"/>
-      </w:rPr>
-    </w:lvl>
-    <w:lvl w:ilvl="2">
-      <w:start w:val="1"/>
-      <w:numFmt w:val="lowerRoman"/>
-      <w:lvlText w:val="%3."/>
-      <w:lvlJc w:val="left"/>
-      <w:pPr>
-        <w:ind w:left="2160" w:hanging="360"/>
-      </w:pPr>
-      <w:rPr>
-        <w:u w:val="none"/>
-      </w:rPr>
-    </w:lvl>
-    <w:lvl w:ilvl="3">
-      <w:start w:val="1"/>
-      <w:numFmt w:val="decimal"/>
-      <w:lvlText w:val="%4."/>
-      <w:lvlJc w:val="left"/>
-      <w:pPr>
-        <w:ind w:left="2880" w:hanging="360"/>
-      </w:pPr>
-      <w:rPr>
-        <w:u w:val="none"/>
-      </w:rPr>
-    </w:lvl>
-    <w:lvl w:ilvl="4">
-      <w:start w:val="1"/>
-      <w:numFmt w:val="lowerLetter"/>
-      <w:lvlText w:val="%5."/>
-      <w:lvlJc w:val="left"/>
-      <w:pPr>
-        <w:ind w:left="3600" w:hanging="360"/>
-      </w:pPr>
-      <w:rPr>
-        <w:u w:val="none"/>
-      </w:rPr>
-    </w:lvl>
-    <w:lvl w:ilvl="5">
-      <w:start w:val="1"/>
-      <w:numFmt w:val="lowerRoman"/>
-      <w:lvlText w:val="%6."/>
-      <w:lvlJc w:val="left"/>
-      <w:pPr>
-        <w:ind w:left="4320" w:hanging="360"/>
-      </w:pPr>
-      <w:rPr>
-        <w:u w:val="none"/>
-      </w:rPr>
-    </w:lvl>
-    <w:lvl w:ilvl="6">
-      <w:start w:val="1"/>
-      <w:numFmt w:val="decimal"/>
-      <w:lvlText w:val="%7."/>
-      <w:lvlJc w:val="left"/>
-      <w:pPr>
-        <w:ind w:left="5040" w:hanging="360"/>
-      </w:pPr>
-      <w:rPr>
-        <w:u w:val="none"/>
-      </w:rPr>
-    </w:lvl>
-    <w:lvl w:ilvl="7">
-      <w:start w:val="1"/>
-      <w:numFmt w:val="lowerLetter"/>
-      <w:lvlText w:val="%8."/>
-      <w:lvlJc w:val="left"/>
-      <w:pPr>
-        <w:ind w:left="5760" w:hanging="360"/>
-      </w:pPr>
-      <w:rPr>
-        <w:u w:val="none"/>
-      </w:rPr>
-    </w:lvl>
-    <w:lvl w:ilvl="8">
-      <w:start w:val="1"/>
-      <w:numFmt w:val="lowerRoman"/>
-      <w:lvlText w:val="%9."/>
-      <w:lvlJc w:val="left"/>
-      <w:pPr>
-        <w:ind w:left="6480" w:hanging="360"/>
-      </w:pPr>
-      <w:rPr>
-        <w:u w:val="none"/>
-      </w:rPr>
-    </w:lvl>
-  </w:abstractNum>
   <w:abstractNum w:abstractNumId="17">
-    <w:lvl w:ilvl="0">
-      <w:start w:val="1"/>
-      <w:numFmt w:val="decimal"/>
-      <w:lvlText w:val="%1."/>
-      <w:lvlJc w:val="left"/>
-      <w:pPr>
-        <w:ind w:left="720" w:hanging="360"/>
-      </w:pPr>
-      <w:rPr>
-        <w:u w:val="none"/>
-      </w:rPr>
-    </w:lvl>
-    <w:lvl w:ilvl="1">
-      <w:start w:val="1"/>
-      <w:numFmt w:val="lowerLetter"/>
-      <w:lvlText w:val="%2."/>
-      <w:lvlJc w:val="left"/>
-      <w:pPr>
-        <w:ind w:left="1440" w:hanging="360"/>
-      </w:pPr>
-      <w:rPr>
-        <w:u w:val="none"/>
-      </w:rPr>
-    </w:lvl>
-    <w:lvl w:ilvl="2">
-      <w:start w:val="1"/>
-      <w:numFmt w:val="lowerRoman"/>
-      <w:lvlText w:val="%3."/>
-      <w:lvlJc w:val="left"/>
-      <w:pPr>
-        <w:ind w:left="2160" w:hanging="360"/>
-      </w:pPr>
-      <w:rPr>
-        <w:u w:val="none"/>
-      </w:rPr>
-    </w:lvl>
-    <w:lvl w:ilvl="3">
-      <w:start w:val="1"/>
-      <w:numFmt w:val="decimal"/>
-      <w:lvlText w:val="%4."/>
-      <w:lvlJc w:val="left"/>
-      <w:pPr>
-        <w:ind w:left="2880" w:hanging="360"/>
-      </w:pPr>
-      <w:rPr>
-        <w:u w:val="none"/>
-      </w:rPr>
-    </w:lvl>
-    <w:lvl w:ilvl="4">
-      <w:start w:val="1"/>
-      <w:numFmt w:val="lowerLetter"/>
-      <w:lvlText w:val="%5."/>
-      <w:lvlJc w:val="left"/>
-      <w:pPr>
-        <w:ind w:left="3600" w:hanging="360"/>
-      </w:pPr>
-      <w:rPr>
-        <w:u w:val="none"/>
-      </w:rPr>
-    </w:lvl>
-    <w:lvl w:ilvl="5">
-      <w:start w:val="1"/>
-      <w:numFmt w:val="lowerRoman"/>
-      <w:lvlText w:val="%6."/>
-      <w:lvlJc w:val="left"/>
-      <w:pPr>
-        <w:ind w:left="4320" w:hanging="360"/>
-      </w:pPr>
-      <w:rPr>
-        <w:u w:val="none"/>
-      </w:rPr>
-    </w:lvl>
-    <w:lvl w:ilvl="6">
-      <w:start w:val="1"/>
-      <w:numFmt w:val="decimal"/>
-      <w:lvlText w:val="%7."/>
-      <w:lvlJc w:val="left"/>
-      <w:pPr>
-        <w:ind w:left="5040" w:hanging="360"/>
-      </w:pPr>
-      <w:rPr>
-        <w:u w:val="none"/>
-      </w:rPr>
-    </w:lvl>
-    <w:lvl w:ilvl="7">
-      <w:start w:val="1"/>
-      <w:numFmt w:val="lowerLetter"/>
-      <w:lvlText w:val="%8."/>
-      <w:lvlJc w:val="left"/>
-      <w:pPr>
-        <w:ind w:left="5760" w:hanging="360"/>
-      </w:pPr>
-      <w:rPr>
-        <w:u w:val="none"/>
-      </w:rPr>
-    </w:lvl>
-    <w:lvl w:ilvl="8">
-      <w:start w:val="1"/>
-      <w:numFmt w:val="lowerRoman"/>
-      <w:lvlText w:val="%9."/>
-      <w:lvlJc w:val="left"/>
-      <w:pPr>
-        <w:ind w:left="6480" w:hanging="360"/>
-      </w:pPr>
-      <w:rPr>
-        <w:u w:val="none"/>
-      </w:rPr>
-    </w:lvl>
-  </w:abstractNum>
-  <w:abstractNum w:abstractNumId="18">
     <w:lvl w:ilvl="0">
       <w:start w:val="1"/>
       <w:numFmt w:val="decimal"/>
@@ -13973,9 +13943,6 @@
   </w:num>
   <w:num w:numId="17">
     <w:abstractNumId w:val="17"/>
-  </w:num>
-  <w:num w:numId="18">
-    <w:abstractNumId w:val="18"/>
   </w:num>
 </w:numbering>
 </file>

</xml_diff>